<commit_message>
signed and converted to pdf
</commit_message>
<xml_diff>
--- a/Assignment 1/Assignment-1-Final.docx
+++ b/Assignment 1/Assignment-1-Final.docx
@@ -31,7 +31,7 @@
           <w:noProof/>
         </w:rPr>
         <w:drawing>
-          <wp:anchor distT="0" distB="0" distL="0" distR="0" simplePos="0" relativeHeight="251676672" behindDoc="0" locked="0" layoutInCell="1" allowOverlap="1" wp14:anchorId="087B3554" wp14:editId="79B99EEB">
+          <wp:anchor distT="0" distB="0" distL="0" distR="0" simplePos="0" relativeHeight="251676672" behindDoc="0" locked="0" layoutInCell="1" allowOverlap="1" wp14:anchorId="6C72D89D" wp14:editId="0CECDFD9">
             <wp:simplePos x="0" y="0"/>
             <wp:positionH relativeFrom="page">
               <wp:posOffset>1158239</wp:posOffset>
@@ -93,7 +93,7 @@
     </w:p>
     <w:p>
       <w:pPr>
-        <w:pStyle w:val="BodyText"/>
+        <w:pStyle w:val="Textkrper"/>
         <w:rPr>
           <w:b/>
           <w:sz w:val="26"/>
@@ -102,7 +102,7 @@
     </w:p>
     <w:p>
       <w:pPr>
-        <w:pStyle w:val="BodyText"/>
+        <w:pStyle w:val="Textkrper"/>
         <w:rPr>
           <w:b/>
           <w:sz w:val="26"/>
@@ -111,7 +111,7 @@
     </w:p>
     <w:p>
       <w:pPr>
-        <w:pStyle w:val="Heading1"/>
+        <w:pStyle w:val="berschrift1"/>
         <w:spacing w:before="210" w:line="240" w:lineRule="auto"/>
         <w:ind w:left="2366"/>
       </w:pPr>
@@ -121,9 +121,9 @@
     </w:p>
     <w:p>
       <w:pPr>
-        <w:pStyle w:val="Heading2"/>
+        <w:pStyle w:val="berschrift2"/>
         <w:spacing w:before="155" w:line="240" w:lineRule="auto"/>
-        <w:ind w:left="2086" w:right="2401" w:firstLine="866"/>
+        <w:ind w:left="2952" w:right="2401"/>
       </w:pPr>
       <w:r>
         <w:t xml:space="preserve">Assignment 1: App Design </w:t>
@@ -155,7 +155,6 @@
       <w:pPr>
         <w:spacing w:before="38" w:line="240" w:lineRule="auto"/>
         <w:ind w:left="2593" w:right="2483"/>
-        <w:jc w:val="center"/>
         <w:rPr>
           <w:rFonts w:ascii="Arial"/>
           <w:b/>
@@ -168,12 +167,22 @@
           <w:b/>
           <w:sz w:val="24"/>
         </w:rPr>
+        <w:t xml:space="preserve">     </w:t>
+      </w:r>
+      <w:bookmarkStart w:id="0" w:name="_GoBack"/>
+      <w:bookmarkEnd w:id="0"/>
+      <w:r>
+        <w:rPr>
+          <w:rFonts w:ascii="Arial"/>
+          <w:b/>
+          <w:sz w:val="24"/>
+        </w:rPr>
         <w:t>Submission Method: Blackboard</w:t>
       </w:r>
     </w:p>
     <w:p>
       <w:pPr>
-        <w:pStyle w:val="BodyText"/>
+        <w:pStyle w:val="Textkrper"/>
         <w:rPr>
           <w:b/>
           <w:sz w:val="20"/>
@@ -182,7 +191,7 @@
     </w:p>
     <w:p>
       <w:pPr>
-        <w:pStyle w:val="BodyText"/>
+        <w:pStyle w:val="Textkrper"/>
         <w:rPr>
           <w:b/>
           <w:sz w:val="20"/>
@@ -191,7 +200,7 @@
     </w:p>
     <w:p>
       <w:pPr>
-        <w:pStyle w:val="BodyText"/>
+        <w:pStyle w:val="Textkrper"/>
         <w:spacing w:before="8"/>
         <w:rPr>
           <w:b/>
@@ -200,7 +209,7 @@
     </w:p>
     <w:p>
       <w:pPr>
-        <w:pStyle w:val="BodyText"/>
+        <w:pStyle w:val="Textkrper"/>
         <w:ind w:left="110" w:right="189"/>
         <w:rPr>
           <w:rFonts w:ascii="Calibri"/>
@@ -230,7 +239,7 @@
     </w:p>
     <w:p>
       <w:pPr>
-        <w:pStyle w:val="Heading1"/>
+        <w:pStyle w:val="berschrift1"/>
         <w:spacing w:line="240" w:lineRule="auto"/>
       </w:pPr>
       <w:r>
@@ -248,7 +257,7 @@
     </w:p>
     <w:p>
       <w:pPr>
-        <w:pStyle w:val="BodyText"/>
+        <w:pStyle w:val="Textkrper"/>
         <w:spacing w:before="204"/>
         <w:ind w:left="320"/>
       </w:pPr>
@@ -258,7 +267,7 @@
     </w:p>
     <w:p>
       <w:pPr>
-        <w:pStyle w:val="ListParagraph"/>
+        <w:pStyle w:val="Listenabsatz"/>
         <w:widowControl w:val="0"/>
         <w:numPr>
           <w:ilvl w:val="0"/>
@@ -416,7 +425,7 @@
     </w:p>
     <w:p>
       <w:pPr>
-        <w:pStyle w:val="ListParagraph"/>
+        <w:pStyle w:val="Listenabsatz"/>
         <w:widowControl w:val="0"/>
         <w:numPr>
           <w:ilvl w:val="0"/>
@@ -613,7 +622,7 @@
     </w:p>
     <w:p>
       <w:pPr>
-        <w:pStyle w:val="ListParagraph"/>
+        <w:pStyle w:val="Listenabsatz"/>
         <w:widowControl w:val="0"/>
         <w:numPr>
           <w:ilvl w:val="0"/>
@@ -784,7 +793,7 @@
     </w:p>
     <w:p>
       <w:pPr>
-        <w:pStyle w:val="BodyText"/>
+        <w:pStyle w:val="Textkrper"/>
         <w:spacing w:before="9"/>
         <w:rPr>
           <w:sz w:val="30"/>
@@ -793,7 +802,7 @@
     </w:p>
     <w:p>
       <w:pPr>
-        <w:pStyle w:val="BodyText"/>
+        <w:pStyle w:val="Textkrper"/>
         <w:ind w:left="320" w:right="1158"/>
       </w:pPr>
       <w:r>
@@ -802,7 +811,7 @@
     </w:p>
     <w:p>
       <w:pPr>
-        <w:pStyle w:val="BodyText"/>
+        <w:pStyle w:val="Textkrper"/>
         <w:spacing w:before="11"/>
       </w:pPr>
     </w:p>
@@ -1065,10 +1074,168 @@
                 <w:sz w:val="24"/>
               </w:rPr>
             </w:pPr>
+            <w:r>
+              <w:rPr>
+                <w:rFonts w:ascii="Times New Roman"/>
+                <w:noProof/>
+                <w:sz w:val="24"/>
+              </w:rPr>
+              <mc:AlternateContent>
+                <mc:Choice Requires="wpi">
+                  <w:drawing>
+                    <wp:anchor distT="0" distB="0" distL="114300" distR="114300" simplePos="0" relativeHeight="251734016" behindDoc="0" locked="0" layoutInCell="1" allowOverlap="1" wp14:anchorId="76542F04" wp14:editId="169CAC95">
+                      <wp:simplePos x="0" y="0"/>
+                      <wp:positionH relativeFrom="column">
+                        <wp:posOffset>496820</wp:posOffset>
+                      </wp:positionH>
+                      <wp:positionV relativeFrom="paragraph">
+                        <wp:posOffset>37707</wp:posOffset>
+                      </wp:positionV>
+                      <wp:extent cx="994335" cy="179308"/>
+                      <wp:effectExtent l="57150" t="38100" r="53975" b="49530"/>
+                      <wp:wrapNone/>
+                      <wp:docPr id="53" name="Freihand 53"/>
+                      <wp:cNvGraphicFramePr/>
+                      <a:graphic xmlns:a="http://schemas.openxmlformats.org/drawingml/2006/main">
+                        <a:graphicData uri="http://schemas.microsoft.com/office/word/2010/wordprocessingInk">
+                          <w14:contentPart bwMode="auto" r:id="rId9">
+                            <w14:nvContentPartPr>
+                              <w14:cNvContentPartPr/>
+                            </w14:nvContentPartPr>
+                            <w14:xfrm>
+                              <a:off x="0" y="0"/>
+                              <a:ext cx="994335" cy="179308"/>
+                            </w14:xfrm>
+                          </w14:contentPart>
+                        </a:graphicData>
+                      </a:graphic>
+                    </wp:anchor>
+                  </w:drawing>
+                </mc:Choice>
+                <mc:Fallback>
+                  <w:pict>
+                    <v:shapetype w14:anchorId="44520BB2" id="_x0000_t75" coordsize="21600,21600" o:spt="75" o:preferrelative="t" path="m@4@5l@4@11@9@11@9@5xe" filled="f" stroked="f">
+                      <v:stroke joinstyle="miter"/>
+                      <v:formulas>
+                        <v:f eqn="if lineDrawn pixelLineWidth 0"/>
+                        <v:f eqn="sum @0 1 0"/>
+                        <v:f eqn="sum 0 0 @1"/>
+                        <v:f eqn="prod @2 1 2"/>
+                        <v:f eqn="prod @3 21600 pixelWidth"/>
+                        <v:f eqn="prod @3 21600 pixelHeight"/>
+                        <v:f eqn="sum @0 0 1"/>
+                        <v:f eqn="prod @6 1 2"/>
+                        <v:f eqn="prod @7 21600 pixelWidth"/>
+                        <v:f eqn="sum @8 21600 0"/>
+                        <v:f eqn="prod @7 21600 pixelHeight"/>
+                        <v:f eqn="sum @10 21600 0"/>
+                      </v:formulas>
+                      <v:path o:extrusionok="f" gradientshapeok="t" o:connecttype="rect"/>
+                      <o:lock v:ext="edit" aspectratio="t"/>
+                    </v:shapetype>
+                    <v:shape id="Freihand 53" o:spid="_x0000_s1026" type="#_x0000_t75" style="position:absolute;margin-left:38.4pt;margin-top:2.25pt;width:79.75pt;height:15.5pt;z-index:251734016;visibility:visible;mso-wrap-style:square;mso-wrap-distance-left:9pt;mso-wrap-distance-top:0;mso-wrap-distance-right:9pt;mso-wrap-distance-bottom:0;mso-position-horizontal:absolute;mso-position-horizontal-relative:text;mso-position-vertical:absolute;mso-position-vertical-relative:text" o:gfxdata="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">
+                      <v:imagedata r:id="rId10" o:title=""/>
+                    </v:shape>
+                  </w:pict>
+                </mc:Fallback>
+              </mc:AlternateContent>
+            </w:r>
+            <w:r>
+              <w:rPr>
+                <w:rFonts w:ascii="Times New Roman"/>
+                <w:noProof/>
+                <w:sz w:val="24"/>
+              </w:rPr>
+              <mc:AlternateContent>
+                <mc:Choice Requires="wpi">
+                  <w:drawing>
+                    <wp:anchor distT="0" distB="0" distL="114300" distR="114300" simplePos="0" relativeHeight="251723776" behindDoc="0" locked="0" layoutInCell="1" allowOverlap="1" wp14:anchorId="13959AFC" wp14:editId="6D677AA1">
+                      <wp:simplePos x="0" y="0"/>
+                      <wp:positionH relativeFrom="column">
+                        <wp:posOffset>405402</wp:posOffset>
+                      </wp:positionH>
+                      <wp:positionV relativeFrom="paragraph">
+                        <wp:posOffset>193248</wp:posOffset>
+                      </wp:positionV>
+                      <wp:extent cx="3240" cy="1440"/>
+                      <wp:effectExtent l="38100" t="38100" r="53975" b="55880"/>
+                      <wp:wrapNone/>
+                      <wp:docPr id="43" name="Freihand 43"/>
+                      <wp:cNvGraphicFramePr/>
+                      <a:graphic xmlns:a="http://schemas.openxmlformats.org/drawingml/2006/main">
+                        <a:graphicData uri="http://schemas.microsoft.com/office/word/2010/wordprocessingInk">
+                          <w14:contentPart bwMode="auto" r:id="rId11">
+                            <w14:nvContentPartPr>
+                              <w14:cNvContentPartPr/>
+                            </w14:nvContentPartPr>
+                            <w14:xfrm>
+                              <a:off x="0" y="0"/>
+                              <a:ext cx="3240" cy="1440"/>
+                            </w14:xfrm>
+                          </w14:contentPart>
+                        </a:graphicData>
+                      </a:graphic>
+                    </wp:anchor>
+                  </w:drawing>
+                </mc:Choice>
+                <mc:Fallback>
+                  <w:pict>
+                    <v:shape w14:anchorId="20AC0A5E" id="Freihand 43" o:spid="_x0000_s1026" type="#_x0000_t75" style="position:absolute;margin-left:31.2pt;margin-top:14.5pt;width:1.65pt;height:1.5pt;z-index:251723776;visibility:visible;mso-wrap-style:square;mso-wrap-distance-left:9pt;mso-wrap-distance-top:0;mso-wrap-distance-right:9pt;mso-wrap-distance-bottom:0;mso-position-horizontal:absolute;mso-position-horizontal-relative:text;mso-position-vertical:absolute;mso-position-vertical-relative:text" o:gfxdata="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">
+                      <v:imagedata r:id="rId12" o:title=""/>
+                    </v:shape>
+                  </w:pict>
+                </mc:Fallback>
+              </mc:AlternateContent>
+            </w:r>
+            <w:r>
+              <w:rPr>
+                <w:rFonts w:ascii="Times New Roman"/>
+                <w:noProof/>
+                <w:sz w:val="24"/>
+              </w:rPr>
+              <mc:AlternateContent>
+                <mc:Choice Requires="wpi">
+                  <w:drawing>
+                    <wp:anchor distT="0" distB="0" distL="114300" distR="114300" simplePos="0" relativeHeight="251722752" behindDoc="0" locked="0" layoutInCell="1" allowOverlap="1" wp14:anchorId="35D85E76" wp14:editId="48ACA4F7">
+                      <wp:simplePos x="0" y="0"/>
+                      <wp:positionH relativeFrom="column">
+                        <wp:posOffset>186522</wp:posOffset>
+                      </wp:positionH>
+                      <wp:positionV relativeFrom="paragraph">
+                        <wp:posOffset>71928</wp:posOffset>
+                      </wp:positionV>
+                      <wp:extent cx="146520" cy="131760"/>
+                      <wp:effectExtent l="38100" t="38100" r="44450" b="40005"/>
+                      <wp:wrapNone/>
+                      <wp:docPr id="42" name="Freihand 42"/>
+                      <wp:cNvGraphicFramePr/>
+                      <a:graphic xmlns:a="http://schemas.openxmlformats.org/drawingml/2006/main">
+                        <a:graphicData uri="http://schemas.microsoft.com/office/word/2010/wordprocessingInk">
+                          <w14:contentPart bwMode="auto" r:id="rId13">
+                            <w14:nvContentPartPr>
+                              <w14:cNvContentPartPr/>
+                            </w14:nvContentPartPr>
+                            <w14:xfrm>
+                              <a:off x="0" y="0"/>
+                              <a:ext cx="146520" cy="131760"/>
+                            </w14:xfrm>
+                          </w14:contentPart>
+                        </a:graphicData>
+                      </a:graphic>
+                    </wp:anchor>
+                  </w:drawing>
+                </mc:Choice>
+                <mc:Fallback>
+                  <w:pict>
+                    <v:shape w14:anchorId="437CF9B2" id="Freihand 42" o:spid="_x0000_s1026" type="#_x0000_t75" style="position:absolute;margin-left:14pt;margin-top:4.95pt;width:13pt;height:11.75pt;z-index:251722752;visibility:visible;mso-wrap-style:square;mso-wrap-distance-left:9pt;mso-wrap-distance-top:0;mso-wrap-distance-right:9pt;mso-wrap-distance-bottom:0;mso-position-horizontal:absolute;mso-position-horizontal-relative:text;mso-position-vertical:absolute;mso-position-vertical-relative:text" o:gfxdata="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">
+                      <v:imagedata r:id="rId14" o:title=""/>
+                    </v:shape>
+                  </w:pict>
+                </mc:Fallback>
+              </mc:AlternateContent>
+            </w:r>
           </w:p>
         </w:tc>
-        <w:bookmarkStart w:id="0" w:name="_GoBack"/>
-        <w:bookmarkEnd w:id="0"/>
       </w:tr>
       <w:tr>
         <w:trPr>
@@ -1178,7 +1345,7 @@
                 <w:sz w:val="24"/>
               </w:rPr>
               <w:drawing>
-                <wp:anchor distT="0" distB="0" distL="114300" distR="114300" simplePos="0" relativeHeight="251720704" behindDoc="1" locked="0" layoutInCell="1" allowOverlap="1">
+                <wp:anchor distT="0" distB="0" distL="114300" distR="114300" simplePos="0" relativeHeight="251720704" behindDoc="1" locked="0" layoutInCell="1" allowOverlap="1" wp14:anchorId="2241783E" wp14:editId="44AE9433">
                   <wp:simplePos x="0" y="0"/>
                   <wp:positionH relativeFrom="column">
                     <wp:posOffset>102675</wp:posOffset>
@@ -1209,7 +1376,7 @@
                           <pic:cNvPicPr/>
                         </pic:nvPicPr>
                         <pic:blipFill>
-                          <a:blip r:embed="rId9" cstate="print">
+                          <a:blip r:embed="rId15" cstate="print">
                             <a:extLst>
                               <a:ext uri="{28A0092B-C50C-407E-A947-70E740481C1C}">
                                 <a14:useLocalDpi xmlns:a14="http://schemas.microsoft.com/office/drawing/2010/main" val="0"/>
@@ -1346,7 +1513,7 @@
                 <w:sz w:val="24"/>
               </w:rPr>
               <w:drawing>
-                <wp:anchor distT="0" distB="0" distL="114300" distR="114300" simplePos="0" relativeHeight="251721728" behindDoc="1" locked="0" layoutInCell="1" allowOverlap="1">
+                <wp:anchor distT="0" distB="0" distL="114300" distR="114300" simplePos="0" relativeHeight="251721728" behindDoc="1" locked="0" layoutInCell="1" allowOverlap="1" wp14:anchorId="787852C6" wp14:editId="3B0C6580">
                   <wp:simplePos x="0" y="0"/>
                   <wp:positionH relativeFrom="column">
                     <wp:posOffset>106973</wp:posOffset>
@@ -1377,7 +1544,7 @@
                           <pic:cNvPicPr/>
                         </pic:nvPicPr>
                         <pic:blipFill>
-                          <a:blip r:embed="rId10" cstate="print">
+                          <a:blip r:embed="rId16" cstate="print">
                             <a:extLst>
                               <a:ext uri="{28A0092B-C50C-407E-A947-70E740481C1C}">
                                 <a14:useLocalDpi xmlns:a14="http://schemas.microsoft.com/office/drawing/2010/main" val="0"/>
@@ -1489,7 +1656,7 @@
               <mc:AlternateContent>
                 <mc:Choice Requires="wpi">
                   <w:drawing>
-                    <wp:anchor distT="0" distB="0" distL="114300" distR="114300" simplePos="0" relativeHeight="251682816" behindDoc="0" locked="0" layoutInCell="1" allowOverlap="1">
+                    <wp:anchor distT="0" distB="0" distL="114300" distR="114300" simplePos="0" relativeHeight="251682816" behindDoc="0" locked="0" layoutInCell="1" allowOverlap="1" wp14:anchorId="659EA4CF" wp14:editId="122573B7">
                       <wp:simplePos x="0" y="0"/>
                       <wp:positionH relativeFrom="column">
                         <wp:posOffset>117158</wp:posOffset>
@@ -1504,7 +1671,7 @@
                       <wp:cNvGraphicFramePr/>
                       <a:graphic xmlns:a="http://schemas.openxmlformats.org/drawingml/2006/main">
                         <a:graphicData uri="http://schemas.microsoft.com/office/word/2010/wordprocessingInk">
-                          <w14:contentPart bwMode="auto" r:id="rId11">
+                          <w14:contentPart bwMode="auto" r:id="rId17">
                             <w14:nvContentPartPr>
                               <w14:cNvContentPartPr/>
                             </w14:nvContentPartPr>
@@ -1546,7 +1713,7 @@
                       <o:lock v:ext="edit" aspectratio="t"/>
                     </v:shapetype>
                     <v:shape id="Ink 23" o:spid="_x0000_s1026" type="#_x0000_t75" style="position:absolute;margin-left:8.55pt;margin-top:2.2pt;width:32.9pt;height:18.35pt;z-index:251682816;visibility:visible;mso-wrap-style:square;mso-width-percent:0;mso-height-percent:0;mso-wrap-distance-left:9pt;mso-wrap-distance-top:0;mso-wrap-distance-right:9pt;mso-wrap-distance-bottom:0;mso-position-horizontal:absolute;mso-position-horizontal-relative:text;mso-position-vertical:absolute;mso-position-vertical-relative:text;mso-width-percent:0;mso-height-percent:0;mso-width-relative:margin;mso-height-relative:margin" o:gfxdata="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">
-                      <v:imagedata r:id="rId12" o:title=""/>
+                      <v:imagedata r:id="rId18" o:title=""/>
                     </v:shape>
                   </w:pict>
                 </mc:Fallback>
@@ -1573,7 +1740,7 @@
     </w:p>
     <w:p>
       <w:pPr>
-        <w:pStyle w:val="Heading1"/>
+        <w:pStyle w:val="berschrift1"/>
         <w:spacing w:line="240" w:lineRule="auto"/>
       </w:pPr>
       <w:r>
@@ -1591,7 +1758,7 @@
     </w:p>
     <w:p>
       <w:pPr>
-        <w:pStyle w:val="Heading2"/>
+        <w:pStyle w:val="berschrift2"/>
         <w:spacing w:line="240" w:lineRule="auto"/>
       </w:pPr>
       <w:r>
@@ -1600,7 +1767,7 @@
     </w:p>
     <w:p>
       <w:pPr>
-        <w:pStyle w:val="Heading3"/>
+        <w:pStyle w:val="berschrift3"/>
         <w:spacing w:line="240" w:lineRule="auto"/>
       </w:pPr>
       <w:r>
@@ -1617,7 +1784,7 @@
     </w:p>
     <w:p>
       <w:pPr>
-        <w:pStyle w:val="Heading3"/>
+        <w:pStyle w:val="berschrift3"/>
         <w:spacing w:line="240" w:lineRule="auto"/>
       </w:pPr>
       <w:r>
@@ -1640,7 +1807,7 @@
     </w:p>
     <w:p>
       <w:pPr>
-        <w:pStyle w:val="ListParagraph"/>
+        <w:pStyle w:val="Listenabsatz"/>
         <w:numPr>
           <w:ilvl w:val="0"/>
           <w:numId w:val="11"/>
@@ -1659,7 +1826,7 @@
     </w:p>
     <w:p>
       <w:pPr>
-        <w:pStyle w:val="ListParagraph"/>
+        <w:pStyle w:val="Listenabsatz"/>
         <w:numPr>
           <w:ilvl w:val="0"/>
           <w:numId w:val="11"/>
@@ -1684,7 +1851,7 @@
     </w:p>
     <w:p>
       <w:pPr>
-        <w:pStyle w:val="ListParagraph"/>
+        <w:pStyle w:val="Listenabsatz"/>
         <w:numPr>
           <w:ilvl w:val="0"/>
           <w:numId w:val="11"/>
@@ -1697,7 +1864,7 @@
     </w:p>
     <w:p>
       <w:pPr>
-        <w:pStyle w:val="ListParagraph"/>
+        <w:pStyle w:val="Listenabsatz"/>
         <w:numPr>
           <w:ilvl w:val="0"/>
           <w:numId w:val="11"/>
@@ -1710,7 +1877,7 @@
     </w:p>
     <w:p>
       <w:pPr>
-        <w:pStyle w:val="Heading3"/>
+        <w:pStyle w:val="berschrift3"/>
         <w:spacing w:line="240" w:lineRule="auto"/>
       </w:pPr>
       <w:r>
@@ -1747,7 +1914,7 @@
     </w:p>
     <w:p>
       <w:pPr>
-        <w:pStyle w:val="ListParagraph"/>
+        <w:pStyle w:val="Listenabsatz"/>
         <w:numPr>
           <w:ilvl w:val="0"/>
           <w:numId w:val="9"/>
@@ -1766,7 +1933,7 @@
     </w:p>
     <w:p>
       <w:pPr>
-        <w:pStyle w:val="ListParagraph"/>
+        <w:pStyle w:val="Listenabsatz"/>
         <w:numPr>
           <w:ilvl w:val="0"/>
           <w:numId w:val="9"/>
@@ -1779,7 +1946,7 @@
     </w:p>
     <w:p>
       <w:pPr>
-        <w:pStyle w:val="ListParagraph"/>
+        <w:pStyle w:val="Listenabsatz"/>
         <w:numPr>
           <w:ilvl w:val="0"/>
           <w:numId w:val="9"/>
@@ -1815,7 +1982,7 @@
     </w:p>
     <w:p>
       <w:pPr>
-        <w:pStyle w:val="ListParagraph"/>
+        <w:pStyle w:val="Listenabsatz"/>
         <w:numPr>
           <w:ilvl w:val="0"/>
           <w:numId w:val="8"/>
@@ -1828,7 +1995,7 @@
     </w:p>
     <w:p>
       <w:pPr>
-        <w:pStyle w:val="ListParagraph"/>
+        <w:pStyle w:val="Listenabsatz"/>
         <w:numPr>
           <w:ilvl w:val="0"/>
           <w:numId w:val="8"/>
@@ -1841,7 +2008,7 @@
     </w:p>
     <w:p>
       <w:pPr>
-        <w:pStyle w:val="ListParagraph"/>
+        <w:pStyle w:val="Listenabsatz"/>
         <w:numPr>
           <w:ilvl w:val="0"/>
           <w:numId w:val="8"/>
@@ -1868,7 +2035,7 @@
     </w:p>
     <w:p>
       <w:pPr>
-        <w:pStyle w:val="ListParagraph"/>
+        <w:pStyle w:val="Listenabsatz"/>
         <w:numPr>
           <w:ilvl w:val="0"/>
           <w:numId w:val="10"/>
@@ -1887,7 +2054,7 @@
     </w:p>
     <w:p>
       <w:pPr>
-        <w:pStyle w:val="ListParagraph"/>
+        <w:pStyle w:val="Listenabsatz"/>
         <w:numPr>
           <w:ilvl w:val="0"/>
           <w:numId w:val="10"/>
@@ -1900,7 +2067,7 @@
     </w:p>
     <w:p>
       <w:pPr>
-        <w:pStyle w:val="ListParagraph"/>
+        <w:pStyle w:val="Listenabsatz"/>
         <w:numPr>
           <w:ilvl w:val="0"/>
           <w:numId w:val="10"/>
@@ -1927,7 +2094,7 @@
     </w:p>
     <w:p>
       <w:pPr>
-        <w:pStyle w:val="ListParagraph"/>
+        <w:pStyle w:val="Listenabsatz"/>
         <w:numPr>
           <w:ilvl w:val="0"/>
           <w:numId w:val="12"/>
@@ -1940,7 +2107,7 @@
     </w:p>
     <w:p>
       <w:pPr>
-        <w:pStyle w:val="ListParagraph"/>
+        <w:pStyle w:val="Listenabsatz"/>
         <w:numPr>
           <w:ilvl w:val="0"/>
           <w:numId w:val="12"/>
@@ -1953,7 +2120,7 @@
     </w:p>
     <w:p>
       <w:pPr>
-        <w:pStyle w:val="ListParagraph"/>
+        <w:pStyle w:val="Listenabsatz"/>
         <w:numPr>
           <w:ilvl w:val="0"/>
           <w:numId w:val="12"/>
@@ -1966,7 +2133,7 @@
     </w:p>
     <w:p>
       <w:pPr>
-        <w:pStyle w:val="Heading3"/>
+        <w:pStyle w:val="berschrift3"/>
         <w:spacing w:line="240" w:lineRule="auto"/>
       </w:pPr>
       <w:r>
@@ -1989,7 +2156,7 @@
     </w:p>
     <w:p>
       <w:pPr>
-        <w:pStyle w:val="Heading3"/>
+        <w:pStyle w:val="berschrift3"/>
         <w:spacing w:line="240" w:lineRule="auto"/>
       </w:pPr>
       <w:r>
@@ -2017,7 +2184,7 @@
     </w:p>
     <w:p>
       <w:pPr>
-        <w:pStyle w:val="Heading2"/>
+        <w:pStyle w:val="berschrift2"/>
         <w:spacing w:line="240" w:lineRule="auto"/>
       </w:pPr>
       <w:r>
@@ -2032,7 +2199,7 @@
     </w:p>
     <w:p>
       <w:pPr>
-        <w:pStyle w:val="Heading3"/>
+        <w:pStyle w:val="berschrift3"/>
         <w:spacing w:line="240" w:lineRule="auto"/>
       </w:pPr>
       <w:r>
@@ -2055,7 +2222,7 @@
     </w:p>
     <w:p>
       <w:pPr>
-        <w:pStyle w:val="Heading3"/>
+        <w:pStyle w:val="berschrift3"/>
         <w:spacing w:line="240" w:lineRule="auto"/>
       </w:pPr>
       <w:r>
@@ -2127,7 +2294,7 @@
     </w:p>
     <w:p>
       <w:pPr>
-        <w:pStyle w:val="ListParagraph"/>
+        <w:pStyle w:val="Listenabsatz"/>
         <w:numPr>
           <w:ilvl w:val="0"/>
           <w:numId w:val="5"/>
@@ -2140,7 +2307,7 @@
     </w:p>
     <w:p>
       <w:pPr>
-        <w:pStyle w:val="ListParagraph"/>
+        <w:pStyle w:val="Listenabsatz"/>
         <w:numPr>
           <w:ilvl w:val="0"/>
           <w:numId w:val="5"/>
@@ -2161,7 +2328,7 @@
     </w:p>
     <w:p>
       <w:pPr>
-        <w:pStyle w:val="ListParagraph"/>
+        <w:pStyle w:val="Listenabsatz"/>
         <w:numPr>
           <w:ilvl w:val="0"/>
           <w:numId w:val="6"/>
@@ -2174,7 +2341,7 @@
     </w:p>
     <w:p>
       <w:pPr>
-        <w:pStyle w:val="ListParagraph"/>
+        <w:pStyle w:val="Listenabsatz"/>
         <w:numPr>
           <w:ilvl w:val="0"/>
           <w:numId w:val="6"/>
@@ -2195,7 +2362,7 @@
     </w:p>
     <w:p>
       <w:pPr>
-        <w:pStyle w:val="ListParagraph"/>
+        <w:pStyle w:val="Listenabsatz"/>
         <w:numPr>
           <w:ilvl w:val="0"/>
           <w:numId w:val="7"/>
@@ -2307,7 +2474,7 @@
       <w:r>
         <w:t xml:space="preserve">Android: </w:t>
       </w:r>
-      <w:hyperlink r:id="rId13" w:history="1">
+      <w:hyperlink r:id="rId19" w:history="1">
         <w:r>
           <w:rPr>
             <w:rStyle w:val="Hyperlink"/>
@@ -2351,7 +2518,7 @@
           <w:noProof/>
         </w:rPr>
         <w:drawing>
-          <wp:anchor distT="0" distB="0" distL="114300" distR="114300" simplePos="0" relativeHeight="251661312" behindDoc="1" locked="0" layoutInCell="1" allowOverlap="1">
+          <wp:anchor distT="0" distB="0" distL="114300" distR="114300" simplePos="0" relativeHeight="251661312" behindDoc="1" locked="0" layoutInCell="1" allowOverlap="1" wp14:anchorId="41D4F724" wp14:editId="2219FABE">
             <wp:simplePos x="0" y="0"/>
             <wp:positionH relativeFrom="column">
               <wp:posOffset>121920</wp:posOffset>
@@ -2384,7 +2551,7 @@
                     </pic:cNvPicPr>
                   </pic:nvPicPr>
                   <pic:blipFill>
-                    <a:blip r:embed="rId14" cstate="print">
+                    <a:blip r:embed="rId20" cstate="print">
                       <a:extLst>
                         <a:ext uri="{28A0092B-C50C-407E-A947-70E740481C1C}">
                           <a14:useLocalDpi xmlns:a14="http://schemas.microsoft.com/office/drawing/2010/main" val="0"/>
@@ -2569,7 +2736,7 @@
           <w:noProof/>
         </w:rPr>
         <w:drawing>
-          <wp:anchor distT="0" distB="0" distL="114300" distR="114300" simplePos="0" relativeHeight="251664384" behindDoc="1" locked="0" layoutInCell="1" allowOverlap="1">
+          <wp:anchor distT="0" distB="0" distL="114300" distR="114300" simplePos="0" relativeHeight="251664384" behindDoc="1" locked="0" layoutInCell="1" allowOverlap="1" wp14:anchorId="59B51C9E" wp14:editId="1417D230">
             <wp:simplePos x="0" y="0"/>
             <wp:positionH relativeFrom="margin">
               <wp:posOffset>5193877</wp:posOffset>
@@ -2602,7 +2769,7 @@
                     </pic:cNvPicPr>
                   </pic:nvPicPr>
                   <pic:blipFill>
-                    <a:blip r:embed="rId15" cstate="print">
+                    <a:blip r:embed="rId21" cstate="print">
                       <a:extLst>
                         <a:ext uri="{28A0092B-C50C-407E-A947-70E740481C1C}">
                           <a14:useLocalDpi xmlns:a14="http://schemas.microsoft.com/office/drawing/2010/main" val="0"/>
@@ -2645,7 +2812,7 @@
           <w:noProof/>
         </w:rPr>
         <w:drawing>
-          <wp:anchor distT="0" distB="0" distL="114300" distR="114300" simplePos="0" relativeHeight="251663360" behindDoc="1" locked="0" layoutInCell="1" allowOverlap="1">
+          <wp:anchor distT="0" distB="0" distL="114300" distR="114300" simplePos="0" relativeHeight="251663360" behindDoc="1" locked="0" layoutInCell="1" allowOverlap="1" wp14:anchorId="70E7276B" wp14:editId="6EE0259C">
             <wp:simplePos x="0" y="0"/>
             <wp:positionH relativeFrom="margin">
               <wp:posOffset>3460115</wp:posOffset>
@@ -2678,7 +2845,7 @@
                     </pic:cNvPicPr>
                   </pic:nvPicPr>
                   <pic:blipFill>
-                    <a:blip r:embed="rId16" cstate="print">
+                    <a:blip r:embed="rId22" cstate="print">
                       <a:extLst>
                         <a:ext uri="{28A0092B-C50C-407E-A947-70E740481C1C}">
                           <a14:useLocalDpi xmlns:a14="http://schemas.microsoft.com/office/drawing/2010/main" val="0"/>
@@ -2720,7 +2887,7 @@
           <w:noProof/>
         </w:rPr>
         <w:drawing>
-          <wp:anchor distT="0" distB="0" distL="114300" distR="114300" simplePos="0" relativeHeight="251662336" behindDoc="1" locked="0" layoutInCell="1" allowOverlap="1" wp14:anchorId="60B731EB">
+          <wp:anchor distT="0" distB="0" distL="114300" distR="114300" simplePos="0" relativeHeight="251662336" behindDoc="1" locked="0" layoutInCell="1" allowOverlap="1" wp14:anchorId="280FC7B0" wp14:editId="006C61B7">
             <wp:simplePos x="0" y="0"/>
             <wp:positionH relativeFrom="column">
               <wp:posOffset>1741170</wp:posOffset>
@@ -2753,7 +2920,7 @@
                     </pic:cNvPicPr>
                   </pic:nvPicPr>
                   <pic:blipFill>
-                    <a:blip r:embed="rId17" cstate="print">
+                    <a:blip r:embed="rId23" cstate="print">
                       <a:extLst>
                         <a:ext uri="{28A0092B-C50C-407E-A947-70E740481C1C}">
                           <a14:useLocalDpi xmlns:a14="http://schemas.microsoft.com/office/drawing/2010/main" val="0"/>
@@ -2795,7 +2962,7 @@
           <w:noProof/>
         </w:rPr>
         <w:drawing>
-          <wp:anchor distT="0" distB="0" distL="114300" distR="114300" simplePos="0" relativeHeight="251660288" behindDoc="1" locked="0" layoutInCell="1" allowOverlap="1">
+          <wp:anchor distT="0" distB="0" distL="114300" distR="114300" simplePos="0" relativeHeight="251660288" behindDoc="1" locked="0" layoutInCell="1" allowOverlap="1" wp14:anchorId="58ED547D" wp14:editId="23CF234B">
             <wp:simplePos x="0" y="0"/>
             <wp:positionH relativeFrom="column">
               <wp:posOffset>2328</wp:posOffset>
@@ -2828,7 +2995,7 @@
                     </pic:cNvPicPr>
                   </pic:nvPicPr>
                   <pic:blipFill>
-                    <a:blip r:embed="rId18" cstate="print">
+                    <a:blip r:embed="rId24" cstate="print">
                       <a:extLst>
                         <a:ext uri="{28A0092B-C50C-407E-A947-70E740481C1C}">
                           <a14:useLocalDpi xmlns:a14="http://schemas.microsoft.com/office/drawing/2010/main" val="0"/>
@@ -2872,7 +3039,7 @@
         <mc:AlternateContent>
           <mc:Choice Requires="wps">
             <w:drawing>
-              <wp:anchor distT="0" distB="0" distL="114300" distR="114300" simplePos="0" relativeHeight="251666432" behindDoc="0" locked="0" layoutInCell="1" allowOverlap="1" wp14:anchorId="54262DE7" wp14:editId="57BBEC7B">
+              <wp:anchor distT="0" distB="0" distL="114300" distR="114300" simplePos="0" relativeHeight="251666432" behindDoc="0" locked="0" layoutInCell="1" allowOverlap="1" wp14:anchorId="5C89B80E" wp14:editId="2A66D9B0">
                 <wp:simplePos x="0" y="0"/>
                 <wp:positionH relativeFrom="margin">
                   <wp:posOffset>137160</wp:posOffset>
@@ -2908,7 +3075,7 @@
                         <w:txbxContent>
                           <w:p>
                             <w:pPr>
-                              <w:pStyle w:val="Caption"/>
+                              <w:pStyle w:val="Beschriftung"/>
                               <w:jc w:val="center"/>
                               <w:rPr>
                                 <w:noProof/>
@@ -2967,7 +3134,7 @@
           </mc:Choice>
           <mc:Fallback>
             <w:pict>
-              <v:shapetype w14:anchorId="54262DE7" id="_x0000_t202" coordsize="21600,21600" o:spt="202" path="m,l,21600r21600,l21600,xe">
+              <v:shapetype w14:anchorId="5C89B80E" id="_x0000_t202" coordsize="21600,21600" o:spt="202" path="m,l,21600r21600,l21600,xe">
                 <v:stroke joinstyle="miter"/>
                 <v:path gradientshapeok="t" o:connecttype="rect"/>
               </v:shapetype>
@@ -2976,7 +3143,7 @@
                   <w:txbxContent>
                     <w:p>
                       <w:pPr>
-                        <w:pStyle w:val="Caption"/>
+                        <w:pStyle w:val="Beschriftung"/>
                         <w:jc w:val="center"/>
                         <w:rPr>
                           <w:noProof/>
@@ -3034,7 +3201,7 @@
         <mc:AlternateContent>
           <mc:Choice Requires="wps">
             <w:drawing>
-              <wp:anchor distT="0" distB="0" distL="114300" distR="114300" simplePos="0" relativeHeight="251670528" behindDoc="1" locked="0" layoutInCell="1" allowOverlap="1" wp14:anchorId="39C7D489" wp14:editId="42314D7B">
+              <wp:anchor distT="0" distB="0" distL="114300" distR="114300" simplePos="0" relativeHeight="251670528" behindDoc="1" locked="0" layoutInCell="1" allowOverlap="1" wp14:anchorId="46B9FE4B" wp14:editId="685D566A">
                 <wp:simplePos x="0" y="0"/>
                 <wp:positionH relativeFrom="column">
                   <wp:posOffset>1813560</wp:posOffset>
@@ -3078,7 +3245,7 @@
                         <w:txbxContent>
                           <w:p>
                             <w:pPr>
-                              <w:pStyle w:val="Caption"/>
+                              <w:pStyle w:val="Beschriftung"/>
                               <w:jc w:val="center"/>
                               <w:rPr>
                                 <w:noProof/>
@@ -3140,12 +3307,12 @@
           </mc:Choice>
           <mc:Fallback>
             <w:pict>
-              <v:shape w14:anchorId="39C7D489" id="Text Box 16" o:spid="_x0000_s1027" type="#_x0000_t202" style="position:absolute;margin-left:142.8pt;margin-top:312.45pt;width:119.4pt;height:12.6pt;z-index:-251645952;visibility:visible;mso-wrap-style:square;mso-height-percent:0;mso-wrap-distance-left:9pt;mso-wrap-distance-top:0;mso-wrap-distance-right:9pt;mso-wrap-distance-bottom:0;mso-position-horizontal:absolute;mso-position-horizontal-relative:text;mso-position-vertical:absolute;mso-position-vertical-relative:text;mso-height-percent:0;mso-height-relative:margin;v-text-anchor:top" o:gfxdata="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" stroked="f">
+              <v:shape w14:anchorId="46B9FE4B" id="Text Box 16" o:spid="_x0000_s1027" type="#_x0000_t202" style="position:absolute;margin-left:142.8pt;margin-top:312.45pt;width:119.4pt;height:12.6pt;z-index:-251645952;visibility:visible;mso-wrap-style:square;mso-height-percent:0;mso-wrap-distance-left:9pt;mso-wrap-distance-top:0;mso-wrap-distance-right:9pt;mso-wrap-distance-bottom:0;mso-position-horizontal:absolute;mso-position-horizontal-relative:text;mso-position-vertical:absolute;mso-position-vertical-relative:text;mso-height-percent:0;mso-height-relative:margin;v-text-anchor:top" o:gfxdata="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" stroked="f">
                 <v:textbox inset="0,0,0,0">
                   <w:txbxContent>
                     <w:p>
                       <w:pPr>
-                        <w:pStyle w:val="Caption"/>
+                        <w:pStyle w:val="Beschriftung"/>
                         <w:jc w:val="center"/>
                         <w:rPr>
                           <w:noProof/>
@@ -3203,7 +3370,7 @@
         <mc:AlternateContent>
           <mc:Choice Requires="wps">
             <w:drawing>
-              <wp:anchor distT="0" distB="0" distL="114300" distR="114300" simplePos="0" relativeHeight="251668480" behindDoc="0" locked="0" layoutInCell="1" allowOverlap="1" wp14:anchorId="1E28C33E" wp14:editId="1CD6D4B4">
+              <wp:anchor distT="0" distB="0" distL="114300" distR="114300" simplePos="0" relativeHeight="251668480" behindDoc="0" locked="0" layoutInCell="1" allowOverlap="1" wp14:anchorId="5FC9122C" wp14:editId="3FCB10E1">
                 <wp:simplePos x="0" y="0"/>
                 <wp:positionH relativeFrom="column">
                   <wp:posOffset>144780</wp:posOffset>
@@ -3239,7 +3406,7 @@
                         <w:txbxContent>
                           <w:p>
                             <w:pPr>
-                              <w:pStyle w:val="Caption"/>
+                              <w:pStyle w:val="Beschriftung"/>
                               <w:jc w:val="center"/>
                               <w:rPr>
                                 <w:noProof/>
@@ -3301,12 +3468,12 @@
           </mc:Choice>
           <mc:Fallback>
             <w:pict>
-              <v:shape w14:anchorId="1E28C33E" id="Text Box 15" o:spid="_x0000_s1028" type="#_x0000_t202" style="position:absolute;margin-left:11.4pt;margin-top:312.45pt;width:119.4pt;height:12.6pt;z-index:251668480;visibility:visible;mso-wrap-style:square;mso-height-percent:0;mso-wrap-distance-left:9pt;mso-wrap-distance-top:0;mso-wrap-distance-right:9pt;mso-wrap-distance-bottom:0;mso-position-horizontal:absolute;mso-position-horizontal-relative:text;mso-position-vertical:absolute;mso-position-vertical-relative:text;mso-height-percent:0;mso-height-relative:margin;v-text-anchor:top" o:gfxdata="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" stroked="f">
+              <v:shape w14:anchorId="5FC9122C" id="Text Box 15" o:spid="_x0000_s1028" type="#_x0000_t202" style="position:absolute;margin-left:11.4pt;margin-top:312.45pt;width:119.4pt;height:12.6pt;z-index:251668480;visibility:visible;mso-wrap-style:square;mso-height-percent:0;mso-wrap-distance-left:9pt;mso-wrap-distance-top:0;mso-wrap-distance-right:9pt;mso-wrap-distance-bottom:0;mso-position-horizontal:absolute;mso-position-horizontal-relative:text;mso-position-vertical:absolute;mso-position-vertical-relative:text;mso-height-percent:0;mso-height-relative:margin;v-text-anchor:top" o:gfxdata="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" stroked="f">
                 <v:textbox inset="0,0,0,0">
                   <w:txbxContent>
                     <w:p>
                       <w:pPr>
-                        <w:pStyle w:val="Caption"/>
+                        <w:pStyle w:val="Beschriftung"/>
                         <w:jc w:val="center"/>
                         <w:rPr>
                           <w:noProof/>
@@ -3364,7 +3531,7 @@
         <mc:AlternateContent>
           <mc:Choice Requires="wps">
             <w:drawing>
-              <wp:anchor distT="0" distB="0" distL="114300" distR="114300" simplePos="0" relativeHeight="251674624" behindDoc="1" locked="0" layoutInCell="1" allowOverlap="1" wp14:anchorId="5FA71302" wp14:editId="27910A32">
+              <wp:anchor distT="0" distB="0" distL="114300" distR="114300" simplePos="0" relativeHeight="251674624" behindDoc="1" locked="0" layoutInCell="1" allowOverlap="1" wp14:anchorId="6C535AFB" wp14:editId="54D647D1">
                 <wp:simplePos x="0" y="0"/>
                 <wp:positionH relativeFrom="column">
                   <wp:posOffset>5128260</wp:posOffset>
@@ -3408,7 +3575,7 @@
                         <w:txbxContent>
                           <w:p>
                             <w:pPr>
-                              <w:pStyle w:val="Caption"/>
+                              <w:pStyle w:val="Beschriftung"/>
                               <w:jc w:val="center"/>
                               <w:rPr>
                                 <w:noProof/>
@@ -3470,12 +3637,12 @@
           </mc:Choice>
           <mc:Fallback>
             <w:pict>
-              <v:shape w14:anchorId="5FA71302" id="Text Box 18" o:spid="_x0000_s1029" type="#_x0000_t202" style="position:absolute;margin-left:403.8pt;margin-top:312.45pt;width:119.45pt;height:9.6pt;z-index:-251641856;visibility:visible;mso-wrap-style:square;mso-height-percent:0;mso-wrap-distance-left:9pt;mso-wrap-distance-top:0;mso-wrap-distance-right:9pt;mso-wrap-distance-bottom:0;mso-position-horizontal:absolute;mso-position-horizontal-relative:text;mso-position-vertical:absolute;mso-position-vertical-relative:text;mso-height-percent:0;mso-height-relative:margin;v-text-anchor:top" o:gfxdata="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" stroked="f">
+              <v:shape w14:anchorId="6C535AFB" id="Text Box 18" o:spid="_x0000_s1029" type="#_x0000_t202" style="position:absolute;margin-left:403.8pt;margin-top:312.45pt;width:119.45pt;height:9.6pt;z-index:-251641856;visibility:visible;mso-wrap-style:square;mso-height-percent:0;mso-wrap-distance-left:9pt;mso-wrap-distance-top:0;mso-wrap-distance-right:9pt;mso-wrap-distance-bottom:0;mso-position-horizontal:absolute;mso-position-horizontal-relative:text;mso-position-vertical:absolute;mso-position-vertical-relative:text;mso-height-percent:0;mso-height-relative:margin;v-text-anchor:top" o:gfxdata="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" stroked="f">
                 <v:textbox inset="0,0,0,0">
                   <w:txbxContent>
                     <w:p>
                       <w:pPr>
-                        <w:pStyle w:val="Caption"/>
+                        <w:pStyle w:val="Beschriftung"/>
                         <w:jc w:val="center"/>
                         <w:rPr>
                           <w:noProof/>
@@ -3533,7 +3700,7 @@
         <mc:AlternateContent>
           <mc:Choice Requires="wps">
             <w:drawing>
-              <wp:anchor distT="0" distB="0" distL="114300" distR="114300" simplePos="0" relativeHeight="251672576" behindDoc="1" locked="0" layoutInCell="1" allowOverlap="1" wp14:anchorId="366F311E" wp14:editId="62BC1926">
+              <wp:anchor distT="0" distB="0" distL="114300" distR="114300" simplePos="0" relativeHeight="251672576" behindDoc="1" locked="0" layoutInCell="1" allowOverlap="1" wp14:anchorId="3B8E07D9" wp14:editId="52CFF163">
                 <wp:simplePos x="0" y="0"/>
                 <wp:positionH relativeFrom="column">
                   <wp:posOffset>3474720</wp:posOffset>
@@ -3577,7 +3744,7 @@
                         <w:txbxContent>
                           <w:p>
                             <w:pPr>
-                              <w:pStyle w:val="Caption"/>
+                              <w:pStyle w:val="Beschriftung"/>
                               <w:jc w:val="center"/>
                               <w:rPr>
                                 <w:noProof/>
@@ -3639,12 +3806,12 @@
           </mc:Choice>
           <mc:Fallback>
             <w:pict>
-              <v:shape w14:anchorId="366F311E" id="Text Box 17" o:spid="_x0000_s1030" type="#_x0000_t202" style="position:absolute;margin-left:273.6pt;margin-top:312.45pt;width:119.4pt;height:10.8pt;z-index:-251643904;visibility:visible;mso-wrap-style:square;mso-height-percent:0;mso-wrap-distance-left:9pt;mso-wrap-distance-top:0;mso-wrap-distance-right:9pt;mso-wrap-distance-bottom:0;mso-position-horizontal:absolute;mso-position-horizontal-relative:text;mso-position-vertical:absolute;mso-position-vertical-relative:text;mso-height-percent:0;mso-height-relative:margin;v-text-anchor:top" o:gfxdata="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" stroked="f">
+              <v:shape w14:anchorId="3B8E07D9" id="Text Box 17" o:spid="_x0000_s1030" type="#_x0000_t202" style="position:absolute;margin-left:273.6pt;margin-top:312.45pt;width:119.4pt;height:10.8pt;z-index:-251643904;visibility:visible;mso-wrap-style:square;mso-height-percent:0;mso-wrap-distance-left:9pt;mso-wrap-distance-top:0;mso-wrap-distance-right:9pt;mso-wrap-distance-bottom:0;mso-position-horizontal:absolute;mso-position-horizontal-relative:text;mso-position-vertical:absolute;mso-position-vertical-relative:text;mso-height-percent:0;mso-height-relative:margin;v-text-anchor:top" o:gfxdata="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" stroked="f">
                 <v:textbox inset="0,0,0,0">
                   <w:txbxContent>
                     <w:p>
                       <w:pPr>
-                        <w:pStyle w:val="Caption"/>
+                        <w:pStyle w:val="Beschriftung"/>
                         <w:jc w:val="center"/>
                         <w:rPr>
                           <w:noProof/>
@@ -3731,7 +3898,7 @@
       <w:r>
         <w:t xml:space="preserve">Android: </w:t>
       </w:r>
-      <w:hyperlink r:id="rId19" w:history="1">
+      <w:hyperlink r:id="rId25" w:history="1">
         <w:r>
           <w:rPr>
             <w:rStyle w:val="Hyperlink"/>
@@ -3747,7 +3914,7 @@
       <w:r>
         <w:t xml:space="preserve">Apple: </w:t>
       </w:r>
-      <w:hyperlink r:id="rId20" w:history="1">
+      <w:hyperlink r:id="rId26" w:history="1">
         <w:r>
           <w:rPr>
             <w:rStyle w:val="Hyperlink"/>
@@ -3903,7 +4070,7 @@
           <w:noProof/>
         </w:rPr>
         <w:drawing>
-          <wp:anchor distT="0" distB="0" distL="114300" distR="114300" simplePos="0" relativeHeight="251709440" behindDoc="0" locked="0" layoutInCell="1" allowOverlap="1">
+          <wp:anchor distT="0" distB="0" distL="114300" distR="114300" simplePos="0" relativeHeight="251709440" behindDoc="0" locked="0" layoutInCell="1" allowOverlap="1" wp14:anchorId="0E6C4FD7" wp14:editId="6C3F9BA8">
             <wp:simplePos x="0" y="0"/>
             <wp:positionH relativeFrom="margin">
               <wp:posOffset>1524001</wp:posOffset>
@@ -3928,7 +4095,7 @@
                     </pic:cNvPicPr>
                   </pic:nvPicPr>
                   <pic:blipFill>
-                    <a:blip r:embed="rId21" cstate="print">
+                    <a:blip r:embed="rId27" cstate="print">
                       <a:extLst>
                         <a:ext uri="{28A0092B-C50C-407E-A947-70E740481C1C}">
                           <a14:useLocalDpi xmlns:a14="http://schemas.microsoft.com/office/drawing/2010/main" val="0"/>
@@ -3967,7 +4134,7 @@
           <w:noProof/>
         </w:rPr>
         <w:drawing>
-          <wp:anchor distT="0" distB="0" distL="114300" distR="114300" simplePos="0" relativeHeight="251711488" behindDoc="0" locked="0" layoutInCell="1" allowOverlap="1">
+          <wp:anchor distT="0" distB="0" distL="114300" distR="114300" simplePos="0" relativeHeight="251711488" behindDoc="0" locked="0" layoutInCell="1" allowOverlap="1" wp14:anchorId="5F4370D8" wp14:editId="394CEF34">
             <wp:simplePos x="0" y="0"/>
             <wp:positionH relativeFrom="column">
               <wp:posOffset>5156200</wp:posOffset>
@@ -3992,7 +4159,7 @@
                     </pic:cNvPicPr>
                   </pic:nvPicPr>
                   <pic:blipFill>
-                    <a:blip r:embed="rId22" cstate="print">
+                    <a:blip r:embed="rId28" cstate="print">
                       <a:extLst>
                         <a:ext uri="{28A0092B-C50C-407E-A947-70E740481C1C}">
                           <a14:useLocalDpi xmlns:a14="http://schemas.microsoft.com/office/drawing/2010/main" val="0"/>
@@ -4031,7 +4198,7 @@
           <w:noProof/>
         </w:rPr>
         <w:drawing>
-          <wp:anchor distT="0" distB="0" distL="114300" distR="114300" simplePos="0" relativeHeight="251710464" behindDoc="0" locked="0" layoutInCell="1" allowOverlap="1">
+          <wp:anchor distT="0" distB="0" distL="114300" distR="114300" simplePos="0" relativeHeight="251710464" behindDoc="0" locked="0" layoutInCell="1" allowOverlap="1" wp14:anchorId="57816479" wp14:editId="19F853D8">
             <wp:simplePos x="0" y="0"/>
             <wp:positionH relativeFrom="margin">
               <wp:posOffset>3344333</wp:posOffset>
@@ -4056,7 +4223,7 @@
                     </pic:cNvPicPr>
                   </pic:nvPicPr>
                   <pic:blipFill>
-                    <a:blip r:embed="rId23" cstate="print">
+                    <a:blip r:embed="rId29" cstate="print">
                       <a:extLst>
                         <a:ext uri="{28A0092B-C50C-407E-A947-70E740481C1C}">
                           <a14:useLocalDpi xmlns:a14="http://schemas.microsoft.com/office/drawing/2010/main" val="0"/>
@@ -4095,7 +4262,7 @@
           <w:noProof/>
         </w:rPr>
         <w:drawing>
-          <wp:anchor distT="0" distB="0" distL="114300" distR="114300" simplePos="0" relativeHeight="251708416" behindDoc="0" locked="0" layoutInCell="1" allowOverlap="1">
+          <wp:anchor distT="0" distB="0" distL="114300" distR="114300" simplePos="0" relativeHeight="251708416" behindDoc="0" locked="0" layoutInCell="1" allowOverlap="1" wp14:anchorId="66B54FCC" wp14:editId="54C32624">
             <wp:simplePos x="0" y="0"/>
             <wp:positionH relativeFrom="margin">
               <wp:posOffset>-330200</wp:posOffset>
@@ -4120,7 +4287,7 @@
                     </pic:cNvPicPr>
                   </pic:nvPicPr>
                   <pic:blipFill>
-                    <a:blip r:embed="rId24" cstate="print">
+                    <a:blip r:embed="rId30" cstate="print">
                       <a:extLst>
                         <a:ext uri="{28A0092B-C50C-407E-A947-70E740481C1C}">
                           <a14:useLocalDpi xmlns:a14="http://schemas.microsoft.com/office/drawing/2010/main" val="0"/>
@@ -4168,7 +4335,7 @@
     </w:p>
     <w:p>
       <w:pPr>
-        <w:pStyle w:val="Heading1"/>
+        <w:pStyle w:val="berschrift1"/>
         <w:spacing w:line="240" w:lineRule="auto"/>
       </w:pPr>
     </w:p>
@@ -4199,7 +4366,7 @@
         <mc:AlternateContent>
           <mc:Choice Requires="wps">
             <w:drawing>
-              <wp:anchor distT="0" distB="0" distL="114300" distR="114300" simplePos="0" relativeHeight="251715584" behindDoc="0" locked="0" layoutInCell="1" allowOverlap="1" wp14:anchorId="6E31B02D" wp14:editId="034098D3">
+              <wp:anchor distT="0" distB="0" distL="114300" distR="114300" simplePos="0" relativeHeight="251715584" behindDoc="0" locked="0" layoutInCell="1" allowOverlap="1" wp14:anchorId="5D9B1588" wp14:editId="2195F62C">
                 <wp:simplePos x="0" y="0"/>
                 <wp:positionH relativeFrom="column">
                   <wp:posOffset>1524000</wp:posOffset>
@@ -4235,7 +4402,7 @@
                         <w:txbxContent>
                           <w:p>
                             <w:pPr>
-                              <w:pStyle w:val="Caption"/>
+                              <w:pStyle w:val="Beschriftung"/>
                               <w:jc w:val="center"/>
                               <w:rPr>
                                 <w:noProof/>
@@ -4290,7 +4457,7 @@
         <mc:AlternateContent>
           <mc:Choice Requires="wps">
             <w:drawing>
-              <wp:anchor distT="0" distB="0" distL="114300" distR="114300" simplePos="0" relativeHeight="251719680" behindDoc="0" locked="0" layoutInCell="1" allowOverlap="1" wp14:anchorId="752CD07F" wp14:editId="53477EF0">
+              <wp:anchor distT="0" distB="0" distL="114300" distR="114300" simplePos="0" relativeHeight="251719680" behindDoc="0" locked="0" layoutInCell="1" allowOverlap="1" wp14:anchorId="1111C1D1" wp14:editId="71451B81">
                 <wp:simplePos x="0" y="0"/>
                 <wp:positionH relativeFrom="column">
                   <wp:posOffset>5159375</wp:posOffset>
@@ -4326,7 +4493,7 @@
                         <w:txbxContent>
                           <w:p>
                             <w:pPr>
-                              <w:pStyle w:val="Caption"/>
+                              <w:pStyle w:val="Beschriftung"/>
                               <w:jc w:val="center"/>
                               <w:rPr>
                                 <w:noProof/>
@@ -4381,7 +4548,7 @@
         <mc:AlternateContent>
           <mc:Choice Requires="wps">
             <w:drawing>
-              <wp:anchor distT="0" distB="0" distL="114300" distR="114300" simplePos="0" relativeHeight="251717632" behindDoc="0" locked="0" layoutInCell="1" allowOverlap="1" wp14:anchorId="42325774" wp14:editId="2051D914">
+              <wp:anchor distT="0" distB="0" distL="114300" distR="114300" simplePos="0" relativeHeight="251717632" behindDoc="0" locked="0" layoutInCell="1" allowOverlap="1" wp14:anchorId="033D26FE" wp14:editId="5C0D8CF4">
                 <wp:simplePos x="0" y="0"/>
                 <wp:positionH relativeFrom="column">
                   <wp:posOffset>3343910</wp:posOffset>
@@ -4417,7 +4584,7 @@
                         <w:txbxContent>
                           <w:p>
                             <w:pPr>
-                              <w:pStyle w:val="Caption"/>
+                              <w:pStyle w:val="Beschriftung"/>
                               <w:jc w:val="center"/>
                               <w:rPr>
                                 <w:noProof/>
@@ -4472,7 +4639,7 @@
         <mc:AlternateContent>
           <mc:Choice Requires="wps">
             <w:drawing>
-              <wp:anchor distT="0" distB="0" distL="114300" distR="114300" simplePos="0" relativeHeight="251713536" behindDoc="0" locked="0" layoutInCell="1" allowOverlap="1" wp14:anchorId="755BE792" wp14:editId="61CFB66F">
+              <wp:anchor distT="0" distB="0" distL="114300" distR="114300" simplePos="0" relativeHeight="251713536" behindDoc="0" locked="0" layoutInCell="1" allowOverlap="1" wp14:anchorId="0EE54CB4" wp14:editId="0DBC5AA1">
                 <wp:simplePos x="0" y="0"/>
                 <wp:positionH relativeFrom="column">
                   <wp:posOffset>-330200</wp:posOffset>
@@ -4508,7 +4675,7 @@
                         <w:txbxContent>
                           <w:p>
                             <w:pPr>
-                              <w:pStyle w:val="Caption"/>
+                              <w:pStyle w:val="Beschriftung"/>
                               <w:jc w:val="center"/>
                               <w:rPr>
                                 <w:noProof/>
@@ -4562,7 +4729,7 @@
     </w:p>
     <w:p>
       <w:pPr>
-        <w:pStyle w:val="Heading1"/>
+        <w:pStyle w:val="berschrift1"/>
         <w:spacing w:line="240" w:lineRule="auto"/>
       </w:pPr>
       <w:r>
@@ -4579,7 +4746,7 @@
     </w:p>
     <w:p>
       <w:pPr>
-        <w:pStyle w:val="Heading2"/>
+        <w:pStyle w:val="berschrift2"/>
         <w:spacing w:line="240" w:lineRule="auto"/>
       </w:pPr>
       <w:r>
@@ -4600,31 +4767,31 @@
       </w:pPr>
       <w:r>
         <w:rPr>
-          <w:rStyle w:val="Heading3Char"/>
+          <w:rStyle w:val="berschrift3Zchn"/>
         </w:rPr>
         <w:t>UI P</w:t>
       </w:r>
       <w:r>
         <w:rPr>
-          <w:rStyle w:val="Heading3Char"/>
+          <w:rStyle w:val="berschrift3Zchn"/>
         </w:rPr>
         <w:t>rototype (</w:t>
       </w:r>
       <w:r>
         <w:rPr>
-          <w:rStyle w:val="Heading3Char"/>
+          <w:rStyle w:val="berschrift3Zchn"/>
         </w:rPr>
         <w:t>W</w:t>
       </w:r>
       <w:r>
         <w:rPr>
-          <w:rStyle w:val="Heading3Char"/>
+          <w:rStyle w:val="berschrift3Zchn"/>
         </w:rPr>
         <w:t>ireframes)</w:t>
       </w:r>
       <w:r>
         <w:rPr>
-          <w:rStyle w:val="Heading3Char"/>
+          <w:rStyle w:val="berschrift3Zchn"/>
         </w:rPr>
         <w:t>: Detailing Patterns and Styling</w:t>
       </w:r>
@@ -4674,7 +4841,7 @@
         <mc:AlternateContent>
           <mc:Choice Requires="wps">
             <w:drawing>
-              <wp:anchor distT="45720" distB="45720" distL="114300" distR="114300" simplePos="0" relativeHeight="251701248" behindDoc="0" locked="0" layoutInCell="1" allowOverlap="1" wp14:anchorId="50E3CA39" wp14:editId="4DD1D2D5">
+              <wp:anchor distT="45720" distB="45720" distL="114300" distR="114300" simplePos="0" relativeHeight="251701248" behindDoc="0" locked="0" layoutInCell="1" allowOverlap="1" wp14:anchorId="0DED7FAC" wp14:editId="6B47B143">
                 <wp:simplePos x="0" y="0"/>
                 <wp:positionH relativeFrom="margin">
                   <wp:align>center</wp:align>
@@ -4769,7 +4936,7 @@
           <w:noProof/>
         </w:rPr>
         <w:drawing>
-          <wp:inline distT="0" distB="0" distL="0" distR="0" wp14:anchorId="05922553" wp14:editId="52AEA2DD">
+          <wp:inline distT="0" distB="0" distL="0" distR="0" wp14:anchorId="386857FE" wp14:editId="16048078">
             <wp:extent cx="922020" cy="1880057"/>
             <wp:effectExtent l="0" t="0" r="0" b="6350"/>
             <wp:docPr id="25" name="Picture 25"/>
@@ -4786,7 +4953,7 @@
                     </pic:cNvPicPr>
                   </pic:nvPicPr>
                   <pic:blipFill>
-                    <a:blip r:embed="rId25" cstate="print">
+                    <a:blip r:embed="rId31" cstate="print">
                       <a:extLst>
                         <a:ext uri="{28A0092B-C50C-407E-A947-70E740481C1C}">
                           <a14:useLocalDpi xmlns:a14="http://schemas.microsoft.com/office/drawing/2010/main" val="0"/>
@@ -4856,7 +5023,7 @@
         <mc:AlternateContent>
           <mc:Choice Requires="wps">
             <w:drawing>
-              <wp:anchor distT="45720" distB="45720" distL="114300" distR="114300" simplePos="0" relativeHeight="251699200" behindDoc="0" locked="0" layoutInCell="1" allowOverlap="1" wp14:anchorId="10AADD97" wp14:editId="0603B384">
+              <wp:anchor distT="45720" distB="45720" distL="114300" distR="114300" simplePos="0" relativeHeight="251699200" behindDoc="0" locked="0" layoutInCell="1" allowOverlap="1" wp14:anchorId="45C1433A" wp14:editId="223CD46D">
                 <wp:simplePos x="0" y="0"/>
                 <wp:positionH relativeFrom="margin">
                   <wp:align>center</wp:align>
@@ -4945,7 +5112,7 @@
           <w:noProof/>
         </w:rPr>
         <w:drawing>
-          <wp:inline distT="0" distB="0" distL="0" distR="0" wp14:anchorId="570A7145" wp14:editId="46A84540">
+          <wp:inline distT="0" distB="0" distL="0" distR="0" wp14:anchorId="12AE1099" wp14:editId="3ABF7D7F">
             <wp:extent cx="967799" cy="1981200"/>
             <wp:effectExtent l="0" t="0" r="3810" b="0"/>
             <wp:docPr id="21" name="Picture 21"/>
@@ -4962,7 +5129,7 @@
                     </pic:cNvPicPr>
                   </pic:nvPicPr>
                   <pic:blipFill>
-                    <a:blip r:embed="rId26" cstate="print">
+                    <a:blip r:embed="rId32" cstate="print">
                       <a:extLst>
                         <a:ext uri="{28A0092B-C50C-407E-A947-70E740481C1C}">
                           <a14:useLocalDpi xmlns:a14="http://schemas.microsoft.com/office/drawing/2010/main" val="0"/>
@@ -5032,7 +5199,7 @@
         <mc:AlternateContent>
           <mc:Choice Requires="wps">
             <w:drawing>
-              <wp:anchor distT="45720" distB="45720" distL="114300" distR="114300" simplePos="0" relativeHeight="251702272" behindDoc="0" locked="0" layoutInCell="1" allowOverlap="1" wp14:anchorId="40757248" wp14:editId="74ADF950">
+              <wp:anchor distT="45720" distB="45720" distL="114300" distR="114300" simplePos="0" relativeHeight="251702272" behindDoc="0" locked="0" layoutInCell="1" allowOverlap="1" wp14:anchorId="5F3E48A7" wp14:editId="73760E80">
                 <wp:simplePos x="0" y="0"/>
                 <wp:positionH relativeFrom="margin">
                   <wp:align>center</wp:align>
@@ -5127,7 +5294,7 @@
           <w:noProof/>
         </w:rPr>
         <w:drawing>
-          <wp:inline distT="0" distB="0" distL="0" distR="0" wp14:anchorId="51426500" wp14:editId="7B29A36A">
+          <wp:inline distT="0" distB="0" distL="0" distR="0" wp14:anchorId="13172A8E" wp14:editId="7AC84C58">
             <wp:extent cx="922020" cy="1880057"/>
             <wp:effectExtent l="0" t="0" r="0" b="6350"/>
             <wp:docPr id="26" name="Picture 26"/>
@@ -5144,7 +5311,7 @@
                     </pic:cNvPicPr>
                   </pic:nvPicPr>
                   <pic:blipFill>
-                    <a:blip r:embed="rId27" cstate="print">
+                    <a:blip r:embed="rId33" cstate="print">
                       <a:extLst>
                         <a:ext uri="{28A0092B-C50C-407E-A947-70E740481C1C}">
                           <a14:useLocalDpi xmlns:a14="http://schemas.microsoft.com/office/drawing/2010/main" val="0"/>
@@ -5214,7 +5381,7 @@
         <mc:AlternateContent>
           <mc:Choice Requires="wps">
             <w:drawing>
-              <wp:anchor distT="45720" distB="45720" distL="114300" distR="114300" simplePos="0" relativeHeight="251703296" behindDoc="0" locked="0" layoutInCell="1" allowOverlap="1" wp14:anchorId="076F015D" wp14:editId="4893F6F8">
+              <wp:anchor distT="45720" distB="45720" distL="114300" distR="114300" simplePos="0" relativeHeight="251703296" behindDoc="0" locked="0" layoutInCell="1" allowOverlap="1" wp14:anchorId="7125C619" wp14:editId="512DB048">
                 <wp:simplePos x="0" y="0"/>
                 <wp:positionH relativeFrom="margin">
                   <wp:align>center</wp:align>
@@ -5302,7 +5469,7 @@
           <w:noProof/>
         </w:rPr>
         <w:drawing>
-          <wp:inline distT="0" distB="0" distL="0" distR="0" wp14:anchorId="6F766C0C" wp14:editId="2D1BEE0A">
+          <wp:inline distT="0" distB="0" distL="0" distR="0" wp14:anchorId="60D09617" wp14:editId="3D1AEBB0">
             <wp:extent cx="1219200" cy="2495851"/>
             <wp:effectExtent l="0" t="0" r="0" b="0"/>
             <wp:docPr id="22" name="Picture 22"/>
@@ -5319,7 +5486,7 @@
                     </pic:cNvPicPr>
                   </pic:nvPicPr>
                   <pic:blipFill>
-                    <a:blip r:embed="rId28" cstate="print">
+                    <a:blip r:embed="rId34" cstate="print">
                       <a:extLst>
                         <a:ext uri="{28A0092B-C50C-407E-A947-70E740481C1C}">
                           <a14:useLocalDpi xmlns:a14="http://schemas.microsoft.com/office/drawing/2010/main" val="0"/>
@@ -5386,7 +5553,7 @@
           <w:noProof/>
         </w:rPr>
         <w:drawing>
-          <wp:inline distT="0" distB="0" distL="0" distR="0" wp14:anchorId="2387BBD8" wp14:editId="293E0884">
+          <wp:inline distT="0" distB="0" distL="0" distR="0" wp14:anchorId="4CD09807" wp14:editId="79651D41">
             <wp:extent cx="1219200" cy="2495849"/>
             <wp:effectExtent l="0" t="0" r="0" b="0"/>
             <wp:docPr id="27" name="Picture 27"/>
@@ -5403,7 +5570,7 @@
                     </pic:cNvPicPr>
                   </pic:nvPicPr>
                   <pic:blipFill>
-                    <a:blip r:embed="rId29" cstate="print">
+                    <a:blip r:embed="rId35" cstate="print">
                       <a:extLst>
                         <a:ext uri="{28A0092B-C50C-407E-A947-70E740481C1C}">
                           <a14:useLocalDpi xmlns:a14="http://schemas.microsoft.com/office/drawing/2010/main" val="0"/>
@@ -5442,7 +5609,7 @@
         <mc:AlternateContent>
           <mc:Choice Requires="wps">
             <w:drawing>
-              <wp:anchor distT="45720" distB="45720" distL="114300" distR="114300" simplePos="0" relativeHeight="251700224" behindDoc="0" locked="0" layoutInCell="1" allowOverlap="1" wp14:anchorId="4BD96886" wp14:editId="6E8BBBD6">
+              <wp:anchor distT="45720" distB="45720" distL="114300" distR="114300" simplePos="0" relativeHeight="251700224" behindDoc="0" locked="0" layoutInCell="1" allowOverlap="1" wp14:anchorId="37204937" wp14:editId="6CA58D88">
                 <wp:simplePos x="0" y="0"/>
                 <wp:positionH relativeFrom="margin">
                   <wp:align>center</wp:align>
@@ -5528,7 +5695,7 @@
     </w:p>
     <w:p>
       <w:pPr>
-        <w:pStyle w:val="Heading3"/>
+        <w:pStyle w:val="berschrift3"/>
       </w:pPr>
       <w:r>
         <w:br w:type="page"/>
@@ -5569,7 +5736,7 @@
           <w:noProof/>
         </w:rPr>
         <w:drawing>
-          <wp:inline distT="0" distB="0" distL="0" distR="0" wp14:anchorId="78F39D6C" wp14:editId="34EB3B36">
+          <wp:inline distT="0" distB="0" distL="0" distR="0" wp14:anchorId="26339058" wp14:editId="23355637">
             <wp:extent cx="5722620" cy="1203960"/>
             <wp:effectExtent l="0" t="0" r="0" b="0"/>
             <wp:docPr id="7" name="Picture 7"/>
@@ -5586,7 +5753,7 @@
                     </pic:cNvPicPr>
                   </pic:nvPicPr>
                   <pic:blipFill>
-                    <a:blip r:embed="rId30" cstate="print">
+                    <a:blip r:embed="rId36" cstate="print">
                       <a:extLst>
                         <a:ext uri="{28A0092B-C50C-407E-A947-70E740481C1C}">
                           <a14:useLocalDpi xmlns:a14="http://schemas.microsoft.com/office/drawing/2010/main" val="0"/>
@@ -5635,7 +5802,7 @@
           <w:noProof/>
         </w:rPr>
         <w:drawing>
-          <wp:inline distT="0" distB="0" distL="0" distR="0" wp14:anchorId="3F4B4D93" wp14:editId="46EBDAC4">
+          <wp:inline distT="0" distB="0" distL="0" distR="0" wp14:anchorId="50393214" wp14:editId="3D4308A6">
             <wp:extent cx="5722620" cy="1226820"/>
             <wp:effectExtent l="0" t="0" r="0" b="0"/>
             <wp:docPr id="8" name="Picture 8"/>
@@ -5652,7 +5819,7 @@
                     </pic:cNvPicPr>
                   </pic:nvPicPr>
                   <pic:blipFill>
-                    <a:blip r:embed="rId31" cstate="print">
+                    <a:blip r:embed="rId37" cstate="print">
                       <a:extLst>
                         <a:ext uri="{28A0092B-C50C-407E-A947-70E740481C1C}">
                           <a14:useLocalDpi xmlns:a14="http://schemas.microsoft.com/office/drawing/2010/main" val="0"/>
@@ -5715,7 +5882,7 @@
           <w:noProof/>
         </w:rPr>
         <w:drawing>
-          <wp:inline distT="0" distB="0" distL="0" distR="0" wp14:anchorId="61346D4A" wp14:editId="335192CA">
+          <wp:inline distT="0" distB="0" distL="0" distR="0" wp14:anchorId="4FAFAAE9" wp14:editId="213C87FC">
             <wp:extent cx="4838700" cy="1391690"/>
             <wp:effectExtent l="0" t="0" r="0" b="0"/>
             <wp:docPr id="9" name="Picture 9"/>
@@ -5732,7 +5899,7 @@
                     </pic:cNvPicPr>
                   </pic:nvPicPr>
                   <pic:blipFill>
-                    <a:blip r:embed="rId32" cstate="print">
+                    <a:blip r:embed="rId38" cstate="print">
                       <a:extLst>
                         <a:ext uri="{28A0092B-C50C-407E-A947-70E740481C1C}">
                           <a14:useLocalDpi xmlns:a14="http://schemas.microsoft.com/office/drawing/2010/main" val="0"/>
@@ -5781,7 +5948,7 @@
           <w:noProof/>
         </w:rPr>
         <w:drawing>
-          <wp:inline distT="0" distB="0" distL="0" distR="0" wp14:anchorId="5B79203B" wp14:editId="50D650E6">
+          <wp:inline distT="0" distB="0" distL="0" distR="0" wp14:anchorId="2A399222" wp14:editId="7DA7F60B">
             <wp:extent cx="4823460" cy="1477226"/>
             <wp:effectExtent l="0" t="0" r="0" b="8890"/>
             <wp:docPr id="10" name="Picture 10"/>
@@ -5798,7 +5965,7 @@
                     </pic:cNvPicPr>
                   </pic:nvPicPr>
                   <pic:blipFill>
-                    <a:blip r:embed="rId33" cstate="print">
+                    <a:blip r:embed="rId39" cstate="print">
                       <a:extLst>
                         <a:ext uri="{28A0092B-C50C-407E-A947-70E740481C1C}">
                           <a14:useLocalDpi xmlns:a14="http://schemas.microsoft.com/office/drawing/2010/main" val="0"/>
@@ -5832,7 +5999,7 @@
     </w:p>
     <w:p>
       <w:pPr>
-        <w:pStyle w:val="Heading3"/>
+        <w:pStyle w:val="berschrift3"/>
       </w:pPr>
       <w:r>
         <w:t xml:space="preserve">User Stories </w:t>
@@ -5840,7 +6007,7 @@
     </w:p>
     <w:p>
       <w:pPr>
-        <w:pStyle w:val="ListParagraph"/>
+        <w:pStyle w:val="Listenabsatz"/>
         <w:numPr>
           <w:ilvl w:val="0"/>
           <w:numId w:val="15"/>
@@ -5866,7 +6033,7 @@
     </w:p>
     <w:p>
       <w:pPr>
-        <w:pStyle w:val="ListParagraph"/>
+        <w:pStyle w:val="Listenabsatz"/>
         <w:numPr>
           <w:ilvl w:val="0"/>
           <w:numId w:val="15"/>
@@ -5886,7 +6053,7 @@
     </w:p>
     <w:p>
       <w:pPr>
-        <w:pStyle w:val="ListParagraph"/>
+        <w:pStyle w:val="Listenabsatz"/>
         <w:numPr>
           <w:ilvl w:val="0"/>
           <w:numId w:val="15"/>
@@ -5906,7 +6073,7 @@
     </w:p>
     <w:p>
       <w:pPr>
-        <w:pStyle w:val="ListParagraph"/>
+        <w:pStyle w:val="Listenabsatz"/>
         <w:numPr>
           <w:ilvl w:val="0"/>
           <w:numId w:val="15"/>
@@ -5926,7 +6093,7 @@
     </w:p>
     <w:p>
       <w:pPr>
-        <w:pStyle w:val="ListParagraph"/>
+        <w:pStyle w:val="Listenabsatz"/>
         <w:numPr>
           <w:ilvl w:val="0"/>
           <w:numId w:val="15"/>
@@ -5952,7 +6119,7 @@
     </w:p>
     <w:p>
       <w:pPr>
-        <w:pStyle w:val="ListParagraph"/>
+        <w:pStyle w:val="Listenabsatz"/>
         <w:numPr>
           <w:ilvl w:val="0"/>
           <w:numId w:val="15"/>
@@ -5972,7 +6139,7 @@
     </w:p>
     <w:p>
       <w:pPr>
-        <w:pStyle w:val="ListParagraph"/>
+        <w:pStyle w:val="Listenabsatz"/>
         <w:numPr>
           <w:ilvl w:val="0"/>
           <w:numId w:val="15"/>
@@ -6001,7 +6168,7 @@
     </w:p>
     <w:p>
       <w:pPr>
-        <w:pStyle w:val="Heading2"/>
+        <w:pStyle w:val="berschrift2"/>
         <w:spacing w:line="240" w:lineRule="auto"/>
       </w:pPr>
       <w:r>
@@ -6019,7 +6186,7 @@
           <w:lang w:val="en-US"/>
         </w:rPr>
         <w:drawing>
-          <wp:anchor distT="0" distB="0" distL="114300" distR="114300" simplePos="0" relativeHeight="251704320" behindDoc="1" locked="0" layoutInCell="1" allowOverlap="1">
+          <wp:anchor distT="0" distB="0" distL="114300" distR="114300" simplePos="0" relativeHeight="251704320" behindDoc="1" locked="0" layoutInCell="1" allowOverlap="1" wp14:anchorId="2F970014" wp14:editId="4EEAD150">
             <wp:simplePos x="0" y="0"/>
             <wp:positionH relativeFrom="margin">
               <wp:posOffset>-193675</wp:posOffset>
@@ -6042,7 +6209,7 @@
                     <pic:cNvPicPr/>
                   </pic:nvPicPr>
                   <pic:blipFill>
-                    <a:blip r:embed="rId34">
+                    <a:blip r:embed="rId40">
                       <a:extLst>
                         <a:ext uri="{28A0092B-C50C-407E-A947-70E740481C1C}">
                           <a14:useLocalDpi xmlns:a14="http://schemas.microsoft.com/office/drawing/2010/main" val="0"/>
@@ -6190,7 +6357,7 @@
     </w:p>
     <w:p>
       <w:pPr>
-        <w:pStyle w:val="Heading3"/>
+        <w:pStyle w:val="berschrift3"/>
         <w:spacing w:line="240" w:lineRule="auto"/>
         <w:jc w:val="both"/>
       </w:pPr>
@@ -6209,7 +6376,7 @@
         <mc:AlternateContent>
           <mc:Choice Requires="wps">
             <w:drawing>
-              <wp:anchor distT="0" distB="0" distL="114300" distR="114300" simplePos="0" relativeHeight="251706368" behindDoc="0" locked="0" layoutInCell="1" allowOverlap="1" wp14:anchorId="055CDCCC" wp14:editId="568F37F4">
+              <wp:anchor distT="0" distB="0" distL="114300" distR="114300" simplePos="0" relativeHeight="251706368" behindDoc="0" locked="0" layoutInCell="1" allowOverlap="1" wp14:anchorId="216CBFEF" wp14:editId="640BED71">
                 <wp:simplePos x="0" y="0"/>
                 <wp:positionH relativeFrom="column">
                   <wp:posOffset>-118745</wp:posOffset>
@@ -6245,7 +6412,7 @@
                         <w:txbxContent>
                           <w:p>
                             <w:pPr>
-                              <w:pStyle w:val="Caption"/>
+                              <w:pStyle w:val="Beschriftung"/>
                               <w:jc w:val="center"/>
                               <w:rPr>
                                 <w:noProof/>
@@ -6255,19 +6422,28 @@
                               <w:t xml:space="preserve">Figure </w:t>
                             </w:r>
                             <w:r>
+                              <w:rPr>
+                                <w:noProof/>
+                              </w:rPr>
                               <w:fldChar w:fldCharType="begin"/>
                             </w:r>
                             <w:r>
+                              <w:rPr>
+                                <w:noProof/>
+                              </w:rPr>
                               <w:instrText xml:space="preserve"> SEQ Figure \* ARABIC </w:instrText>
                             </w:r>
                             <w:r>
+                              <w:rPr>
+                                <w:noProof/>
+                              </w:rPr>
                               <w:fldChar w:fldCharType="separate"/>
                             </w:r>
                             <w:r>
                               <w:rPr>
                                 <w:noProof/>
                               </w:rPr>
-                              <w:t>8</w:t>
+                              <w:t>6</w:t>
                             </w:r>
                             <w:r>
                               <w:rPr>
@@ -6301,12 +6477,12 @@
           </mc:Choice>
           <mc:Fallback>
             <w:pict>
-              <v:shape w14:anchorId="055CDCCC" id="Text Box 19" o:spid="_x0000_s1040" type="#_x0000_t202" style="position:absolute;left:0;text-align:left;margin-left:-9.35pt;margin-top:105.2pt;width:228.7pt;height:18.3pt;z-index:251706368;visibility:visible;mso-wrap-style:square;mso-width-percent:0;mso-height-percent:0;mso-wrap-distance-left:9pt;mso-wrap-distance-top:0;mso-wrap-distance-right:9pt;mso-wrap-distance-bottom:0;mso-position-horizontal:absolute;mso-position-horizontal-relative:text;mso-position-vertical:absolute;mso-position-vertical-relative:text;mso-width-percent:0;mso-height-percent:0;mso-width-relative:margin;mso-height-relative:margin;v-text-anchor:top" o:gfxdata="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" stroked="f">
+              <v:shape w14:anchorId="216CBFEF" id="Text Box 19" o:spid="_x0000_s1040" type="#_x0000_t202" style="position:absolute;left:0;text-align:left;margin-left:-9.35pt;margin-top:105.2pt;width:228.7pt;height:18.3pt;z-index:251706368;visibility:visible;mso-wrap-style:square;mso-width-percent:0;mso-height-percent:0;mso-wrap-distance-left:9pt;mso-wrap-distance-top:0;mso-wrap-distance-right:9pt;mso-wrap-distance-bottom:0;mso-position-horizontal:absolute;mso-position-horizontal-relative:text;mso-position-vertical:absolute;mso-position-vertical-relative:text;mso-width-percent:0;mso-height-percent:0;mso-width-relative:margin;mso-height-relative:margin;v-text-anchor:top" o:gfxdata="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" stroked="f">
                 <v:textbox inset="0,0,0,0">
                   <w:txbxContent>
                     <w:p>
                       <w:pPr>
-                        <w:pStyle w:val="Caption"/>
+                        <w:pStyle w:val="Beschriftung"/>
                         <w:jc w:val="center"/>
                         <w:rPr>
                           <w:noProof/>
@@ -6316,19 +6492,28 @@
                         <w:t xml:space="preserve">Figure </w:t>
                       </w:r>
                       <w:r>
+                        <w:rPr>
+                          <w:noProof/>
+                        </w:rPr>
                         <w:fldChar w:fldCharType="begin"/>
                       </w:r>
                       <w:r>
+                        <w:rPr>
+                          <w:noProof/>
+                        </w:rPr>
                         <w:instrText xml:space="preserve"> SEQ Figure \* ARABIC </w:instrText>
                       </w:r>
                       <w:r>
+                        <w:rPr>
+                          <w:noProof/>
+                        </w:rPr>
                         <w:fldChar w:fldCharType="separate"/>
                       </w:r>
                       <w:r>
                         <w:rPr>
                           <w:noProof/>
                         </w:rPr>
-                        <w:t>8</w:t>
+                        <w:t>6</w:t>
                       </w:r>
                       <w:r>
                         <w:rPr>
@@ -6354,7 +6539,7 @@
     </w:p>
     <w:p>
       <w:pPr>
-        <w:pStyle w:val="Heading3"/>
+        <w:pStyle w:val="berschrift3"/>
         <w:spacing w:line="240" w:lineRule="auto"/>
         <w:jc w:val="both"/>
         <w:rPr>
@@ -6396,7 +6581,7 @@
     </w:p>
     <w:p>
       <w:pPr>
-        <w:pStyle w:val="Heading3"/>
+        <w:pStyle w:val="berschrift3"/>
         <w:spacing w:line="240" w:lineRule="auto"/>
       </w:pPr>
       <w:r>
@@ -6507,7 +6692,7 @@
     </w:p>
     <w:p>
       <w:pPr>
-        <w:pStyle w:val="Heading1"/>
+        <w:pStyle w:val="berschrift1"/>
         <w:spacing w:line="240" w:lineRule="auto"/>
       </w:pPr>
       <w:r>
@@ -8791,16 +8976,16 @@
     <w:lsdException w:name="Hashtag" w:semiHidden="1" w:unhideWhenUsed="1"/>
     <w:lsdException w:name="Unresolved Mention" w:semiHidden="1" w:unhideWhenUsed="1"/>
   </w:latentStyles>
-  <w:style w:type="paragraph" w:default="1" w:styleId="Normal">
+  <w:style w:type="paragraph" w:default="1" w:styleId="Standard">
     <w:name w:val="Normal"/>
     <w:qFormat/>
     <w:rsid w:val="00B542B3"/>
   </w:style>
-  <w:style w:type="paragraph" w:styleId="Heading1">
+  <w:style w:type="paragraph" w:styleId="berschrift1">
     <w:name w:val="heading 1"/>
-    <w:basedOn w:val="Normal"/>
-    <w:next w:val="Normal"/>
-    <w:link w:val="Heading1Char"/>
+    <w:basedOn w:val="Standard"/>
+    <w:next w:val="Standard"/>
+    <w:link w:val="berschrift1Zchn"/>
     <w:uiPriority w:val="9"/>
     <w:qFormat/>
     <w:rsid w:val="00042B60"/>
@@ -8817,11 +9002,11 @@
       <w:szCs w:val="32"/>
     </w:rPr>
   </w:style>
-  <w:style w:type="paragraph" w:styleId="Heading2">
+  <w:style w:type="paragraph" w:styleId="berschrift2">
     <w:name w:val="heading 2"/>
-    <w:basedOn w:val="Normal"/>
-    <w:next w:val="Normal"/>
-    <w:link w:val="Heading2Char"/>
+    <w:basedOn w:val="Standard"/>
+    <w:next w:val="Standard"/>
+    <w:link w:val="berschrift2Zchn"/>
     <w:uiPriority w:val="9"/>
     <w:unhideWhenUsed/>
     <w:qFormat/>
@@ -8839,11 +9024,11 @@
       <w:szCs w:val="26"/>
     </w:rPr>
   </w:style>
-  <w:style w:type="paragraph" w:styleId="Heading3">
+  <w:style w:type="paragraph" w:styleId="berschrift3">
     <w:name w:val="heading 3"/>
-    <w:basedOn w:val="Normal"/>
-    <w:next w:val="Normal"/>
-    <w:link w:val="Heading3Char"/>
+    <w:basedOn w:val="Standard"/>
+    <w:next w:val="Standard"/>
+    <w:link w:val="berschrift3Zchn"/>
     <w:uiPriority w:val="9"/>
     <w:unhideWhenUsed/>
     <w:qFormat/>
@@ -8861,13 +9046,13 @@
       <w:szCs w:val="24"/>
     </w:rPr>
   </w:style>
-  <w:style w:type="character" w:default="1" w:styleId="DefaultParagraphFont">
+  <w:style w:type="character" w:default="1" w:styleId="Absatz-Standardschriftart">
     <w:name w:val="Default Paragraph Font"/>
     <w:uiPriority w:val="1"/>
     <w:semiHidden/>
     <w:unhideWhenUsed/>
   </w:style>
-  <w:style w:type="table" w:default="1" w:styleId="TableNormal">
+  <w:style w:type="table" w:default="1" w:styleId="NormaleTabelle">
     <w:name w:val="Normal Table"/>
     <w:uiPriority w:val="99"/>
     <w:semiHidden/>
@@ -8882,17 +9067,17 @@
       </w:tblCellMar>
     </w:tblPr>
   </w:style>
-  <w:style w:type="numbering" w:default="1" w:styleId="NoList">
+  <w:style w:type="numbering" w:default="1" w:styleId="KeineListe">
     <w:name w:val="No List"/>
     <w:uiPriority w:val="99"/>
     <w:semiHidden/>
     <w:unhideWhenUsed/>
   </w:style>
-  <w:style w:type="paragraph" w:styleId="Title">
+  <w:style w:type="paragraph" w:styleId="Titel">
     <w:name w:val="Title"/>
-    <w:basedOn w:val="Normal"/>
-    <w:next w:val="Normal"/>
-    <w:link w:val="TitleChar"/>
+    <w:basedOn w:val="Standard"/>
+    <w:next w:val="Standard"/>
+    <w:link w:val="TitelZchn"/>
     <w:uiPriority w:val="10"/>
     <w:qFormat/>
     <w:rsid w:val="00042B60"/>
@@ -8908,10 +9093,10 @@
       <w:szCs w:val="56"/>
     </w:rPr>
   </w:style>
-  <w:style w:type="character" w:customStyle="1" w:styleId="TitleChar">
-    <w:name w:val="Title Char"/>
-    <w:basedOn w:val="DefaultParagraphFont"/>
-    <w:link w:val="Title"/>
+  <w:style w:type="character" w:customStyle="1" w:styleId="TitelZchn">
+    <w:name w:val="Titel Zchn"/>
+    <w:basedOn w:val="Absatz-Standardschriftart"/>
+    <w:link w:val="Titel"/>
     <w:uiPriority w:val="10"/>
     <w:rsid w:val="00042B60"/>
     <w:rPr>
@@ -8922,10 +9107,10 @@
       <w:szCs w:val="56"/>
     </w:rPr>
   </w:style>
-  <w:style w:type="character" w:customStyle="1" w:styleId="Heading1Char">
-    <w:name w:val="Heading 1 Char"/>
-    <w:basedOn w:val="DefaultParagraphFont"/>
-    <w:link w:val="Heading1"/>
+  <w:style w:type="character" w:customStyle="1" w:styleId="berschrift1Zchn">
+    <w:name w:val="Überschrift 1 Zchn"/>
+    <w:basedOn w:val="Absatz-Standardschriftart"/>
+    <w:link w:val="berschrift1"/>
     <w:uiPriority w:val="9"/>
     <w:rsid w:val="00042B60"/>
     <w:rPr>
@@ -8935,9 +9120,9 @@
       <w:szCs w:val="32"/>
     </w:rPr>
   </w:style>
-  <w:style w:type="paragraph" w:styleId="ListParagraph">
+  <w:style w:type="paragraph" w:styleId="Listenabsatz">
     <w:name w:val="List Paragraph"/>
-    <w:basedOn w:val="Normal"/>
+    <w:basedOn w:val="Standard"/>
     <w:uiPriority w:val="1"/>
     <w:qFormat/>
     <w:rsid w:val="00B76A4E"/>
@@ -8946,10 +9131,10 @@
       <w:contextualSpacing/>
     </w:pPr>
   </w:style>
-  <w:style w:type="character" w:customStyle="1" w:styleId="Heading2Char">
-    <w:name w:val="Heading 2 Char"/>
-    <w:basedOn w:val="DefaultParagraphFont"/>
-    <w:link w:val="Heading2"/>
+  <w:style w:type="character" w:customStyle="1" w:styleId="berschrift2Zchn">
+    <w:name w:val="Überschrift 2 Zchn"/>
+    <w:basedOn w:val="Absatz-Standardschriftart"/>
+    <w:link w:val="berschrift2"/>
     <w:uiPriority w:val="9"/>
     <w:rsid w:val="00F93B18"/>
     <w:rPr>
@@ -8959,10 +9144,10 @@
       <w:szCs w:val="26"/>
     </w:rPr>
   </w:style>
-  <w:style w:type="character" w:customStyle="1" w:styleId="Heading3Char">
-    <w:name w:val="Heading 3 Char"/>
-    <w:basedOn w:val="DefaultParagraphFont"/>
-    <w:link w:val="Heading3"/>
+  <w:style w:type="character" w:customStyle="1" w:styleId="berschrift3Zchn">
+    <w:name w:val="Überschrift 3 Zchn"/>
+    <w:basedOn w:val="Absatz-Standardschriftart"/>
+    <w:link w:val="berschrift3"/>
     <w:uiPriority w:val="9"/>
     <w:rsid w:val="00F93B18"/>
     <w:rPr>
@@ -8972,10 +9157,10 @@
       <w:szCs w:val="24"/>
     </w:rPr>
   </w:style>
-  <w:style w:type="paragraph" w:styleId="FootnoteText">
+  <w:style w:type="paragraph" w:styleId="Funotentext">
     <w:name w:val="footnote text"/>
-    <w:basedOn w:val="Normal"/>
-    <w:link w:val="FootnoteTextChar"/>
+    <w:basedOn w:val="Standard"/>
+    <w:link w:val="FunotentextZchn"/>
     <w:uiPriority w:val="99"/>
     <w:semiHidden/>
     <w:unhideWhenUsed/>
@@ -8988,10 +9173,10 @@
       <w:szCs w:val="20"/>
     </w:rPr>
   </w:style>
-  <w:style w:type="character" w:customStyle="1" w:styleId="FootnoteTextChar">
-    <w:name w:val="Footnote Text Char"/>
-    <w:basedOn w:val="DefaultParagraphFont"/>
-    <w:link w:val="FootnoteText"/>
+  <w:style w:type="character" w:customStyle="1" w:styleId="FunotentextZchn">
+    <w:name w:val="Fußnotentext Zchn"/>
+    <w:basedOn w:val="Absatz-Standardschriftart"/>
+    <w:link w:val="Funotentext"/>
     <w:uiPriority w:val="99"/>
     <w:semiHidden/>
     <w:rsid w:val="00223734"/>
@@ -9000,9 +9185,9 @@
       <w:szCs w:val="20"/>
     </w:rPr>
   </w:style>
-  <w:style w:type="character" w:styleId="FootnoteReference">
+  <w:style w:type="character" w:styleId="Funotenzeichen">
     <w:name w:val="footnote reference"/>
-    <w:basedOn w:val="DefaultParagraphFont"/>
+    <w:basedOn w:val="Absatz-Standardschriftart"/>
     <w:uiPriority w:val="99"/>
     <w:semiHidden/>
     <w:unhideWhenUsed/>
@@ -9013,7 +9198,7 @@
   </w:style>
   <w:style w:type="character" w:styleId="Hyperlink">
     <w:name w:val="Hyperlink"/>
-    <w:basedOn w:val="DefaultParagraphFont"/>
+    <w:basedOn w:val="Absatz-Standardschriftart"/>
     <w:uiPriority w:val="99"/>
     <w:unhideWhenUsed/>
     <w:rsid w:val="005F0BFD"/>
@@ -9022,9 +9207,9 @@
       <w:u w:val="single"/>
     </w:rPr>
   </w:style>
-  <w:style w:type="character" w:styleId="UnresolvedMention">
+  <w:style w:type="character" w:styleId="NichtaufgelsteErwhnung">
     <w:name w:val="Unresolved Mention"/>
-    <w:basedOn w:val="DefaultParagraphFont"/>
+    <w:basedOn w:val="Absatz-Standardschriftart"/>
     <w:uiPriority w:val="99"/>
     <w:semiHidden/>
     <w:unhideWhenUsed/>
@@ -9034,10 +9219,10 @@
       <w:shd w:val="clear" w:color="auto" w:fill="E6E6E6"/>
     </w:rPr>
   </w:style>
-  <w:style w:type="paragraph" w:styleId="Caption">
+  <w:style w:type="paragraph" w:styleId="Beschriftung">
     <w:name w:val="caption"/>
-    <w:basedOn w:val="Normal"/>
-    <w:next w:val="Normal"/>
+    <w:basedOn w:val="Standard"/>
+    <w:next w:val="Standard"/>
     <w:uiPriority w:val="35"/>
     <w:unhideWhenUsed/>
     <w:qFormat/>
@@ -9053,7 +9238,7 @@
       <w:szCs w:val="18"/>
     </w:rPr>
   </w:style>
-  <w:style w:type="paragraph" w:styleId="NoSpacing">
+  <w:style w:type="paragraph" w:styleId="KeinLeerraum">
     <w:name w:val="No Spacing"/>
     <w:uiPriority w:val="1"/>
     <w:qFormat/>
@@ -9062,10 +9247,10 @@
       <w:spacing w:after="0" w:line="240" w:lineRule="auto"/>
     </w:pPr>
   </w:style>
-  <w:style w:type="paragraph" w:styleId="BodyText">
+  <w:style w:type="paragraph" w:styleId="Textkrper">
     <w:name w:val="Body Text"/>
-    <w:basedOn w:val="Normal"/>
-    <w:link w:val="BodyTextChar"/>
+    <w:basedOn w:val="Standard"/>
+    <w:link w:val="TextkrperZchn"/>
     <w:uiPriority w:val="1"/>
     <w:qFormat/>
     <w:rsid w:val="00AC100C"/>
@@ -9082,10 +9267,10 @@
       <w:lang w:eastAsia="en-AU" w:bidi="en-AU"/>
     </w:rPr>
   </w:style>
-  <w:style w:type="character" w:customStyle="1" w:styleId="BodyTextChar">
-    <w:name w:val="Body Text Char"/>
-    <w:basedOn w:val="DefaultParagraphFont"/>
-    <w:link w:val="BodyText"/>
+  <w:style w:type="character" w:customStyle="1" w:styleId="TextkrperZchn">
+    <w:name w:val="Textkörper Zchn"/>
+    <w:basedOn w:val="Absatz-Standardschriftart"/>
+    <w:link w:val="Textkrper"/>
     <w:uiPriority w:val="1"/>
     <w:rsid w:val="00AC100C"/>
     <w:rPr>
@@ -9097,7 +9282,7 @@
   </w:style>
   <w:style w:type="paragraph" w:customStyle="1" w:styleId="TableParagraph">
     <w:name w:val="Table Paragraph"/>
-    <w:basedOn w:val="Normal"/>
+    <w:basedOn w:val="Standard"/>
     <w:uiPriority w:val="1"/>
     <w:qFormat/>
     <w:rsid w:val="00AC100C"/>
@@ -9112,9 +9297,9 @@
       <w:lang w:eastAsia="en-AU" w:bidi="en-AU"/>
     </w:rPr>
   </w:style>
-  <w:style w:type="character" w:styleId="FollowedHyperlink">
+  <w:style w:type="character" w:styleId="BesuchterLink">
     <w:name w:val="FollowedHyperlink"/>
-    <w:basedOn w:val="DefaultParagraphFont"/>
+    <w:basedOn w:val="Absatz-Standardschriftart"/>
     <w:uiPriority w:val="99"/>
     <w:semiHidden/>
     <w:unhideWhenUsed/>
@@ -9126,13 +9311,131 @@
   </w:style>
   <w:style w:type="character" w:customStyle="1" w:styleId="5yl5">
     <w:name w:val="_5yl5"/>
-    <w:basedOn w:val="DefaultParagraphFont"/>
+    <w:basedOn w:val="Absatz-Standardschriftart"/>
     <w:rsid w:val="005249B3"/>
+  </w:style>
+  <w:style w:type="paragraph" w:styleId="Sprechblasentext">
+    <w:name w:val="Balloon Text"/>
+    <w:basedOn w:val="Standard"/>
+    <w:link w:val="SprechblasentextZchn"/>
+    <w:uiPriority w:val="99"/>
+    <w:semiHidden/>
+    <w:unhideWhenUsed/>
+    <w:rsid w:val="00D23105"/>
+    <w:pPr>
+      <w:spacing w:after="0" w:line="240" w:lineRule="auto"/>
+    </w:pPr>
+    <w:rPr>
+      <w:rFonts w:ascii="Segoe UI" w:hAnsi="Segoe UI" w:cs="Segoe UI"/>
+      <w:sz w:val="18"/>
+      <w:szCs w:val="18"/>
+    </w:rPr>
+  </w:style>
+  <w:style w:type="character" w:customStyle="1" w:styleId="SprechblasentextZchn">
+    <w:name w:val="Sprechblasentext Zchn"/>
+    <w:basedOn w:val="Absatz-Standardschriftart"/>
+    <w:link w:val="Sprechblasentext"/>
+    <w:uiPriority w:val="99"/>
+    <w:semiHidden/>
+    <w:rsid w:val="00D23105"/>
+    <w:rPr>
+      <w:rFonts w:ascii="Segoe UI" w:hAnsi="Segoe UI" w:cs="Segoe UI"/>
+      <w:sz w:val="18"/>
+      <w:szCs w:val="18"/>
+    </w:rPr>
   </w:style>
 </w:styles>
 </file>
 
 <file path=word/ink/ink1.xml><?xml version="1.0" encoding="utf-8"?>
+<inkml:ink xmlns:inkml="http://www.w3.org/2003/InkML">
+  <inkml:definitions>
+    <inkml:context xml:id="ctx0">
+      <inkml:inkSource xml:id="inkSrc0">
+        <inkml:traceFormat>
+          <inkml:channel name="X" type="integer" min="-2.14748E9" max="2.14748E9" units="cm"/>
+          <inkml:channel name="Y" type="integer" min="-2.14748E9" max="2.14748E9" units="cm"/>
+          <inkml:channel name="F" type="integer" max="32767" units="dev"/>
+        </inkml:traceFormat>
+        <inkml:channelProperties>
+          <inkml:channelProperty channel="X" name="resolution" value="1000" units="1/cm"/>
+          <inkml:channelProperty channel="Y" name="resolution" value="1000" units="1/cm"/>
+          <inkml:channelProperty channel="F" name="resolution" value="0" units="1/dev"/>
+        </inkml:channelProperties>
+      </inkml:inkSource>
+      <inkml:timestamp xml:id="ts0" timeString="2018-08-26T10:11:56.616"/>
+    </inkml:context>
+    <inkml:brush xml:id="br0">
+      <inkml:brushProperty name="width" value="0.05" units="cm"/>
+      <inkml:brushProperty name="height" value="0.05" units="cm"/>
+    </inkml:brush>
+  </inkml:definitions>
+  <inkml:trace contextRef="#ctx0" brushRef="#br0">0 410 9737,'2'-1'993,"-1"-1"-93,1 1-87,0-1-84,-1 1-78,1 0-74,0-1-69,-1 1-65,1 0-54,0 0-58,-1-1-53,1 1-47,1-1 35,-1-1-82,1 1-64,-1-1-48,11-13 2217,-8 10-1559,0 0-46,-1 1-161,-1 0-57,1 0-68,0 0-78,0 0-90,0 0-100,1 0-112,-1 1-121,8-9 162,0 0 55,0 1 47,-1-1 39,13-12 277,30-34 785,-37 41-920,-1 0-57,3-3-52,-9 10-169,0 0-42,22-22 31,-25 28 13,-7 5-65,0 0 0,0 0-1,0 0 1,0-1-1,0 1 1,0 0-1,0 0 1,0 0-1,0 0 1,0 0-1,0 0 1,0 0-1,1 0 1,-1 1-1,0-1 1,0 0-1,0 0 1,0 0-1,0 0 1,0 0-1,0 0 1,0 0-1,0 0 1,0 0-1,0 0 1,0 0-1,0 0 1,0 0-1,0 0 1,0 0-1,1 0 1,-1 0-1,0 0 1,0 0 0,0 0-1,0 0 1,0 1-1,0-1 1,0 0-1,0 0 1,0 0-1,0 0 1,0 0-1,0 0 0,-1 6 18,-3 16 41,-1 0-53,-4 13-71,8-28-333,0 0 86,0 0 79,0 0 72,0 1 68,0-1 59,0 0 53,0 1 47,0 1 66,0 0 46,0 6 196,-1 21 588,1-25-722,0 0-58,1 1-77,-1-1-108,1-6-45,0 1-36,0-1-37,0 1-41,-1-1-44,1 0-45,0 0-50,0 1-51,0-1-54,0 0-58,0 0-59,0-1-63,0 3-298,0-1-122,0-3 455,0 0-34,0 0-33,-1 0-35,1 0-36,0 0-36,0 0-37,0-1-38,0 1-40,0 0-38,0-1-42,0 1-40,0-16-4416,-3-2-5</inkml:trace>
+  <inkml:trace contextRef="#ctx0" brushRef="#br0" timeOffset="554.783">265 293 833,'18'-6'1342,"1"1"-354,67-17 3474,-55 15-2766,-27 6-1701,1 0-50,0 0-45,1 0-67,3 0-141,-7 1 221,0 0 0,0 0 0,0 0 0,0 1-1,0-1 1,1 1 87,2 1-138,-1 0 35,-3-1-39,-1-1-1,1 1 1,-1 0-1,1 0 1,-1 0 0,1-1-1,-1 1 1,1 0-1,-1 0 1,0 0 0,1 0-1,-1 0 1,0 0-1,0 0 1,0 0-1,0 0 1,0 0 0,0 0-1,0 0 1,0 0-1,0 0 1,0-1-1,-1 2 143,0 5-799,-1-1 36,0-1 49,1 0 64,1-5 633,-2 5-389,-1 0 43,1-1 44,-1 1 48,1-1 51,-1 0 55,0 0 56,0 1 60,0-1 67,0 0 79,0 1 81,0-1 88,0 1 89,1 0 94,0-1 98,1 1 102,0-3 1075,1-2-1163,0 0 54,0 0-161,0 0 46,0 0 50,0 0 45,1-1 162,0 0 432,2-2-182,0 1-61,0 0-61,-1-1-57,1 0-56,0 1-54,0-1-52,0 0-49,0 1-88,-1-1-39,1 1-38,0-1-36,0 1-35,0-1-32,2-2 257,0 2-226,-1-1-57,0 0-51,1 1-48,0-1-40,-1 1-35,6-4 64,-2 2-94,12-5 95,-8 5-15,-4 3-32,-1 1 58,1 0 70,-1 0 83,-4 1-330,-1 0-1,0 0 1,1 1-1,-1-1 1,0 0-1,1 1 1,-1 0-1,0-1 1,2 2-48,-2-1 55,0 0 0,0 0 0,-1 0 0,1 0 0,0 1 0,-1-1 0,1 0 0,-1 1 0,2 1-55,-2-1 79,1 0 0,-1 0 0,1 0-1,-1 1 1,0-1 0,0 1-1,0 1-78,0-1 99,0 1 0,0-1-1,-1 0 1,1 1-1,-1-1 1,0 1-99,0-1-164,0 0 76,0-1 64,0 1 54,0 2 106,0 6 323,0-7-362,0-1-55,0 0-58,0-1-46,0 1-54,-1-1-61,1 1-101,-1-1-94,1 1-106,-1-1-115,1 1-125,-1-2 308,1 0-35,-1 0-36,1 0-38,0 1-39,-1-1-40,1 0-1402,0-1-1109,1-1-2117,5-2-22</inkml:trace>
+  <inkml:trace contextRef="#ctx0" brushRef="#br0" timeOffset="817.613">889 280 4164,'0'0'2072,"1"-1"-566,-1 0 35,0 1-1309,1-1 41,-1 1 37,0 0 35,0-1 437,1 0 103,-1 0 388,1-3 2568,-1 3-3044,0 0-34,0 1-121,0-1-43,1 0-54,-1 1-60,0-1-61,0 1-81,0-1-88,0 0-98,0 1-106,0 0-114,0-1-124,0 1 45,0 0-34,0-1 754,0 0-110,-1 1-99,1-1-88,-1 1-76,1 0-63,-1-1-53,0 1-40,-1-1-26,2 1 25,-1 0 46,1 0 74,-1 0 298,-1-1-105,0 1-92,0 1-78,0-1-46,0 1-71,0 0-49,-1 0-24,1 0 36,-13 6-48,1 1-45,-29 18-261,17-9 125,22-14 170,-11 6-190,-6 6 212,4-1-66,15-11 67,-1 0 1,1 1 0,0-1-1,-1 1-1,2-3 5,1 0-1,-1 0 0,1-1 0,-1 1 0,1 0 1,0 0-1,-1 0 0,1 0 0,0 0 1,0 0-1,-1 0 0,1 0 0,0 0 1,0-1-1,0 1 0,0 0 0,1 0 1,-1 0-1,0 0 0,0 0 0,1 1-4,-1-1 7,1 0 0,0 0-1,-1-1 1,1 1-1,0 0 1,0 0-1,-1 0 1,1-1-1,0 1 1,0 0 0,0-1-1,0 1 1,0-1-1,0 1 1,0-1-1,0 0-6,3 2 19,0-1 0,0 0-1,1 0 1,-1-1 0,2 1-19,11-1 11,10-3-1,-9 0-68,-3-1-75,0 0-109,-3 0-67,1-1-114,-7 3 162,0-1-35,0 0-38,0 1-40,4-3-344,-6 2 311,1 0-32,0 1-35,0-1-36,-1 0-36,1 0-40,-1 0-38,1 0-42,-1 0-42,1 0-43,-1 0-45,0 0-47,0-1-46,0 1-49,3-3-1636,0-1 1,5-5 2573,8-16-5205</inkml:trace>
+  <inkml:trace contextRef="#ctx0" brushRef="#br0" timeOffset="1028.569">1025 8 8456,'-1'1'1119,"-1"0"-57,1 0-56,-1 0-54,1 1-52,-1-1-52,1 0-49,0 1-48,0-1-47,0 1-44,-1-1-44,1 1-41,0 0-40,0-1-40,0 1-36,0 0-35,-1 1 322,1 1-122,-1 0-111,1 0-99,-1-1-86,1 1-73,0 0-61,0-1-48,0-1-83,-4 14 362,0-1-68,1 1-61,0 0-55,0 0-51,1 0-43,-3 16 39,-1 7-99,-2 24-57,5-36 13,3-21-139,1 1 48,-3 14 33,3-13-19,-1 1-80,1-4 13,0-1-37,0 3-133,0-1-103,1 0-119,-1-2 197,0-1-36,0-1-51,1 0-118,-1 0-108,1 0-100,-1 0-90,1 0-82,0-1-71,0 0-62,1 1-716,0-1-99,-1-1 1472,0 0 1,-1-1 0,1 1 0,-1 0-1,1 0 1,-1 0 0,1 0 0,-1 0-1,1 0 1,-1-1 0,1 1 0,-1 0-1,1 0 1,-1-1 0,1 1-1,-1-1 357,11-8-5375</inkml:trace>
+  <inkml:trace contextRef="#ctx0" brushRef="#br0" timeOffset="1534.575">1174 286 7079,'3'0'1342,"0"-1"56,0 0 80,0 0 104,-1 0-458,-1 1 64,1-1 71,-1 0 78,0 0 551,-1 1-729,0 0-298,0 0-477,0 0-36,0 0 109,0 0-59,1 0-55,-1 0-52,0-1-48,0 1-42,0 0-40,0 0-35,1-1 34,-1 0-88,0 1-59,0-2-36,0 1 95,0 1 23,0 0 55,0-1 65,-1 1 78,-6 1-20,-3-1-101,0 1-116,5 0-76,0 1-34,-18 7-212,11-4 33,0 1-1,-1 0 1,2 1-1,-3 2 234,-8 10-327,14-11 177,2 2 78,6-9 72,0-1 0,-1 1 0,1-1 0,0 0-1,0 1 1,0-1 0,0 1 0,0-1 0,0 1 0,0-1 0,0 1 0,0-1 0,0 1 0,0-1 0,0 1 0,0-1 0,0 1 0,1 0 3,-1-1 0,0 0 0,1 1 0,-1-1 0,0 0 0,1 1 0,-1-1 0,0 0 0,1 1 0,-1-1 0,1 0 0,-1 0 0,1 1 0,-1-1 0,1 0 0,-1 0 0,1 0 0,-1 0 0,1 1 0,-1-1 0,1 0-3,11 1 44,1-2-63,1-1-57,-1-2-48,8-4-154,7-5-262,-12 3 197,-10 6 155,0 0-1,-1-1 0,0 1 1,0-1-1,2-3 189,1-3-232,-1 0 68,-6 7 385,-3 2 22,-2 3-13,2 1-32,-3 3 154,0 2-36,-2 8 217,2 2-113,3 0-93,3 0-70,4-1-51,-4-15-182,0 1-1,0 0 0,0-1 0,1 1 1,-1 0-1,0-1 0,1 0 0,-1 1 0,1-1 1,-1 0-1,1 0 0,-1 0 0,1 0 0,0 0 1,1 1-24,1-1 233,0 1-83,0-1-79,0 0-77,0-1-73,0 1-68,0-1-65,0 1-62,0-1-58,0 0-54,1 0-50,-1-1-47,0 1-43,1-1-39,3 0-670,0-1-58,1 0-79,-2 0-23,11-5-1922,-7 3 1350,-5 1 855,-1 1 62,23-13-4336</inkml:trace>
+  <inkml:trace contextRef="#ctx0" brushRef="#br0" timeOffset="1987.9">1444 0 6790,'-1'2'1296,"0"0"-77,0 0-74,1 0-71,-1 0-69,0 0-67,0-1-64,1 1-62,-1 0-59,1 0-57,-1 0-54,1 0-52,-1 0-49,1 1-48,-1-1-44,1 0-42,0 1 163,-1 0-92,1 1-81,0-1-71,0 1-15,-1 0-71,1 1-21,0 3 30,0 1 110,0-6-196,-1 1 39,-1 33 475,0-18-387,0 0-33,-1 0-37,0 0-38,0 0-41,-1-1-41,0 1-44,0 0-45,-1-1-49,-1 0-48,0 0-53,0 0-52,-1-1-56,-1 0-57,8-16 111,0-1-148,1-2-252,0 1 533,5-5-259,0-1 42,0 1 41,1-1 44,0 0 43,0 0 44,1 1 45,0 0 46,0 0 47,0 1 47,1 0 48,0 2 48,0 0 51,0 1 49,0 1 51,1 2 52,-8-1-274,0 1 0,0-1 0,-1 1 0,1-1 0,0 1 0,0-1 0,0 2-105,0-2 77,-1 1 0,0 0 0,0 0 0,0 0 0,0 0 0,0 0 0,0 0-1,1 1-76,4 10 505,-3 2-103,-4 1-92,-1 0-83,-2 0-75,-2-3-66,-3 5-21,-4 0-35,-1-1-51,-3-3-62,-2-3-77,16-9 97,-1 1 0,1-1 0,-1 0 1,-1 0 62,2-1-71,0 0 0,0 1 0,0-1-1,0-1 1,-2 1 71,2-1-78,0 1-1,0-1 0,0 0 0,0 0 0,0 0 0,0 0 79,-4-3-274,1 0 43,-2-5-93,7 8 262,0-1 0,0 0-1,0 1 1,0-1 0,0 0 0,1 0 0,-1 0-1,1 0 1,-1 0 0,1 0 0,-1 0 62,1-6-262,1 0-55,0 0-93,2 0-99,0 1-120,-1 3 263,0 0-37,1 0-41,-1 1-42,1-1-46,-1 1-47,1 0-51,0 0-52,0 0-55,1 0-58,1-1-666,0 1-1,1-1 1,0 1 0,2-1 1461,4-1-1904,-1 1 44,22-5-2865</inkml:trace>
+  <inkml:trace contextRef="#ctx0" brushRef="#br0" timeOffset="2408.723">1713 306 8808,'2'-1'441,"0"0"111,0 1 98,0-1 88,1 0 247,-1 0 91,1 0 307,2-2 810,-1 1 41,-2 0-777,0 0-292,0 1-64,-1-1-248,0 0-70,0 1-81,-1-1-92,0 1-364,0 0-47,-1 1 98,-6-2-83,0 2-49,1 0-43,-1 1-39,-7 4-11,0 2-95,7-2-54,-1 1 1,1 0 0,-5 4 76,0 2-14,5-5-49,1 1 1,0-1 0,-4 8 62,8-12-11,1-1 1,-1 0 0,1 1 0,0-1-1,0 1 1,0 0 0,0-1-1,0 1 1,1 0 0,-1-1-1,1 1 1,0 0 0,0 0-1,0-1 1,0 3 10,1-3-1,-1-1 1,0 0-1,1 0 0,-1 0 0,1 0 0,-1 0 1,1 0-1,-1 0 0,1 0 0,0 0 1,-1-1-1,1 1 0,0 0 0,0 0 0,0 0 1,0-1-1,0 1 0,-1 0 0,1-1 1,0 1-1,1-1 0,-1 0 0,0 1 0,0-1 1,0 0-1,0 1 0,0-1 0,0 0 1,0 0-1,0 0 0,1 0 1,2 0-8,-1 0 1,1 0-1,-1 0 1,3-1 7,12-4-74,-9 2 2,0-1 0,5-2 72,-4 1-122,-1-1 0,2-1 122,16-15-323,-3-2-60,-22 22 345,0 0 0,-1 0 0,1 0 1,-1 0-1,1-1 0,-1 1 0,0 0 1,0 0-1,0-1 0,0 1 0,-1-1 1,1 1-1,0-1 0,-1-1 38,0 4 0,0 0-1,0 0 0,0 0 1,0 0-1,0 0 1,0 0-1,0 0 1,0 0-1,0 0 1,0-1-1,0 1 1,0 0-1,0 0 0,0 0 1,0 0-1,0 0 1,0 0-1,0 0 1,0 0-1,0 0 1,0 0-1,0 0 1,0 0-1,0 0 0,0 0 1,0 0-1,0 0 1,0 0-1,0 0 1,0 0-1,-1 0 1,1 0-1,0-1 1,0 1-1,0 0 0,0 0 1,0 0-1,0 0 1,0 0-1,0 0 1,0 0-1,0 0 1,0 0-1,0 0 1,0 0-1,0 0 0,0 0 1,-1 0-1,1 1 1,-1-2 14,0 1-1,0 0 0,0 0 0,-1 0 1,1 0-1,0 1 0,0-1 0,0 0 0,0 0 1,0 1-1,0-1 0,-1 1 0,1-1 1,0 1-1,0-1 0,0 1-13,-2 1 48,1 0 1,0 0-1,-1 0 1,1 0-1,0 1 1,-1 1-49,-1 1 100,0 1 1,1 0-1,-1 0 1,1 0-1,1 1 0,-1-1-100,2-3 49,1 0 0,-1 0-1,0 0 1,1 0 0,0-1-1,-1 1 1,1 0 0,0 0-1,1 2-48,-1-3 19,0-1-1,1 0 1,-1 1 0,0-1-1,1 0 1,-1 0-1,1 0 1,0 0-1,-1 1 1,1-1 0,0 0-1,-1 0 1,1 0-1,0 0 1,0 0-1,0-1 1,0 1-1,0 0 1,0 0 0,0-1-1,1 1 1,-1 0-1,0-1-18,2 1 33,0 0 0,0 0 0,0 0 0,0-1 0,0 1 0,0-1 0,2 0-33,1 0 28,-1 0 0,1 0 0,-1-1 0,1 0-28,8-3 9,0 0-33,0-1-34,-2 0-36,-6 3 195,-1 0-39,0 0-39,0-1-36,0 1-37,0 0-35,0-1-34,0 1-33,5-4-247,0 1-118,0-1-112,0 0-102,1-1-269,0-1-121,0 0-107,0-1-91,1-1-364,0-2-86,1-2-433,6-8-1169,8-14-1743</inkml:trace>
+  <inkml:trace contextRef="#ctx0" brushRef="#br0" timeOffset="3187">2075 49 10634,'-4'0'1303,"1"0"-74,-1 0-74,1 0-70,0 1-69,0 0-66,0 0-64,0 0-63,0 0-59,1 1-58,-1 0-55,0 0-54,1 0-51,0 0-49,-1 1-47,1-1-45,-1 3 155,-1-1-100,1 1-91,0 0-83,1-2-120,0 1-38,-1 3 29,-1 1-106,1-2-77,-8 22 362,1 1-62,1 0-54,2 1-44,-4 18 31,-2 23 0,9-43-131,1-8-28,2-1-1,0 7-47,1-17-45,2 0-91,-1-9 125,-1 1 1,0-1-1,0 0 1,0 0-1,0 1 1,0-1-1,1 0 1,-1 0-1,0 1 1,0-1-1,0 0 1,1 0-1,-1 0 1,0 1-1,0-1 1,1 0-1,-1 0 1,0 0-1,0 0 1,1 0-1,-1 0 1,1 0 10,-1 0-21,1 0 1,-1 0-1,1 0 0,-1 0 1,1 0-1,-1 0 1,1 0-1,0-1 0,-1 1 1,1 0-1,-1 0 1,1-1-1,-1 1 0,1 0 1,-1-1-1,1 1 21,14-15-524,4-12-121,-9 12 309,0 1 53,7-10-103,-8 12 239,1 0 42,-1 1 49,2 1 58,0 1 64,0 1 74,-5 4-42,0 1 33,1 1 126,0 0 54,-1 1 115,-5 2-188,1-1-62,-1 0-52,0 1-43,0 0-12,1 2-15,-2-3 26,0 0-75,0 0 0,0 0 0,0 0-1,0 0 1,0 0 0,1 0 0,-1 0 0,0 0 0,0 0 0,0 0 0,0 0 0,0 0 0,0 0 0,0 0 0,0 0 0,0 0 0,0 0 0,0 1-1,0-1 1,0 0 0,0 0 0,0 0 0,0 0 0,0 0 0,0 0 0,0 0 0,0 0 0,0 0 0,0 0 0,0 0 0,0 0 0,0 0 0,0 0 0,0 0-1,0 0 1,0 1 0,0-1 0,0 0 0,0 0 0,0 0 0,0 0 0,0 0 0,0 0 0,0 0 0,0 0 0,0 0 0,0 0 0,0 0 0,0 0-1,0 0 1,0 0 0,0 0 0,0 0-5,-6 7 169,-2 0-70,-2 1-48,-7 2-56,-3 4-4,6-4 11,-7 8-39,16-14 26,1 0-1,0 1 1,0 0 0,1-1 0,-1 1 0,0 3 11,3-7-1,1 0-1,-1-1 1,1 1 0,-1 0-1,1 0 1,-1 0-1,1 0 1,0 0-1,0 0 1,0 0 0,-1 1-1,1-1 1,0 0-1,0 0 1,0 0 0,1 0-1,-1 0 1,0 0-1,0 0 2,1 0 1,-1-1 0,0 1-1,1 0 1,-1-1-1,1 1 1,-1-1-1,1 1 1,-1-1-1,1 1 1,0-1-1,-1 1 1,1-1-1,0 1 1,-1-1 0,1 0-1,0 1 1,-1-1-1,1 0 1,1 0-1,2 1 6,0 0 1,1-1 0,-1 0 0,0 0-1,1 0 1,-1 0 0,0-1 0,1 1-7,40-9 33,0-3-86,1-1-92,-2-2-98,-4 3-65,-8 2-16,-9 4-155,-1-2 1,10-4 478,-30 11 27,-3 0 119,1-1-51,0 0-48,0 1 12,-6 0 180,-1 1-65,3 0-80,-9 1 137,1 1-57,0 1-49,-1 0-42,-1 3-28,-1 1-38,9-3-28,-1 0 0,1 0 0,0 1-1,-5 4 12,9-7-1,0 0 0,0 0 0,1 0 0,-1 0 0,1 0 0,0 0 0,-1 0 0,0 3 1,2-5 1,0 1 0,0 0 1,-1-1-1,1 1 1,0 0-1,0-1 0,0 1 1,0 0-1,0-1 0,0 1 1,0 0-1,0-1 0,0 1 1,0 0-1,0-1 0,0 1 1,1 0-1,-1-1 0,0 1 1,0 0-1,1-1 1,-1 1-1,0-1 0,1 1 1,-1-1-1,1 1 0,-1 0 1,0-1-1,1 0 0,-1 1 1,1-1-1,0 1 0,-1-1 1,1 1-2,2 0 16,0 0 1,0 0-1,-1 0 1,1-1-1,0 1 1,0-1-1,0 1 1,0-1-1,0 0 1,0 0-1,0-1 1,0 1-1,0-1-16,8 0 43,-1-2-1,1 0 0,-1 0-42,21-9 68,-1-3-57,-23 10-34,0 0 0,6-5 23,-8 5-34,-1 0 0,1 1 0,3-7 34,1-3-75,-9 14 75,0-1 0,0 1 0,0-1 0,0 1 0,0 0 0,1-1 0,-1 1 0,0-1 0,0 1 0,0-1 0,0 1 0,0 0 0,0-1 0,0 1 0,-1-1 0,1 1 0,0-1 0,0 1 0,0 0 0,0-1 0,0 1 0,-1-1 3,1 1 0,0 0 0,0 0 1,0 0-1,0-1 0,-1 1 0,1 0 0,0 0 0,0 0 0,0 0 0,-1 0 0,1-1 0,0 1 0,0 0 0,-1 0 0,1 0 0,0 0 0,0 0 0,-1 0 0,1 0 1,0 0-1,0 0 0,-1 0 0,1 0 0,0 0 0,0 0 0,-1 0 0,1 0 0,0 0 0,0 0-3,-8 6 102,6-3-58,1-1 1,-1 1-1,1 0 1,-1 0 0,0 1-45,-1 7 36,1 0 44,2 2 59,3 5 119,5-2 2,-2-6-118,1-2-58,0 0-44,3 0-67,1 0-105,-5-4 19,0 0-35,0-1-36,0 0-41,0 0-42,0 0-45,1-1-48,-1 0-51,0 1-53,0-2-56,0 1-58,0 0-62,12 1-747,-1 0 34,1-1 34,0-1 33,0-1 34,0 0 34,0-1 34,0 0 35,68-10-4147</inkml:trace>
+</inkml:ink>
+</file>
+
+<file path=word/ink/ink2.xml><?xml version="1.0" encoding="utf-8"?>
+<inkml:ink xmlns:inkml="http://www.w3.org/2003/InkML">
+  <inkml:definitions>
+    <inkml:context xml:id="ctx0">
+      <inkml:inkSource xml:id="inkSrc0">
+        <inkml:traceFormat>
+          <inkml:channel name="X" type="integer" min="-2.14748E9" max="2.14748E9" units="cm"/>
+          <inkml:channel name="Y" type="integer" min="-2.14748E9" max="2.14748E9" units="cm"/>
+          <inkml:channel name="F" type="integer" max="32767" units="dev"/>
+        </inkml:traceFormat>
+        <inkml:channelProperties>
+          <inkml:channelProperty channel="X" name="resolution" value="1000" units="1/cm"/>
+          <inkml:channelProperty channel="Y" name="resolution" value="1000" units="1/cm"/>
+          <inkml:channelProperty channel="F" name="resolution" value="0" units="1/dev"/>
+        </inkml:channelProperties>
+      </inkml:inkSource>
+      <inkml:timestamp xml:id="ts0" timeString="2018-08-26T10:11:55.798"/>
+    </inkml:context>
+    <inkml:brush xml:id="br0">
+      <inkml:brushProperty name="width" value="0.05" units="cm"/>
+      <inkml:brushProperty name="height" value="0.05" units="cm"/>
+    </inkml:brush>
+  </inkml:definitions>
+  <inkml:trace contextRef="#ctx0" brushRef="#br0">9 0 5926,'-8'3'-161</inkml:trace>
+</inkml:ink>
+</file>
+
+<file path=word/ink/ink3.xml><?xml version="1.0" encoding="utf-8"?>
+<inkml:ink xmlns:inkml="http://www.w3.org/2003/InkML">
+  <inkml:definitions>
+    <inkml:context xml:id="ctx0">
+      <inkml:inkSource xml:id="inkSrc0">
+        <inkml:traceFormat>
+          <inkml:channel name="X" type="integer" min="-2.14748E9" max="2.14748E9" units="cm"/>
+          <inkml:channel name="Y" type="integer" min="-2.14748E9" max="2.14748E9" units="cm"/>
+          <inkml:channel name="F" type="integer" max="32767" units="dev"/>
+        </inkml:traceFormat>
+        <inkml:channelProperties>
+          <inkml:channelProperty channel="X" name="resolution" value="1000" units="1/cm"/>
+          <inkml:channelProperty channel="Y" name="resolution" value="1000" units="1/cm"/>
+          <inkml:channelProperty channel="F" name="resolution" value="0" units="1/dev"/>
+        </inkml:channelProperties>
+      </inkml:inkSource>
+      <inkml:timestamp xml:id="ts0" timeString="2018-08-26T10:11:55.238"/>
+    </inkml:context>
+    <inkml:brush xml:id="br0">
+      <inkml:brushProperty name="width" value="0.05" units="cm"/>
+      <inkml:brushProperty name="height" value="0.05" units="cm"/>
+    </inkml:brush>
+  </inkml:definitions>
+  <inkml:trace contextRef="#ctx0" brushRef="#br0">406 1 9865,'-2'0'491,"-1"1"-42,0 0-41,0 0-40,0 0-39,0 0-37,1 0-36,-1 0-35,-3 1 121,1 0-126,-1 1-115,1-1-105,-2 1-128,1 0-121,0 1-105,-1-1-87,0 1-183,-1 1-73,-14 8-1553,13-8 1409,4-2 462,1 0 34,-1-1 42,1 1 48,-1-1 53,1 1 62,-2 0 12,1 0 93,0-1 78,0 1 62,1-1 61,-1 1 59,0 0 57,1-1 53,-1 1 53,1 0 50,0 0 48,-1 0 45,1 1 44,0-1 42,1 1 39,-1-1 38,0 1 34,1 0 34,0 1 217,1-1 102,0 1 211,0 6 1816,3-7-2043,-1-1-290,1 0-50,1 0-60,-1 0-72,1-1-219,-1 0-46,1-1-50,-1 1-55,1 0-59,1-1-63,-1 1-67,0 0-71,4 1 364,1 0-47,0 0-41,-1-1-41,2 0-35,-1 1-33,7 1 40,-2-1-101,-1 0-45,-3 0-46,-1-1-1,0 1 1,4 3 26,5 5-45,-7-1 60,-2-1 44,-2 3 55,-4-10-102,-1 0 0,1 0 0,0 0 1,-1 0-1,0 1 0,0-1 0,0 0 0,0 0 0,0 1 0,0-1 0,0 0-12,-1 1 22,0 0 0,1-1-1,-1 1 1,0 0-1,-1-1 1,1 1 0,0-1-1,-1 0 1,1 1-1,-1-1 1,0 0-1,-1 2-21,-1-1 37,0 1-1,0-1 0,-1 0 0,1 0 0,-1 0 0,-3 1-36,3-1 20,0-1-1,-1 0 0,-2 0-19,-10 2 0,5-2 22,0-1 1,-1 0-1,1-1 0,-7-1-22,-3-1-34,0-1-74,1 0-100,10 1 58,1 0-34,7 1 107,-1 1-152,0-1-66,0 0-75,0-1-85,0 1-94,0 0-102,0 0-112,0-1-121,3 1 393,-1 1-33,1-1-35,0 0-36,-1 0-37,1 0-38,-1 1-40,1-1-40,0 0-42,-1 0-42,1 0-45,0 0-45,0 0-46,-1 1-48,1-1-48,0 0-49,-5-2-4325</inkml:trace>
+</inkml:ink>
+</file>
+
+<file path=word/ink/ink4.xml><?xml version="1.0" encoding="utf-8"?>
 <inkml:ink xmlns:inkml="http://www.w3.org/2003/InkML">
   <inkml:definitions>
     <inkml:context xml:id="ctx0">
@@ -9461,7 +9764,7 @@
 </file>
 
 <file path=customXml/itemProps1.xml><?xml version="1.0" encoding="utf-8"?>
-<ds:datastoreItem xmlns:ds="http://schemas.openxmlformats.org/officeDocument/2006/customXml" ds:itemID="{43327CEE-AEDB-41DF-ACE9-5F8A8A1F8B7C}">
+<ds:datastoreItem xmlns:ds="http://schemas.openxmlformats.org/officeDocument/2006/customXml" ds:itemID="{8B53696D-9EAF-4B7C-8016-7069D118C4C8}">
   <ds:schemaRefs>
     <ds:schemaRef ds:uri="http://schemas.openxmlformats.org/officeDocument/2006/bibliography"/>
   </ds:schemaRefs>

</xml_diff>

<commit_message>
Database up and running
</commit_message>
<xml_diff>
--- a/Assignment 1/Assignment-1-Final.docx
+++ b/Assignment 1/Assignment-1-Final.docx
@@ -31,7 +31,7 @@
           <w:noProof/>
         </w:rPr>
         <w:drawing>
-          <wp:anchor distT="0" distB="0" distL="0" distR="0" simplePos="0" relativeHeight="251676672" behindDoc="0" locked="0" layoutInCell="1" allowOverlap="1" wp14:anchorId="6C72D89D" wp14:editId="0CECDFD9">
+          <wp:anchor distT="0" distB="0" distL="0" distR="0" simplePos="0" relativeHeight="251676672" behindDoc="0" locked="0" layoutInCell="1" allowOverlap="1" wp14:anchorId="087B3554" wp14:editId="79B99EEB">
             <wp:simplePos x="0" y="0"/>
             <wp:positionH relativeFrom="page">
               <wp:posOffset>1158239</wp:posOffset>
@@ -93,7 +93,7 @@
     </w:p>
     <w:p>
       <w:pPr>
-        <w:pStyle w:val="Textkrper"/>
+        <w:pStyle w:val="BodyText"/>
         <w:rPr>
           <w:b/>
           <w:sz w:val="26"/>
@@ -102,7 +102,7 @@
     </w:p>
     <w:p>
       <w:pPr>
-        <w:pStyle w:val="Textkrper"/>
+        <w:pStyle w:val="BodyText"/>
         <w:rPr>
           <w:b/>
           <w:sz w:val="26"/>
@@ -111,7 +111,7 @@
     </w:p>
     <w:p>
       <w:pPr>
-        <w:pStyle w:val="berschrift1"/>
+        <w:pStyle w:val="Heading1"/>
         <w:spacing w:before="210" w:line="240" w:lineRule="auto"/>
         <w:ind w:left="2366"/>
       </w:pPr>
@@ -121,9 +121,9 @@
     </w:p>
     <w:p>
       <w:pPr>
-        <w:pStyle w:val="berschrift2"/>
+        <w:pStyle w:val="Heading2"/>
         <w:spacing w:before="155" w:line="240" w:lineRule="auto"/>
-        <w:ind w:left="2952" w:right="2401"/>
+        <w:ind w:left="2086" w:right="2401" w:firstLine="866"/>
       </w:pPr>
       <w:r>
         <w:t xml:space="preserve">Assignment 1: App Design </w:t>
@@ -155,6 +155,7 @@
       <w:pPr>
         <w:spacing w:before="38" w:line="240" w:lineRule="auto"/>
         <w:ind w:left="2593" w:right="2483"/>
+        <w:jc w:val="center"/>
         <w:rPr>
           <w:rFonts w:ascii="Arial"/>
           <w:b/>
@@ -167,22 +168,12 @@
           <w:b/>
           <w:sz w:val="24"/>
         </w:rPr>
-        <w:t xml:space="preserve">     </w:t>
-      </w:r>
-      <w:bookmarkStart w:id="0" w:name="_GoBack"/>
-      <w:bookmarkEnd w:id="0"/>
-      <w:r>
-        <w:rPr>
-          <w:rFonts w:ascii="Arial"/>
-          <w:b/>
-          <w:sz w:val="24"/>
-        </w:rPr>
         <w:t>Submission Method: Blackboard</w:t>
       </w:r>
     </w:p>
     <w:p>
       <w:pPr>
-        <w:pStyle w:val="Textkrper"/>
+        <w:pStyle w:val="BodyText"/>
         <w:rPr>
           <w:b/>
           <w:sz w:val="20"/>
@@ -191,7 +182,7 @@
     </w:p>
     <w:p>
       <w:pPr>
-        <w:pStyle w:val="Textkrper"/>
+        <w:pStyle w:val="BodyText"/>
         <w:rPr>
           <w:b/>
           <w:sz w:val="20"/>
@@ -200,7 +191,7 @@
     </w:p>
     <w:p>
       <w:pPr>
-        <w:pStyle w:val="Textkrper"/>
+        <w:pStyle w:val="BodyText"/>
         <w:spacing w:before="8"/>
         <w:rPr>
           <w:b/>
@@ -209,7 +200,7 @@
     </w:p>
     <w:p>
       <w:pPr>
-        <w:pStyle w:val="Textkrper"/>
+        <w:pStyle w:val="BodyText"/>
         <w:ind w:left="110" w:right="189"/>
         <w:rPr>
           <w:rFonts w:ascii="Calibri"/>
@@ -239,7 +230,7 @@
     </w:p>
     <w:p>
       <w:pPr>
-        <w:pStyle w:val="berschrift1"/>
+        <w:pStyle w:val="Heading1"/>
         <w:spacing w:line="240" w:lineRule="auto"/>
       </w:pPr>
       <w:r>
@@ -257,7 +248,7 @@
     </w:p>
     <w:p>
       <w:pPr>
-        <w:pStyle w:val="Textkrper"/>
+        <w:pStyle w:val="BodyText"/>
         <w:spacing w:before="204"/>
         <w:ind w:left="320"/>
       </w:pPr>
@@ -267,7 +258,7 @@
     </w:p>
     <w:p>
       <w:pPr>
-        <w:pStyle w:val="Listenabsatz"/>
+        <w:pStyle w:val="ListParagraph"/>
         <w:widowControl w:val="0"/>
         <w:numPr>
           <w:ilvl w:val="0"/>
@@ -425,7 +416,7 @@
     </w:p>
     <w:p>
       <w:pPr>
-        <w:pStyle w:val="Listenabsatz"/>
+        <w:pStyle w:val="ListParagraph"/>
         <w:widowControl w:val="0"/>
         <w:numPr>
           <w:ilvl w:val="0"/>
@@ -622,7 +613,7 @@
     </w:p>
     <w:p>
       <w:pPr>
-        <w:pStyle w:val="Listenabsatz"/>
+        <w:pStyle w:val="ListParagraph"/>
         <w:widowControl w:val="0"/>
         <w:numPr>
           <w:ilvl w:val="0"/>
@@ -793,7 +784,7 @@
     </w:p>
     <w:p>
       <w:pPr>
-        <w:pStyle w:val="Textkrper"/>
+        <w:pStyle w:val="BodyText"/>
         <w:spacing w:before="9"/>
         <w:rPr>
           <w:sz w:val="30"/>
@@ -802,7 +793,7 @@
     </w:p>
     <w:p>
       <w:pPr>
-        <w:pStyle w:val="Textkrper"/>
+        <w:pStyle w:val="BodyText"/>
         <w:ind w:left="320" w:right="1158"/>
       </w:pPr>
       <w:r>
@@ -811,7 +802,7 @@
     </w:p>
     <w:p>
       <w:pPr>
-        <w:pStyle w:val="Textkrper"/>
+        <w:pStyle w:val="BodyText"/>
         <w:spacing w:before="11"/>
       </w:pPr>
     </w:p>
@@ -1074,168 +1065,10 @@
                 <w:sz w:val="24"/>
               </w:rPr>
             </w:pPr>
-            <w:r>
-              <w:rPr>
-                <w:rFonts w:ascii="Times New Roman"/>
-                <w:noProof/>
-                <w:sz w:val="24"/>
-              </w:rPr>
-              <mc:AlternateContent>
-                <mc:Choice Requires="wpi">
-                  <w:drawing>
-                    <wp:anchor distT="0" distB="0" distL="114300" distR="114300" simplePos="0" relativeHeight="251734016" behindDoc="0" locked="0" layoutInCell="1" allowOverlap="1" wp14:anchorId="76542F04" wp14:editId="169CAC95">
-                      <wp:simplePos x="0" y="0"/>
-                      <wp:positionH relativeFrom="column">
-                        <wp:posOffset>496820</wp:posOffset>
-                      </wp:positionH>
-                      <wp:positionV relativeFrom="paragraph">
-                        <wp:posOffset>37707</wp:posOffset>
-                      </wp:positionV>
-                      <wp:extent cx="994335" cy="179308"/>
-                      <wp:effectExtent l="57150" t="38100" r="53975" b="49530"/>
-                      <wp:wrapNone/>
-                      <wp:docPr id="53" name="Freihand 53"/>
-                      <wp:cNvGraphicFramePr/>
-                      <a:graphic xmlns:a="http://schemas.openxmlformats.org/drawingml/2006/main">
-                        <a:graphicData uri="http://schemas.microsoft.com/office/word/2010/wordprocessingInk">
-                          <w14:contentPart bwMode="auto" r:id="rId9">
-                            <w14:nvContentPartPr>
-                              <w14:cNvContentPartPr/>
-                            </w14:nvContentPartPr>
-                            <w14:xfrm>
-                              <a:off x="0" y="0"/>
-                              <a:ext cx="994335" cy="179308"/>
-                            </w14:xfrm>
-                          </w14:contentPart>
-                        </a:graphicData>
-                      </a:graphic>
-                    </wp:anchor>
-                  </w:drawing>
-                </mc:Choice>
-                <mc:Fallback>
-                  <w:pict>
-                    <v:shapetype w14:anchorId="44520BB2" id="_x0000_t75" coordsize="21600,21600" o:spt="75" o:preferrelative="t" path="m@4@5l@4@11@9@11@9@5xe" filled="f" stroked="f">
-                      <v:stroke joinstyle="miter"/>
-                      <v:formulas>
-                        <v:f eqn="if lineDrawn pixelLineWidth 0"/>
-                        <v:f eqn="sum @0 1 0"/>
-                        <v:f eqn="sum 0 0 @1"/>
-                        <v:f eqn="prod @2 1 2"/>
-                        <v:f eqn="prod @3 21600 pixelWidth"/>
-                        <v:f eqn="prod @3 21600 pixelHeight"/>
-                        <v:f eqn="sum @0 0 1"/>
-                        <v:f eqn="prod @6 1 2"/>
-                        <v:f eqn="prod @7 21600 pixelWidth"/>
-                        <v:f eqn="sum @8 21600 0"/>
-                        <v:f eqn="prod @7 21600 pixelHeight"/>
-                        <v:f eqn="sum @10 21600 0"/>
-                      </v:formulas>
-                      <v:path o:extrusionok="f" gradientshapeok="t" o:connecttype="rect"/>
-                      <o:lock v:ext="edit" aspectratio="t"/>
-                    </v:shapetype>
-                    <v:shape id="Freihand 53" o:spid="_x0000_s1026" type="#_x0000_t75" style="position:absolute;margin-left:38.4pt;margin-top:2.25pt;width:79.75pt;height:15.5pt;z-index:251734016;visibility:visible;mso-wrap-style:square;mso-wrap-distance-left:9pt;mso-wrap-distance-top:0;mso-wrap-distance-right:9pt;mso-wrap-distance-bottom:0;mso-position-horizontal:absolute;mso-position-horizontal-relative:text;mso-position-vertical:absolute;mso-position-vertical-relative:text" o:gfxdata="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">
-                      <v:imagedata r:id="rId10" o:title=""/>
-                    </v:shape>
-                  </w:pict>
-                </mc:Fallback>
-              </mc:AlternateContent>
-            </w:r>
-            <w:r>
-              <w:rPr>
-                <w:rFonts w:ascii="Times New Roman"/>
-                <w:noProof/>
-                <w:sz w:val="24"/>
-              </w:rPr>
-              <mc:AlternateContent>
-                <mc:Choice Requires="wpi">
-                  <w:drawing>
-                    <wp:anchor distT="0" distB="0" distL="114300" distR="114300" simplePos="0" relativeHeight="251723776" behindDoc="0" locked="0" layoutInCell="1" allowOverlap="1" wp14:anchorId="13959AFC" wp14:editId="6D677AA1">
-                      <wp:simplePos x="0" y="0"/>
-                      <wp:positionH relativeFrom="column">
-                        <wp:posOffset>405402</wp:posOffset>
-                      </wp:positionH>
-                      <wp:positionV relativeFrom="paragraph">
-                        <wp:posOffset>193248</wp:posOffset>
-                      </wp:positionV>
-                      <wp:extent cx="3240" cy="1440"/>
-                      <wp:effectExtent l="38100" t="38100" r="53975" b="55880"/>
-                      <wp:wrapNone/>
-                      <wp:docPr id="43" name="Freihand 43"/>
-                      <wp:cNvGraphicFramePr/>
-                      <a:graphic xmlns:a="http://schemas.openxmlformats.org/drawingml/2006/main">
-                        <a:graphicData uri="http://schemas.microsoft.com/office/word/2010/wordprocessingInk">
-                          <w14:contentPart bwMode="auto" r:id="rId11">
-                            <w14:nvContentPartPr>
-                              <w14:cNvContentPartPr/>
-                            </w14:nvContentPartPr>
-                            <w14:xfrm>
-                              <a:off x="0" y="0"/>
-                              <a:ext cx="3240" cy="1440"/>
-                            </w14:xfrm>
-                          </w14:contentPart>
-                        </a:graphicData>
-                      </a:graphic>
-                    </wp:anchor>
-                  </w:drawing>
-                </mc:Choice>
-                <mc:Fallback>
-                  <w:pict>
-                    <v:shape w14:anchorId="20AC0A5E" id="Freihand 43" o:spid="_x0000_s1026" type="#_x0000_t75" style="position:absolute;margin-left:31.2pt;margin-top:14.5pt;width:1.65pt;height:1.5pt;z-index:251723776;visibility:visible;mso-wrap-style:square;mso-wrap-distance-left:9pt;mso-wrap-distance-top:0;mso-wrap-distance-right:9pt;mso-wrap-distance-bottom:0;mso-position-horizontal:absolute;mso-position-horizontal-relative:text;mso-position-vertical:absolute;mso-position-vertical-relative:text" o:gfxdata="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">
-                      <v:imagedata r:id="rId12" o:title=""/>
-                    </v:shape>
-                  </w:pict>
-                </mc:Fallback>
-              </mc:AlternateContent>
-            </w:r>
-            <w:r>
-              <w:rPr>
-                <w:rFonts w:ascii="Times New Roman"/>
-                <w:noProof/>
-                <w:sz w:val="24"/>
-              </w:rPr>
-              <mc:AlternateContent>
-                <mc:Choice Requires="wpi">
-                  <w:drawing>
-                    <wp:anchor distT="0" distB="0" distL="114300" distR="114300" simplePos="0" relativeHeight="251722752" behindDoc="0" locked="0" layoutInCell="1" allowOverlap="1" wp14:anchorId="35D85E76" wp14:editId="48ACA4F7">
-                      <wp:simplePos x="0" y="0"/>
-                      <wp:positionH relativeFrom="column">
-                        <wp:posOffset>186522</wp:posOffset>
-                      </wp:positionH>
-                      <wp:positionV relativeFrom="paragraph">
-                        <wp:posOffset>71928</wp:posOffset>
-                      </wp:positionV>
-                      <wp:extent cx="146520" cy="131760"/>
-                      <wp:effectExtent l="38100" t="38100" r="44450" b="40005"/>
-                      <wp:wrapNone/>
-                      <wp:docPr id="42" name="Freihand 42"/>
-                      <wp:cNvGraphicFramePr/>
-                      <a:graphic xmlns:a="http://schemas.openxmlformats.org/drawingml/2006/main">
-                        <a:graphicData uri="http://schemas.microsoft.com/office/word/2010/wordprocessingInk">
-                          <w14:contentPart bwMode="auto" r:id="rId13">
-                            <w14:nvContentPartPr>
-                              <w14:cNvContentPartPr/>
-                            </w14:nvContentPartPr>
-                            <w14:xfrm>
-                              <a:off x="0" y="0"/>
-                              <a:ext cx="146520" cy="131760"/>
-                            </w14:xfrm>
-                          </w14:contentPart>
-                        </a:graphicData>
-                      </a:graphic>
-                    </wp:anchor>
-                  </w:drawing>
-                </mc:Choice>
-                <mc:Fallback>
-                  <w:pict>
-                    <v:shape w14:anchorId="437CF9B2" id="Freihand 42" o:spid="_x0000_s1026" type="#_x0000_t75" style="position:absolute;margin-left:14pt;margin-top:4.95pt;width:13pt;height:11.75pt;z-index:251722752;visibility:visible;mso-wrap-style:square;mso-wrap-distance-left:9pt;mso-wrap-distance-top:0;mso-wrap-distance-right:9pt;mso-wrap-distance-bottom:0;mso-position-horizontal:absolute;mso-position-horizontal-relative:text;mso-position-vertical:absolute;mso-position-vertical-relative:text" o:gfxdata="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">
-                      <v:imagedata r:id="rId14" o:title=""/>
-                    </v:shape>
-                  </w:pict>
-                </mc:Fallback>
-              </mc:AlternateContent>
-            </w:r>
           </w:p>
         </w:tc>
+        <w:bookmarkStart w:id="0" w:name="_GoBack"/>
+        <w:bookmarkEnd w:id="0"/>
       </w:tr>
       <w:tr>
         <w:trPr>
@@ -1345,7 +1178,7 @@
                 <w:sz w:val="24"/>
               </w:rPr>
               <w:drawing>
-                <wp:anchor distT="0" distB="0" distL="114300" distR="114300" simplePos="0" relativeHeight="251720704" behindDoc="1" locked="0" layoutInCell="1" allowOverlap="1" wp14:anchorId="2241783E" wp14:editId="44AE9433">
+                <wp:anchor distT="0" distB="0" distL="114300" distR="114300" simplePos="0" relativeHeight="251720704" behindDoc="1" locked="0" layoutInCell="1" allowOverlap="1">
                   <wp:simplePos x="0" y="0"/>
                   <wp:positionH relativeFrom="column">
                     <wp:posOffset>102675</wp:posOffset>
@@ -1376,7 +1209,7 @@
                           <pic:cNvPicPr/>
                         </pic:nvPicPr>
                         <pic:blipFill>
-                          <a:blip r:embed="rId15" cstate="print">
+                          <a:blip r:embed="rId9" cstate="print">
                             <a:extLst>
                               <a:ext uri="{28A0092B-C50C-407E-A947-70E740481C1C}">
                                 <a14:useLocalDpi xmlns:a14="http://schemas.microsoft.com/office/drawing/2010/main" val="0"/>
@@ -1513,7 +1346,7 @@
                 <w:sz w:val="24"/>
               </w:rPr>
               <w:drawing>
-                <wp:anchor distT="0" distB="0" distL="114300" distR="114300" simplePos="0" relativeHeight="251721728" behindDoc="1" locked="0" layoutInCell="1" allowOverlap="1" wp14:anchorId="787852C6" wp14:editId="3B0C6580">
+                <wp:anchor distT="0" distB="0" distL="114300" distR="114300" simplePos="0" relativeHeight="251721728" behindDoc="1" locked="0" layoutInCell="1" allowOverlap="1">
                   <wp:simplePos x="0" y="0"/>
                   <wp:positionH relativeFrom="column">
                     <wp:posOffset>106973</wp:posOffset>
@@ -1544,7 +1377,7 @@
                           <pic:cNvPicPr/>
                         </pic:nvPicPr>
                         <pic:blipFill>
-                          <a:blip r:embed="rId16" cstate="print">
+                          <a:blip r:embed="rId10" cstate="print">
                             <a:extLst>
                               <a:ext uri="{28A0092B-C50C-407E-A947-70E740481C1C}">
                                 <a14:useLocalDpi xmlns:a14="http://schemas.microsoft.com/office/drawing/2010/main" val="0"/>
@@ -1656,7 +1489,7 @@
               <mc:AlternateContent>
                 <mc:Choice Requires="wpi">
                   <w:drawing>
-                    <wp:anchor distT="0" distB="0" distL="114300" distR="114300" simplePos="0" relativeHeight="251682816" behindDoc="0" locked="0" layoutInCell="1" allowOverlap="1" wp14:anchorId="659EA4CF" wp14:editId="122573B7">
+                    <wp:anchor distT="0" distB="0" distL="114300" distR="114300" simplePos="0" relativeHeight="251682816" behindDoc="0" locked="0" layoutInCell="1" allowOverlap="1">
                       <wp:simplePos x="0" y="0"/>
                       <wp:positionH relativeFrom="column">
                         <wp:posOffset>117158</wp:posOffset>
@@ -1671,7 +1504,7 @@
                       <wp:cNvGraphicFramePr/>
                       <a:graphic xmlns:a="http://schemas.openxmlformats.org/drawingml/2006/main">
                         <a:graphicData uri="http://schemas.microsoft.com/office/word/2010/wordprocessingInk">
-                          <w14:contentPart bwMode="auto" r:id="rId17">
+                          <w14:contentPart bwMode="auto" r:id="rId11">
                             <w14:nvContentPartPr>
                               <w14:cNvContentPartPr/>
                             </w14:nvContentPartPr>
@@ -1713,7 +1546,7 @@
                       <o:lock v:ext="edit" aspectratio="t"/>
                     </v:shapetype>
                     <v:shape id="Ink 23" o:spid="_x0000_s1026" type="#_x0000_t75" style="position:absolute;margin-left:8.55pt;margin-top:2.2pt;width:32.9pt;height:18.35pt;z-index:251682816;visibility:visible;mso-wrap-style:square;mso-width-percent:0;mso-height-percent:0;mso-wrap-distance-left:9pt;mso-wrap-distance-top:0;mso-wrap-distance-right:9pt;mso-wrap-distance-bottom:0;mso-position-horizontal:absolute;mso-position-horizontal-relative:text;mso-position-vertical:absolute;mso-position-vertical-relative:text;mso-width-percent:0;mso-height-percent:0;mso-width-relative:margin;mso-height-relative:margin" o:gfxdata="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">
-                      <v:imagedata r:id="rId18" o:title=""/>
+                      <v:imagedata r:id="rId12" o:title=""/>
                     </v:shape>
                   </w:pict>
                 </mc:Fallback>
@@ -1740,7 +1573,7 @@
     </w:p>
     <w:p>
       <w:pPr>
-        <w:pStyle w:val="berschrift1"/>
+        <w:pStyle w:val="Heading1"/>
         <w:spacing w:line="240" w:lineRule="auto"/>
       </w:pPr>
       <w:r>
@@ -1758,7 +1591,7 @@
     </w:p>
     <w:p>
       <w:pPr>
-        <w:pStyle w:val="berschrift2"/>
+        <w:pStyle w:val="Heading2"/>
         <w:spacing w:line="240" w:lineRule="auto"/>
       </w:pPr>
       <w:r>
@@ -1767,7 +1600,7 @@
     </w:p>
     <w:p>
       <w:pPr>
-        <w:pStyle w:val="berschrift3"/>
+        <w:pStyle w:val="Heading3"/>
         <w:spacing w:line="240" w:lineRule="auto"/>
       </w:pPr>
       <w:r>
@@ -1784,7 +1617,7 @@
     </w:p>
     <w:p>
       <w:pPr>
-        <w:pStyle w:val="berschrift3"/>
+        <w:pStyle w:val="Heading3"/>
         <w:spacing w:line="240" w:lineRule="auto"/>
       </w:pPr>
       <w:r>
@@ -1807,7 +1640,7 @@
     </w:p>
     <w:p>
       <w:pPr>
-        <w:pStyle w:val="Listenabsatz"/>
+        <w:pStyle w:val="ListParagraph"/>
         <w:numPr>
           <w:ilvl w:val="0"/>
           <w:numId w:val="11"/>
@@ -1826,7 +1659,7 @@
     </w:p>
     <w:p>
       <w:pPr>
-        <w:pStyle w:val="Listenabsatz"/>
+        <w:pStyle w:val="ListParagraph"/>
         <w:numPr>
           <w:ilvl w:val="0"/>
           <w:numId w:val="11"/>
@@ -1851,7 +1684,7 @@
     </w:p>
     <w:p>
       <w:pPr>
-        <w:pStyle w:val="Listenabsatz"/>
+        <w:pStyle w:val="ListParagraph"/>
         <w:numPr>
           <w:ilvl w:val="0"/>
           <w:numId w:val="11"/>
@@ -1864,7 +1697,7 @@
     </w:p>
     <w:p>
       <w:pPr>
-        <w:pStyle w:val="Listenabsatz"/>
+        <w:pStyle w:val="ListParagraph"/>
         <w:numPr>
           <w:ilvl w:val="0"/>
           <w:numId w:val="11"/>
@@ -1877,7 +1710,7 @@
     </w:p>
     <w:p>
       <w:pPr>
-        <w:pStyle w:val="berschrift3"/>
+        <w:pStyle w:val="Heading3"/>
         <w:spacing w:line="240" w:lineRule="auto"/>
       </w:pPr>
       <w:r>
@@ -1914,7 +1747,7 @@
     </w:p>
     <w:p>
       <w:pPr>
-        <w:pStyle w:val="Listenabsatz"/>
+        <w:pStyle w:val="ListParagraph"/>
         <w:numPr>
           <w:ilvl w:val="0"/>
           <w:numId w:val="9"/>
@@ -1933,7 +1766,7 @@
     </w:p>
     <w:p>
       <w:pPr>
-        <w:pStyle w:val="Listenabsatz"/>
+        <w:pStyle w:val="ListParagraph"/>
         <w:numPr>
           <w:ilvl w:val="0"/>
           <w:numId w:val="9"/>
@@ -1946,7 +1779,7 @@
     </w:p>
     <w:p>
       <w:pPr>
-        <w:pStyle w:val="Listenabsatz"/>
+        <w:pStyle w:val="ListParagraph"/>
         <w:numPr>
           <w:ilvl w:val="0"/>
           <w:numId w:val="9"/>
@@ -1982,7 +1815,7 @@
     </w:p>
     <w:p>
       <w:pPr>
-        <w:pStyle w:val="Listenabsatz"/>
+        <w:pStyle w:val="ListParagraph"/>
         <w:numPr>
           <w:ilvl w:val="0"/>
           <w:numId w:val="8"/>
@@ -1995,7 +1828,7 @@
     </w:p>
     <w:p>
       <w:pPr>
-        <w:pStyle w:val="Listenabsatz"/>
+        <w:pStyle w:val="ListParagraph"/>
         <w:numPr>
           <w:ilvl w:val="0"/>
           <w:numId w:val="8"/>
@@ -2008,7 +1841,7 @@
     </w:p>
     <w:p>
       <w:pPr>
-        <w:pStyle w:val="Listenabsatz"/>
+        <w:pStyle w:val="ListParagraph"/>
         <w:numPr>
           <w:ilvl w:val="0"/>
           <w:numId w:val="8"/>
@@ -2035,7 +1868,7 @@
     </w:p>
     <w:p>
       <w:pPr>
-        <w:pStyle w:val="Listenabsatz"/>
+        <w:pStyle w:val="ListParagraph"/>
         <w:numPr>
           <w:ilvl w:val="0"/>
           <w:numId w:val="10"/>
@@ -2054,7 +1887,7 @@
     </w:p>
     <w:p>
       <w:pPr>
-        <w:pStyle w:val="Listenabsatz"/>
+        <w:pStyle w:val="ListParagraph"/>
         <w:numPr>
           <w:ilvl w:val="0"/>
           <w:numId w:val="10"/>
@@ -2067,7 +1900,7 @@
     </w:p>
     <w:p>
       <w:pPr>
-        <w:pStyle w:val="Listenabsatz"/>
+        <w:pStyle w:val="ListParagraph"/>
         <w:numPr>
           <w:ilvl w:val="0"/>
           <w:numId w:val="10"/>
@@ -2094,7 +1927,7 @@
     </w:p>
     <w:p>
       <w:pPr>
-        <w:pStyle w:val="Listenabsatz"/>
+        <w:pStyle w:val="ListParagraph"/>
         <w:numPr>
           <w:ilvl w:val="0"/>
           <w:numId w:val="12"/>
@@ -2107,7 +1940,7 @@
     </w:p>
     <w:p>
       <w:pPr>
-        <w:pStyle w:val="Listenabsatz"/>
+        <w:pStyle w:val="ListParagraph"/>
         <w:numPr>
           <w:ilvl w:val="0"/>
           <w:numId w:val="12"/>
@@ -2120,7 +1953,7 @@
     </w:p>
     <w:p>
       <w:pPr>
-        <w:pStyle w:val="Listenabsatz"/>
+        <w:pStyle w:val="ListParagraph"/>
         <w:numPr>
           <w:ilvl w:val="0"/>
           <w:numId w:val="12"/>
@@ -2133,7 +1966,7 @@
     </w:p>
     <w:p>
       <w:pPr>
-        <w:pStyle w:val="berschrift3"/>
+        <w:pStyle w:val="Heading3"/>
         <w:spacing w:line="240" w:lineRule="auto"/>
       </w:pPr>
       <w:r>
@@ -2156,7 +1989,7 @@
     </w:p>
     <w:p>
       <w:pPr>
-        <w:pStyle w:val="berschrift3"/>
+        <w:pStyle w:val="Heading3"/>
         <w:spacing w:line="240" w:lineRule="auto"/>
       </w:pPr>
       <w:r>
@@ -2184,7 +2017,7 @@
     </w:p>
     <w:p>
       <w:pPr>
-        <w:pStyle w:val="berschrift2"/>
+        <w:pStyle w:val="Heading2"/>
         <w:spacing w:line="240" w:lineRule="auto"/>
       </w:pPr>
       <w:r>
@@ -2199,7 +2032,7 @@
     </w:p>
     <w:p>
       <w:pPr>
-        <w:pStyle w:val="berschrift3"/>
+        <w:pStyle w:val="Heading3"/>
         <w:spacing w:line="240" w:lineRule="auto"/>
       </w:pPr>
       <w:r>
@@ -2222,7 +2055,7 @@
     </w:p>
     <w:p>
       <w:pPr>
-        <w:pStyle w:val="berschrift3"/>
+        <w:pStyle w:val="Heading3"/>
         <w:spacing w:line="240" w:lineRule="auto"/>
       </w:pPr>
       <w:r>
@@ -2294,7 +2127,7 @@
     </w:p>
     <w:p>
       <w:pPr>
-        <w:pStyle w:val="Listenabsatz"/>
+        <w:pStyle w:val="ListParagraph"/>
         <w:numPr>
           <w:ilvl w:val="0"/>
           <w:numId w:val="5"/>
@@ -2307,7 +2140,7 @@
     </w:p>
     <w:p>
       <w:pPr>
-        <w:pStyle w:val="Listenabsatz"/>
+        <w:pStyle w:val="ListParagraph"/>
         <w:numPr>
           <w:ilvl w:val="0"/>
           <w:numId w:val="5"/>
@@ -2328,7 +2161,7 @@
     </w:p>
     <w:p>
       <w:pPr>
-        <w:pStyle w:val="Listenabsatz"/>
+        <w:pStyle w:val="ListParagraph"/>
         <w:numPr>
           <w:ilvl w:val="0"/>
           <w:numId w:val="6"/>
@@ -2341,7 +2174,7 @@
     </w:p>
     <w:p>
       <w:pPr>
-        <w:pStyle w:val="Listenabsatz"/>
+        <w:pStyle w:val="ListParagraph"/>
         <w:numPr>
           <w:ilvl w:val="0"/>
           <w:numId w:val="6"/>
@@ -2362,7 +2195,7 @@
     </w:p>
     <w:p>
       <w:pPr>
-        <w:pStyle w:val="Listenabsatz"/>
+        <w:pStyle w:val="ListParagraph"/>
         <w:numPr>
           <w:ilvl w:val="0"/>
           <w:numId w:val="7"/>
@@ -2474,7 +2307,7 @@
       <w:r>
         <w:t xml:space="preserve">Android: </w:t>
       </w:r>
-      <w:hyperlink r:id="rId19" w:history="1">
+      <w:hyperlink r:id="rId13" w:history="1">
         <w:r>
           <w:rPr>
             <w:rStyle w:val="Hyperlink"/>
@@ -2518,7 +2351,7 @@
           <w:noProof/>
         </w:rPr>
         <w:drawing>
-          <wp:anchor distT="0" distB="0" distL="114300" distR="114300" simplePos="0" relativeHeight="251661312" behindDoc="1" locked="0" layoutInCell="1" allowOverlap="1" wp14:anchorId="41D4F724" wp14:editId="2219FABE">
+          <wp:anchor distT="0" distB="0" distL="114300" distR="114300" simplePos="0" relativeHeight="251661312" behindDoc="1" locked="0" layoutInCell="1" allowOverlap="1">
             <wp:simplePos x="0" y="0"/>
             <wp:positionH relativeFrom="column">
               <wp:posOffset>121920</wp:posOffset>
@@ -2551,7 +2384,7 @@
                     </pic:cNvPicPr>
                   </pic:nvPicPr>
                   <pic:blipFill>
-                    <a:blip r:embed="rId20" cstate="print">
+                    <a:blip r:embed="rId14" cstate="print">
                       <a:extLst>
                         <a:ext uri="{28A0092B-C50C-407E-A947-70E740481C1C}">
                           <a14:useLocalDpi xmlns:a14="http://schemas.microsoft.com/office/drawing/2010/main" val="0"/>
@@ -2736,7 +2569,7 @@
           <w:noProof/>
         </w:rPr>
         <w:drawing>
-          <wp:anchor distT="0" distB="0" distL="114300" distR="114300" simplePos="0" relativeHeight="251664384" behindDoc="1" locked="0" layoutInCell="1" allowOverlap="1" wp14:anchorId="59B51C9E" wp14:editId="1417D230">
+          <wp:anchor distT="0" distB="0" distL="114300" distR="114300" simplePos="0" relativeHeight="251664384" behindDoc="1" locked="0" layoutInCell="1" allowOverlap="1">
             <wp:simplePos x="0" y="0"/>
             <wp:positionH relativeFrom="margin">
               <wp:posOffset>5193877</wp:posOffset>
@@ -2769,7 +2602,7 @@
                     </pic:cNvPicPr>
                   </pic:nvPicPr>
                   <pic:blipFill>
-                    <a:blip r:embed="rId21" cstate="print">
+                    <a:blip r:embed="rId15" cstate="print">
                       <a:extLst>
                         <a:ext uri="{28A0092B-C50C-407E-A947-70E740481C1C}">
                           <a14:useLocalDpi xmlns:a14="http://schemas.microsoft.com/office/drawing/2010/main" val="0"/>
@@ -2812,7 +2645,7 @@
           <w:noProof/>
         </w:rPr>
         <w:drawing>
-          <wp:anchor distT="0" distB="0" distL="114300" distR="114300" simplePos="0" relativeHeight="251663360" behindDoc="1" locked="0" layoutInCell="1" allowOverlap="1" wp14:anchorId="70E7276B" wp14:editId="6EE0259C">
+          <wp:anchor distT="0" distB="0" distL="114300" distR="114300" simplePos="0" relativeHeight="251663360" behindDoc="1" locked="0" layoutInCell="1" allowOverlap="1">
             <wp:simplePos x="0" y="0"/>
             <wp:positionH relativeFrom="margin">
               <wp:posOffset>3460115</wp:posOffset>
@@ -2845,7 +2678,7 @@
                     </pic:cNvPicPr>
                   </pic:nvPicPr>
                   <pic:blipFill>
-                    <a:blip r:embed="rId22" cstate="print">
+                    <a:blip r:embed="rId16" cstate="print">
                       <a:extLst>
                         <a:ext uri="{28A0092B-C50C-407E-A947-70E740481C1C}">
                           <a14:useLocalDpi xmlns:a14="http://schemas.microsoft.com/office/drawing/2010/main" val="0"/>
@@ -2887,7 +2720,7 @@
           <w:noProof/>
         </w:rPr>
         <w:drawing>
-          <wp:anchor distT="0" distB="0" distL="114300" distR="114300" simplePos="0" relativeHeight="251662336" behindDoc="1" locked="0" layoutInCell="1" allowOverlap="1" wp14:anchorId="280FC7B0" wp14:editId="006C61B7">
+          <wp:anchor distT="0" distB="0" distL="114300" distR="114300" simplePos="0" relativeHeight="251662336" behindDoc="1" locked="0" layoutInCell="1" allowOverlap="1" wp14:anchorId="60B731EB">
             <wp:simplePos x="0" y="0"/>
             <wp:positionH relativeFrom="column">
               <wp:posOffset>1741170</wp:posOffset>
@@ -2920,7 +2753,7 @@
                     </pic:cNvPicPr>
                   </pic:nvPicPr>
                   <pic:blipFill>
-                    <a:blip r:embed="rId23" cstate="print">
+                    <a:blip r:embed="rId17" cstate="print">
                       <a:extLst>
                         <a:ext uri="{28A0092B-C50C-407E-A947-70E740481C1C}">
                           <a14:useLocalDpi xmlns:a14="http://schemas.microsoft.com/office/drawing/2010/main" val="0"/>
@@ -2962,7 +2795,7 @@
           <w:noProof/>
         </w:rPr>
         <w:drawing>
-          <wp:anchor distT="0" distB="0" distL="114300" distR="114300" simplePos="0" relativeHeight="251660288" behindDoc="1" locked="0" layoutInCell="1" allowOverlap="1" wp14:anchorId="58ED547D" wp14:editId="23CF234B">
+          <wp:anchor distT="0" distB="0" distL="114300" distR="114300" simplePos="0" relativeHeight="251660288" behindDoc="1" locked="0" layoutInCell="1" allowOverlap="1">
             <wp:simplePos x="0" y="0"/>
             <wp:positionH relativeFrom="column">
               <wp:posOffset>2328</wp:posOffset>
@@ -2995,7 +2828,7 @@
                     </pic:cNvPicPr>
                   </pic:nvPicPr>
                   <pic:blipFill>
-                    <a:blip r:embed="rId24" cstate="print">
+                    <a:blip r:embed="rId18" cstate="print">
                       <a:extLst>
                         <a:ext uri="{28A0092B-C50C-407E-A947-70E740481C1C}">
                           <a14:useLocalDpi xmlns:a14="http://schemas.microsoft.com/office/drawing/2010/main" val="0"/>
@@ -3039,7 +2872,7 @@
         <mc:AlternateContent>
           <mc:Choice Requires="wps">
             <w:drawing>
-              <wp:anchor distT="0" distB="0" distL="114300" distR="114300" simplePos="0" relativeHeight="251666432" behindDoc="0" locked="0" layoutInCell="1" allowOverlap="1" wp14:anchorId="5C89B80E" wp14:editId="2A66D9B0">
+              <wp:anchor distT="0" distB="0" distL="114300" distR="114300" simplePos="0" relativeHeight="251666432" behindDoc="0" locked="0" layoutInCell="1" allowOverlap="1" wp14:anchorId="54262DE7" wp14:editId="57BBEC7B">
                 <wp:simplePos x="0" y="0"/>
                 <wp:positionH relativeFrom="margin">
                   <wp:posOffset>137160</wp:posOffset>
@@ -3075,7 +2908,7 @@
                         <w:txbxContent>
                           <w:p>
                             <w:pPr>
-                              <w:pStyle w:val="Beschriftung"/>
+                              <w:pStyle w:val="Caption"/>
                               <w:jc w:val="center"/>
                               <w:rPr>
                                 <w:noProof/>
@@ -3134,7 +2967,7 @@
           </mc:Choice>
           <mc:Fallback>
             <w:pict>
-              <v:shapetype w14:anchorId="5C89B80E" id="_x0000_t202" coordsize="21600,21600" o:spt="202" path="m,l,21600r21600,l21600,xe">
+              <v:shapetype w14:anchorId="54262DE7" id="_x0000_t202" coordsize="21600,21600" o:spt="202" path="m,l,21600r21600,l21600,xe">
                 <v:stroke joinstyle="miter"/>
                 <v:path gradientshapeok="t" o:connecttype="rect"/>
               </v:shapetype>
@@ -3143,7 +2976,7 @@
                   <w:txbxContent>
                     <w:p>
                       <w:pPr>
-                        <w:pStyle w:val="Beschriftung"/>
+                        <w:pStyle w:val="Caption"/>
                         <w:jc w:val="center"/>
                         <w:rPr>
                           <w:noProof/>
@@ -3201,7 +3034,7 @@
         <mc:AlternateContent>
           <mc:Choice Requires="wps">
             <w:drawing>
-              <wp:anchor distT="0" distB="0" distL="114300" distR="114300" simplePos="0" relativeHeight="251670528" behindDoc="1" locked="0" layoutInCell="1" allowOverlap="1" wp14:anchorId="46B9FE4B" wp14:editId="685D566A">
+              <wp:anchor distT="0" distB="0" distL="114300" distR="114300" simplePos="0" relativeHeight="251670528" behindDoc="1" locked="0" layoutInCell="1" allowOverlap="1" wp14:anchorId="39C7D489" wp14:editId="42314D7B">
                 <wp:simplePos x="0" y="0"/>
                 <wp:positionH relativeFrom="column">
                   <wp:posOffset>1813560</wp:posOffset>
@@ -3245,7 +3078,7 @@
                         <w:txbxContent>
                           <w:p>
                             <w:pPr>
-                              <w:pStyle w:val="Beschriftung"/>
+                              <w:pStyle w:val="Caption"/>
                               <w:jc w:val="center"/>
                               <w:rPr>
                                 <w:noProof/>
@@ -3307,12 +3140,12 @@
           </mc:Choice>
           <mc:Fallback>
             <w:pict>
-              <v:shape w14:anchorId="46B9FE4B" id="Text Box 16" o:spid="_x0000_s1027" type="#_x0000_t202" style="position:absolute;margin-left:142.8pt;margin-top:312.45pt;width:119.4pt;height:12.6pt;z-index:-251645952;visibility:visible;mso-wrap-style:square;mso-height-percent:0;mso-wrap-distance-left:9pt;mso-wrap-distance-top:0;mso-wrap-distance-right:9pt;mso-wrap-distance-bottom:0;mso-position-horizontal:absolute;mso-position-horizontal-relative:text;mso-position-vertical:absolute;mso-position-vertical-relative:text;mso-height-percent:0;mso-height-relative:margin;v-text-anchor:top" o:gfxdata="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" stroked="f">
+              <v:shape w14:anchorId="39C7D489" id="Text Box 16" o:spid="_x0000_s1027" type="#_x0000_t202" style="position:absolute;margin-left:142.8pt;margin-top:312.45pt;width:119.4pt;height:12.6pt;z-index:-251645952;visibility:visible;mso-wrap-style:square;mso-height-percent:0;mso-wrap-distance-left:9pt;mso-wrap-distance-top:0;mso-wrap-distance-right:9pt;mso-wrap-distance-bottom:0;mso-position-horizontal:absolute;mso-position-horizontal-relative:text;mso-position-vertical:absolute;mso-position-vertical-relative:text;mso-height-percent:0;mso-height-relative:margin;v-text-anchor:top" o:gfxdata="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" stroked="f">
                 <v:textbox inset="0,0,0,0">
                   <w:txbxContent>
                     <w:p>
                       <w:pPr>
-                        <w:pStyle w:val="Beschriftung"/>
+                        <w:pStyle w:val="Caption"/>
                         <w:jc w:val="center"/>
                         <w:rPr>
                           <w:noProof/>
@@ -3370,7 +3203,7 @@
         <mc:AlternateContent>
           <mc:Choice Requires="wps">
             <w:drawing>
-              <wp:anchor distT="0" distB="0" distL="114300" distR="114300" simplePos="0" relativeHeight="251668480" behindDoc="0" locked="0" layoutInCell="1" allowOverlap="1" wp14:anchorId="5FC9122C" wp14:editId="3FCB10E1">
+              <wp:anchor distT="0" distB="0" distL="114300" distR="114300" simplePos="0" relativeHeight="251668480" behindDoc="0" locked="0" layoutInCell="1" allowOverlap="1" wp14:anchorId="1E28C33E" wp14:editId="1CD6D4B4">
                 <wp:simplePos x="0" y="0"/>
                 <wp:positionH relativeFrom="column">
                   <wp:posOffset>144780</wp:posOffset>
@@ -3406,7 +3239,7 @@
                         <w:txbxContent>
                           <w:p>
                             <w:pPr>
-                              <w:pStyle w:val="Beschriftung"/>
+                              <w:pStyle w:val="Caption"/>
                               <w:jc w:val="center"/>
                               <w:rPr>
                                 <w:noProof/>
@@ -3468,12 +3301,12 @@
           </mc:Choice>
           <mc:Fallback>
             <w:pict>
-              <v:shape w14:anchorId="5FC9122C" id="Text Box 15" o:spid="_x0000_s1028" type="#_x0000_t202" style="position:absolute;margin-left:11.4pt;margin-top:312.45pt;width:119.4pt;height:12.6pt;z-index:251668480;visibility:visible;mso-wrap-style:square;mso-height-percent:0;mso-wrap-distance-left:9pt;mso-wrap-distance-top:0;mso-wrap-distance-right:9pt;mso-wrap-distance-bottom:0;mso-position-horizontal:absolute;mso-position-horizontal-relative:text;mso-position-vertical:absolute;mso-position-vertical-relative:text;mso-height-percent:0;mso-height-relative:margin;v-text-anchor:top" o:gfxdata="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" stroked="f">
+              <v:shape w14:anchorId="1E28C33E" id="Text Box 15" o:spid="_x0000_s1028" type="#_x0000_t202" style="position:absolute;margin-left:11.4pt;margin-top:312.45pt;width:119.4pt;height:12.6pt;z-index:251668480;visibility:visible;mso-wrap-style:square;mso-height-percent:0;mso-wrap-distance-left:9pt;mso-wrap-distance-top:0;mso-wrap-distance-right:9pt;mso-wrap-distance-bottom:0;mso-position-horizontal:absolute;mso-position-horizontal-relative:text;mso-position-vertical:absolute;mso-position-vertical-relative:text;mso-height-percent:0;mso-height-relative:margin;v-text-anchor:top" o:gfxdata="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" stroked="f">
                 <v:textbox inset="0,0,0,0">
                   <w:txbxContent>
                     <w:p>
                       <w:pPr>
-                        <w:pStyle w:val="Beschriftung"/>
+                        <w:pStyle w:val="Caption"/>
                         <w:jc w:val="center"/>
                         <w:rPr>
                           <w:noProof/>
@@ -3531,7 +3364,7 @@
         <mc:AlternateContent>
           <mc:Choice Requires="wps">
             <w:drawing>
-              <wp:anchor distT="0" distB="0" distL="114300" distR="114300" simplePos="0" relativeHeight="251674624" behindDoc="1" locked="0" layoutInCell="1" allowOverlap="1" wp14:anchorId="6C535AFB" wp14:editId="54D647D1">
+              <wp:anchor distT="0" distB="0" distL="114300" distR="114300" simplePos="0" relativeHeight="251674624" behindDoc="1" locked="0" layoutInCell="1" allowOverlap="1" wp14:anchorId="5FA71302" wp14:editId="27910A32">
                 <wp:simplePos x="0" y="0"/>
                 <wp:positionH relativeFrom="column">
                   <wp:posOffset>5128260</wp:posOffset>
@@ -3575,7 +3408,7 @@
                         <w:txbxContent>
                           <w:p>
                             <w:pPr>
-                              <w:pStyle w:val="Beschriftung"/>
+                              <w:pStyle w:val="Caption"/>
                               <w:jc w:val="center"/>
                               <w:rPr>
                                 <w:noProof/>
@@ -3637,12 +3470,12 @@
           </mc:Choice>
           <mc:Fallback>
             <w:pict>
-              <v:shape w14:anchorId="6C535AFB" id="Text Box 18" o:spid="_x0000_s1029" type="#_x0000_t202" style="position:absolute;margin-left:403.8pt;margin-top:312.45pt;width:119.45pt;height:9.6pt;z-index:-251641856;visibility:visible;mso-wrap-style:square;mso-height-percent:0;mso-wrap-distance-left:9pt;mso-wrap-distance-top:0;mso-wrap-distance-right:9pt;mso-wrap-distance-bottom:0;mso-position-horizontal:absolute;mso-position-horizontal-relative:text;mso-position-vertical:absolute;mso-position-vertical-relative:text;mso-height-percent:0;mso-height-relative:margin;v-text-anchor:top" o:gfxdata="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" stroked="f">
+              <v:shape w14:anchorId="5FA71302" id="Text Box 18" o:spid="_x0000_s1029" type="#_x0000_t202" style="position:absolute;margin-left:403.8pt;margin-top:312.45pt;width:119.45pt;height:9.6pt;z-index:-251641856;visibility:visible;mso-wrap-style:square;mso-height-percent:0;mso-wrap-distance-left:9pt;mso-wrap-distance-top:0;mso-wrap-distance-right:9pt;mso-wrap-distance-bottom:0;mso-position-horizontal:absolute;mso-position-horizontal-relative:text;mso-position-vertical:absolute;mso-position-vertical-relative:text;mso-height-percent:0;mso-height-relative:margin;v-text-anchor:top" o:gfxdata="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" stroked="f">
                 <v:textbox inset="0,0,0,0">
                   <w:txbxContent>
                     <w:p>
                       <w:pPr>
-                        <w:pStyle w:val="Beschriftung"/>
+                        <w:pStyle w:val="Caption"/>
                         <w:jc w:val="center"/>
                         <w:rPr>
                           <w:noProof/>
@@ -3700,7 +3533,7 @@
         <mc:AlternateContent>
           <mc:Choice Requires="wps">
             <w:drawing>
-              <wp:anchor distT="0" distB="0" distL="114300" distR="114300" simplePos="0" relativeHeight="251672576" behindDoc="1" locked="0" layoutInCell="1" allowOverlap="1" wp14:anchorId="3B8E07D9" wp14:editId="52CFF163">
+              <wp:anchor distT="0" distB="0" distL="114300" distR="114300" simplePos="0" relativeHeight="251672576" behindDoc="1" locked="0" layoutInCell="1" allowOverlap="1" wp14:anchorId="366F311E" wp14:editId="62BC1926">
                 <wp:simplePos x="0" y="0"/>
                 <wp:positionH relativeFrom="column">
                   <wp:posOffset>3474720</wp:posOffset>
@@ -3744,7 +3577,7 @@
                         <w:txbxContent>
                           <w:p>
                             <w:pPr>
-                              <w:pStyle w:val="Beschriftung"/>
+                              <w:pStyle w:val="Caption"/>
                               <w:jc w:val="center"/>
                               <w:rPr>
                                 <w:noProof/>
@@ -3806,12 +3639,12 @@
           </mc:Choice>
           <mc:Fallback>
             <w:pict>
-              <v:shape w14:anchorId="3B8E07D9" id="Text Box 17" o:spid="_x0000_s1030" type="#_x0000_t202" style="position:absolute;margin-left:273.6pt;margin-top:312.45pt;width:119.4pt;height:10.8pt;z-index:-251643904;visibility:visible;mso-wrap-style:square;mso-height-percent:0;mso-wrap-distance-left:9pt;mso-wrap-distance-top:0;mso-wrap-distance-right:9pt;mso-wrap-distance-bottom:0;mso-position-horizontal:absolute;mso-position-horizontal-relative:text;mso-position-vertical:absolute;mso-position-vertical-relative:text;mso-height-percent:0;mso-height-relative:margin;v-text-anchor:top" o:gfxdata="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" stroked="f">
+              <v:shape w14:anchorId="366F311E" id="Text Box 17" o:spid="_x0000_s1030" type="#_x0000_t202" style="position:absolute;margin-left:273.6pt;margin-top:312.45pt;width:119.4pt;height:10.8pt;z-index:-251643904;visibility:visible;mso-wrap-style:square;mso-height-percent:0;mso-wrap-distance-left:9pt;mso-wrap-distance-top:0;mso-wrap-distance-right:9pt;mso-wrap-distance-bottom:0;mso-position-horizontal:absolute;mso-position-horizontal-relative:text;mso-position-vertical:absolute;mso-position-vertical-relative:text;mso-height-percent:0;mso-height-relative:margin;v-text-anchor:top" o:gfxdata="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" stroked="f">
                 <v:textbox inset="0,0,0,0">
                   <w:txbxContent>
                     <w:p>
                       <w:pPr>
-                        <w:pStyle w:val="Beschriftung"/>
+                        <w:pStyle w:val="Caption"/>
                         <w:jc w:val="center"/>
                         <w:rPr>
                           <w:noProof/>
@@ -3898,7 +3731,7 @@
       <w:r>
         <w:t xml:space="preserve">Android: </w:t>
       </w:r>
-      <w:hyperlink r:id="rId25" w:history="1">
+      <w:hyperlink r:id="rId19" w:history="1">
         <w:r>
           <w:rPr>
             <w:rStyle w:val="Hyperlink"/>
@@ -3914,7 +3747,7 @@
       <w:r>
         <w:t xml:space="preserve">Apple: </w:t>
       </w:r>
-      <w:hyperlink r:id="rId26" w:history="1">
+      <w:hyperlink r:id="rId20" w:history="1">
         <w:r>
           <w:rPr>
             <w:rStyle w:val="Hyperlink"/>
@@ -4070,7 +3903,7 @@
           <w:noProof/>
         </w:rPr>
         <w:drawing>
-          <wp:anchor distT="0" distB="0" distL="114300" distR="114300" simplePos="0" relativeHeight="251709440" behindDoc="0" locked="0" layoutInCell="1" allowOverlap="1" wp14:anchorId="0E6C4FD7" wp14:editId="6C3F9BA8">
+          <wp:anchor distT="0" distB="0" distL="114300" distR="114300" simplePos="0" relativeHeight="251709440" behindDoc="0" locked="0" layoutInCell="1" allowOverlap="1">
             <wp:simplePos x="0" y="0"/>
             <wp:positionH relativeFrom="margin">
               <wp:posOffset>1524001</wp:posOffset>
@@ -4095,7 +3928,7 @@
                     </pic:cNvPicPr>
                   </pic:nvPicPr>
                   <pic:blipFill>
-                    <a:blip r:embed="rId27" cstate="print">
+                    <a:blip r:embed="rId21" cstate="print">
                       <a:extLst>
                         <a:ext uri="{28A0092B-C50C-407E-A947-70E740481C1C}">
                           <a14:useLocalDpi xmlns:a14="http://schemas.microsoft.com/office/drawing/2010/main" val="0"/>
@@ -4134,7 +3967,7 @@
           <w:noProof/>
         </w:rPr>
         <w:drawing>
-          <wp:anchor distT="0" distB="0" distL="114300" distR="114300" simplePos="0" relativeHeight="251711488" behindDoc="0" locked="0" layoutInCell="1" allowOverlap="1" wp14:anchorId="5F4370D8" wp14:editId="394CEF34">
+          <wp:anchor distT="0" distB="0" distL="114300" distR="114300" simplePos="0" relativeHeight="251711488" behindDoc="0" locked="0" layoutInCell="1" allowOverlap="1">
             <wp:simplePos x="0" y="0"/>
             <wp:positionH relativeFrom="column">
               <wp:posOffset>5156200</wp:posOffset>
@@ -4159,7 +3992,7 @@
                     </pic:cNvPicPr>
                   </pic:nvPicPr>
                   <pic:blipFill>
-                    <a:blip r:embed="rId28" cstate="print">
+                    <a:blip r:embed="rId22" cstate="print">
                       <a:extLst>
                         <a:ext uri="{28A0092B-C50C-407E-A947-70E740481C1C}">
                           <a14:useLocalDpi xmlns:a14="http://schemas.microsoft.com/office/drawing/2010/main" val="0"/>
@@ -4198,7 +4031,7 @@
           <w:noProof/>
         </w:rPr>
         <w:drawing>
-          <wp:anchor distT="0" distB="0" distL="114300" distR="114300" simplePos="0" relativeHeight="251710464" behindDoc="0" locked="0" layoutInCell="1" allowOverlap="1" wp14:anchorId="57816479" wp14:editId="19F853D8">
+          <wp:anchor distT="0" distB="0" distL="114300" distR="114300" simplePos="0" relativeHeight="251710464" behindDoc="0" locked="0" layoutInCell="1" allowOverlap="1">
             <wp:simplePos x="0" y="0"/>
             <wp:positionH relativeFrom="margin">
               <wp:posOffset>3344333</wp:posOffset>
@@ -4223,7 +4056,7 @@
                     </pic:cNvPicPr>
                   </pic:nvPicPr>
                   <pic:blipFill>
-                    <a:blip r:embed="rId29" cstate="print">
+                    <a:blip r:embed="rId23" cstate="print">
                       <a:extLst>
                         <a:ext uri="{28A0092B-C50C-407E-A947-70E740481C1C}">
                           <a14:useLocalDpi xmlns:a14="http://schemas.microsoft.com/office/drawing/2010/main" val="0"/>
@@ -4262,7 +4095,7 @@
           <w:noProof/>
         </w:rPr>
         <w:drawing>
-          <wp:anchor distT="0" distB="0" distL="114300" distR="114300" simplePos="0" relativeHeight="251708416" behindDoc="0" locked="0" layoutInCell="1" allowOverlap="1" wp14:anchorId="66B54FCC" wp14:editId="54C32624">
+          <wp:anchor distT="0" distB="0" distL="114300" distR="114300" simplePos="0" relativeHeight="251708416" behindDoc="0" locked="0" layoutInCell="1" allowOverlap="1">
             <wp:simplePos x="0" y="0"/>
             <wp:positionH relativeFrom="margin">
               <wp:posOffset>-330200</wp:posOffset>
@@ -4287,7 +4120,7 @@
                     </pic:cNvPicPr>
                   </pic:nvPicPr>
                   <pic:blipFill>
-                    <a:blip r:embed="rId30" cstate="print">
+                    <a:blip r:embed="rId24" cstate="print">
                       <a:extLst>
                         <a:ext uri="{28A0092B-C50C-407E-A947-70E740481C1C}">
                           <a14:useLocalDpi xmlns:a14="http://schemas.microsoft.com/office/drawing/2010/main" val="0"/>
@@ -4335,7 +4168,7 @@
     </w:p>
     <w:p>
       <w:pPr>
-        <w:pStyle w:val="berschrift1"/>
+        <w:pStyle w:val="Heading1"/>
         <w:spacing w:line="240" w:lineRule="auto"/>
       </w:pPr>
     </w:p>
@@ -4366,7 +4199,7 @@
         <mc:AlternateContent>
           <mc:Choice Requires="wps">
             <w:drawing>
-              <wp:anchor distT="0" distB="0" distL="114300" distR="114300" simplePos="0" relativeHeight="251715584" behindDoc="0" locked="0" layoutInCell="1" allowOverlap="1" wp14:anchorId="5D9B1588" wp14:editId="2195F62C">
+              <wp:anchor distT="0" distB="0" distL="114300" distR="114300" simplePos="0" relativeHeight="251715584" behindDoc="0" locked="0" layoutInCell="1" allowOverlap="1" wp14:anchorId="6E31B02D" wp14:editId="034098D3">
                 <wp:simplePos x="0" y="0"/>
                 <wp:positionH relativeFrom="column">
                   <wp:posOffset>1524000</wp:posOffset>
@@ -4402,7 +4235,7 @@
                         <w:txbxContent>
                           <w:p>
                             <w:pPr>
-                              <w:pStyle w:val="Beschriftung"/>
+                              <w:pStyle w:val="Caption"/>
                               <w:jc w:val="center"/>
                               <w:rPr>
                                 <w:noProof/>
@@ -4457,7 +4290,7 @@
         <mc:AlternateContent>
           <mc:Choice Requires="wps">
             <w:drawing>
-              <wp:anchor distT="0" distB="0" distL="114300" distR="114300" simplePos="0" relativeHeight="251719680" behindDoc="0" locked="0" layoutInCell="1" allowOverlap="1" wp14:anchorId="1111C1D1" wp14:editId="71451B81">
+              <wp:anchor distT="0" distB="0" distL="114300" distR="114300" simplePos="0" relativeHeight="251719680" behindDoc="0" locked="0" layoutInCell="1" allowOverlap="1" wp14:anchorId="752CD07F" wp14:editId="53477EF0">
                 <wp:simplePos x="0" y="0"/>
                 <wp:positionH relativeFrom="column">
                   <wp:posOffset>5159375</wp:posOffset>
@@ -4493,7 +4326,7 @@
                         <w:txbxContent>
                           <w:p>
                             <w:pPr>
-                              <w:pStyle w:val="Beschriftung"/>
+                              <w:pStyle w:val="Caption"/>
                               <w:jc w:val="center"/>
                               <w:rPr>
                                 <w:noProof/>
@@ -4548,7 +4381,7 @@
         <mc:AlternateContent>
           <mc:Choice Requires="wps">
             <w:drawing>
-              <wp:anchor distT="0" distB="0" distL="114300" distR="114300" simplePos="0" relativeHeight="251717632" behindDoc="0" locked="0" layoutInCell="1" allowOverlap="1" wp14:anchorId="033D26FE" wp14:editId="5C0D8CF4">
+              <wp:anchor distT="0" distB="0" distL="114300" distR="114300" simplePos="0" relativeHeight="251717632" behindDoc="0" locked="0" layoutInCell="1" allowOverlap="1" wp14:anchorId="42325774" wp14:editId="2051D914">
                 <wp:simplePos x="0" y="0"/>
                 <wp:positionH relativeFrom="column">
                   <wp:posOffset>3343910</wp:posOffset>
@@ -4584,7 +4417,7 @@
                         <w:txbxContent>
                           <w:p>
                             <w:pPr>
-                              <w:pStyle w:val="Beschriftung"/>
+                              <w:pStyle w:val="Caption"/>
                               <w:jc w:val="center"/>
                               <w:rPr>
                                 <w:noProof/>
@@ -4639,7 +4472,7 @@
         <mc:AlternateContent>
           <mc:Choice Requires="wps">
             <w:drawing>
-              <wp:anchor distT="0" distB="0" distL="114300" distR="114300" simplePos="0" relativeHeight="251713536" behindDoc="0" locked="0" layoutInCell="1" allowOverlap="1" wp14:anchorId="0EE54CB4" wp14:editId="0DBC5AA1">
+              <wp:anchor distT="0" distB="0" distL="114300" distR="114300" simplePos="0" relativeHeight="251713536" behindDoc="0" locked="0" layoutInCell="1" allowOverlap="1" wp14:anchorId="755BE792" wp14:editId="61CFB66F">
                 <wp:simplePos x="0" y="0"/>
                 <wp:positionH relativeFrom="column">
                   <wp:posOffset>-330200</wp:posOffset>
@@ -4675,7 +4508,7 @@
                         <w:txbxContent>
                           <w:p>
                             <w:pPr>
-                              <w:pStyle w:val="Beschriftung"/>
+                              <w:pStyle w:val="Caption"/>
                               <w:jc w:val="center"/>
                               <w:rPr>
                                 <w:noProof/>
@@ -4729,7 +4562,7 @@
     </w:p>
     <w:p>
       <w:pPr>
-        <w:pStyle w:val="berschrift1"/>
+        <w:pStyle w:val="Heading1"/>
         <w:spacing w:line="240" w:lineRule="auto"/>
       </w:pPr>
       <w:r>
@@ -4746,7 +4579,7 @@
     </w:p>
     <w:p>
       <w:pPr>
-        <w:pStyle w:val="berschrift2"/>
+        <w:pStyle w:val="Heading2"/>
         <w:spacing w:line="240" w:lineRule="auto"/>
       </w:pPr>
       <w:r>
@@ -4767,31 +4600,31 @@
       </w:pPr>
       <w:r>
         <w:rPr>
-          <w:rStyle w:val="berschrift3Zchn"/>
+          <w:rStyle w:val="Heading3Char"/>
         </w:rPr>
         <w:t>UI P</w:t>
       </w:r>
       <w:r>
         <w:rPr>
-          <w:rStyle w:val="berschrift3Zchn"/>
+          <w:rStyle w:val="Heading3Char"/>
         </w:rPr>
         <w:t>rototype (</w:t>
       </w:r>
       <w:r>
         <w:rPr>
-          <w:rStyle w:val="berschrift3Zchn"/>
+          <w:rStyle w:val="Heading3Char"/>
         </w:rPr>
         <w:t>W</w:t>
       </w:r>
       <w:r>
         <w:rPr>
-          <w:rStyle w:val="berschrift3Zchn"/>
+          <w:rStyle w:val="Heading3Char"/>
         </w:rPr>
         <w:t>ireframes)</w:t>
       </w:r>
       <w:r>
         <w:rPr>
-          <w:rStyle w:val="berschrift3Zchn"/>
+          <w:rStyle w:val="Heading3Char"/>
         </w:rPr>
         <w:t>: Detailing Patterns and Styling</w:t>
       </w:r>
@@ -4841,7 +4674,7 @@
         <mc:AlternateContent>
           <mc:Choice Requires="wps">
             <w:drawing>
-              <wp:anchor distT="45720" distB="45720" distL="114300" distR="114300" simplePos="0" relativeHeight="251701248" behindDoc="0" locked="0" layoutInCell="1" allowOverlap="1" wp14:anchorId="0DED7FAC" wp14:editId="6B47B143">
+              <wp:anchor distT="45720" distB="45720" distL="114300" distR="114300" simplePos="0" relativeHeight="251701248" behindDoc="0" locked="0" layoutInCell="1" allowOverlap="1" wp14:anchorId="50E3CA39" wp14:editId="4DD1D2D5">
                 <wp:simplePos x="0" y="0"/>
                 <wp:positionH relativeFrom="margin">
                   <wp:align>center</wp:align>
@@ -4936,7 +4769,7 @@
           <w:noProof/>
         </w:rPr>
         <w:drawing>
-          <wp:inline distT="0" distB="0" distL="0" distR="0" wp14:anchorId="386857FE" wp14:editId="16048078">
+          <wp:inline distT="0" distB="0" distL="0" distR="0" wp14:anchorId="05922553" wp14:editId="52AEA2DD">
             <wp:extent cx="922020" cy="1880057"/>
             <wp:effectExtent l="0" t="0" r="0" b="6350"/>
             <wp:docPr id="25" name="Picture 25"/>
@@ -4953,7 +4786,7 @@
                     </pic:cNvPicPr>
                   </pic:nvPicPr>
                   <pic:blipFill>
-                    <a:blip r:embed="rId31" cstate="print">
+                    <a:blip r:embed="rId25" cstate="print">
                       <a:extLst>
                         <a:ext uri="{28A0092B-C50C-407E-A947-70E740481C1C}">
                           <a14:useLocalDpi xmlns:a14="http://schemas.microsoft.com/office/drawing/2010/main" val="0"/>
@@ -5023,7 +4856,7 @@
         <mc:AlternateContent>
           <mc:Choice Requires="wps">
             <w:drawing>
-              <wp:anchor distT="45720" distB="45720" distL="114300" distR="114300" simplePos="0" relativeHeight="251699200" behindDoc="0" locked="0" layoutInCell="1" allowOverlap="1" wp14:anchorId="45C1433A" wp14:editId="223CD46D">
+              <wp:anchor distT="45720" distB="45720" distL="114300" distR="114300" simplePos="0" relativeHeight="251699200" behindDoc="0" locked="0" layoutInCell="1" allowOverlap="1" wp14:anchorId="10AADD97" wp14:editId="0603B384">
                 <wp:simplePos x="0" y="0"/>
                 <wp:positionH relativeFrom="margin">
                   <wp:align>center</wp:align>
@@ -5112,7 +4945,7 @@
           <w:noProof/>
         </w:rPr>
         <w:drawing>
-          <wp:inline distT="0" distB="0" distL="0" distR="0" wp14:anchorId="12AE1099" wp14:editId="3ABF7D7F">
+          <wp:inline distT="0" distB="0" distL="0" distR="0" wp14:anchorId="570A7145" wp14:editId="46A84540">
             <wp:extent cx="967799" cy="1981200"/>
             <wp:effectExtent l="0" t="0" r="3810" b="0"/>
             <wp:docPr id="21" name="Picture 21"/>
@@ -5129,7 +4962,7 @@
                     </pic:cNvPicPr>
                   </pic:nvPicPr>
                   <pic:blipFill>
-                    <a:blip r:embed="rId32" cstate="print">
+                    <a:blip r:embed="rId26" cstate="print">
                       <a:extLst>
                         <a:ext uri="{28A0092B-C50C-407E-A947-70E740481C1C}">
                           <a14:useLocalDpi xmlns:a14="http://schemas.microsoft.com/office/drawing/2010/main" val="0"/>
@@ -5199,7 +5032,7 @@
         <mc:AlternateContent>
           <mc:Choice Requires="wps">
             <w:drawing>
-              <wp:anchor distT="45720" distB="45720" distL="114300" distR="114300" simplePos="0" relativeHeight="251702272" behindDoc="0" locked="0" layoutInCell="1" allowOverlap="1" wp14:anchorId="5F3E48A7" wp14:editId="73760E80">
+              <wp:anchor distT="45720" distB="45720" distL="114300" distR="114300" simplePos="0" relativeHeight="251702272" behindDoc="0" locked="0" layoutInCell="1" allowOverlap="1" wp14:anchorId="40757248" wp14:editId="74ADF950">
                 <wp:simplePos x="0" y="0"/>
                 <wp:positionH relativeFrom="margin">
                   <wp:align>center</wp:align>
@@ -5294,7 +5127,7 @@
           <w:noProof/>
         </w:rPr>
         <w:drawing>
-          <wp:inline distT="0" distB="0" distL="0" distR="0" wp14:anchorId="13172A8E" wp14:editId="7AC84C58">
+          <wp:inline distT="0" distB="0" distL="0" distR="0" wp14:anchorId="51426500" wp14:editId="7B29A36A">
             <wp:extent cx="922020" cy="1880057"/>
             <wp:effectExtent l="0" t="0" r="0" b="6350"/>
             <wp:docPr id="26" name="Picture 26"/>
@@ -5311,7 +5144,7 @@
                     </pic:cNvPicPr>
                   </pic:nvPicPr>
                   <pic:blipFill>
-                    <a:blip r:embed="rId33" cstate="print">
+                    <a:blip r:embed="rId27" cstate="print">
                       <a:extLst>
                         <a:ext uri="{28A0092B-C50C-407E-A947-70E740481C1C}">
                           <a14:useLocalDpi xmlns:a14="http://schemas.microsoft.com/office/drawing/2010/main" val="0"/>
@@ -5381,7 +5214,7 @@
         <mc:AlternateContent>
           <mc:Choice Requires="wps">
             <w:drawing>
-              <wp:anchor distT="45720" distB="45720" distL="114300" distR="114300" simplePos="0" relativeHeight="251703296" behindDoc="0" locked="0" layoutInCell="1" allowOverlap="1" wp14:anchorId="7125C619" wp14:editId="512DB048">
+              <wp:anchor distT="45720" distB="45720" distL="114300" distR="114300" simplePos="0" relativeHeight="251703296" behindDoc="0" locked="0" layoutInCell="1" allowOverlap="1" wp14:anchorId="076F015D" wp14:editId="4893F6F8">
                 <wp:simplePos x="0" y="0"/>
                 <wp:positionH relativeFrom="margin">
                   <wp:align>center</wp:align>
@@ -5469,7 +5302,7 @@
           <w:noProof/>
         </w:rPr>
         <w:drawing>
-          <wp:inline distT="0" distB="0" distL="0" distR="0" wp14:anchorId="60D09617" wp14:editId="3D1AEBB0">
+          <wp:inline distT="0" distB="0" distL="0" distR="0" wp14:anchorId="6F766C0C" wp14:editId="2D1BEE0A">
             <wp:extent cx="1219200" cy="2495851"/>
             <wp:effectExtent l="0" t="0" r="0" b="0"/>
             <wp:docPr id="22" name="Picture 22"/>
@@ -5486,7 +5319,7 @@
                     </pic:cNvPicPr>
                   </pic:nvPicPr>
                   <pic:blipFill>
-                    <a:blip r:embed="rId34" cstate="print">
+                    <a:blip r:embed="rId28" cstate="print">
                       <a:extLst>
                         <a:ext uri="{28A0092B-C50C-407E-A947-70E740481C1C}">
                           <a14:useLocalDpi xmlns:a14="http://schemas.microsoft.com/office/drawing/2010/main" val="0"/>
@@ -5553,7 +5386,7 @@
           <w:noProof/>
         </w:rPr>
         <w:drawing>
-          <wp:inline distT="0" distB="0" distL="0" distR="0" wp14:anchorId="4CD09807" wp14:editId="79651D41">
+          <wp:inline distT="0" distB="0" distL="0" distR="0" wp14:anchorId="2387BBD8" wp14:editId="293E0884">
             <wp:extent cx="1219200" cy="2495849"/>
             <wp:effectExtent l="0" t="0" r="0" b="0"/>
             <wp:docPr id="27" name="Picture 27"/>
@@ -5570,7 +5403,7 @@
                     </pic:cNvPicPr>
                   </pic:nvPicPr>
                   <pic:blipFill>
-                    <a:blip r:embed="rId35" cstate="print">
+                    <a:blip r:embed="rId29" cstate="print">
                       <a:extLst>
                         <a:ext uri="{28A0092B-C50C-407E-A947-70E740481C1C}">
                           <a14:useLocalDpi xmlns:a14="http://schemas.microsoft.com/office/drawing/2010/main" val="0"/>
@@ -5609,7 +5442,7 @@
         <mc:AlternateContent>
           <mc:Choice Requires="wps">
             <w:drawing>
-              <wp:anchor distT="45720" distB="45720" distL="114300" distR="114300" simplePos="0" relativeHeight="251700224" behindDoc="0" locked="0" layoutInCell="1" allowOverlap="1" wp14:anchorId="37204937" wp14:editId="6CA58D88">
+              <wp:anchor distT="45720" distB="45720" distL="114300" distR="114300" simplePos="0" relativeHeight="251700224" behindDoc="0" locked="0" layoutInCell="1" allowOverlap="1" wp14:anchorId="4BD96886" wp14:editId="6E8BBBD6">
                 <wp:simplePos x="0" y="0"/>
                 <wp:positionH relativeFrom="margin">
                   <wp:align>center</wp:align>
@@ -5695,7 +5528,7 @@
     </w:p>
     <w:p>
       <w:pPr>
-        <w:pStyle w:val="berschrift3"/>
+        <w:pStyle w:val="Heading3"/>
       </w:pPr>
       <w:r>
         <w:br w:type="page"/>
@@ -5736,7 +5569,7 @@
           <w:noProof/>
         </w:rPr>
         <w:drawing>
-          <wp:inline distT="0" distB="0" distL="0" distR="0" wp14:anchorId="26339058" wp14:editId="23355637">
+          <wp:inline distT="0" distB="0" distL="0" distR="0" wp14:anchorId="78F39D6C" wp14:editId="34EB3B36">
             <wp:extent cx="5722620" cy="1203960"/>
             <wp:effectExtent l="0" t="0" r="0" b="0"/>
             <wp:docPr id="7" name="Picture 7"/>
@@ -5753,7 +5586,7 @@
                     </pic:cNvPicPr>
                   </pic:nvPicPr>
                   <pic:blipFill>
-                    <a:blip r:embed="rId36" cstate="print">
+                    <a:blip r:embed="rId30" cstate="print">
                       <a:extLst>
                         <a:ext uri="{28A0092B-C50C-407E-A947-70E740481C1C}">
                           <a14:useLocalDpi xmlns:a14="http://schemas.microsoft.com/office/drawing/2010/main" val="0"/>
@@ -5802,7 +5635,7 @@
           <w:noProof/>
         </w:rPr>
         <w:drawing>
-          <wp:inline distT="0" distB="0" distL="0" distR="0" wp14:anchorId="50393214" wp14:editId="3D4308A6">
+          <wp:inline distT="0" distB="0" distL="0" distR="0" wp14:anchorId="3F4B4D93" wp14:editId="46EBDAC4">
             <wp:extent cx="5722620" cy="1226820"/>
             <wp:effectExtent l="0" t="0" r="0" b="0"/>
             <wp:docPr id="8" name="Picture 8"/>
@@ -5819,7 +5652,7 @@
                     </pic:cNvPicPr>
                   </pic:nvPicPr>
                   <pic:blipFill>
-                    <a:blip r:embed="rId37" cstate="print">
+                    <a:blip r:embed="rId31" cstate="print">
                       <a:extLst>
                         <a:ext uri="{28A0092B-C50C-407E-A947-70E740481C1C}">
                           <a14:useLocalDpi xmlns:a14="http://schemas.microsoft.com/office/drawing/2010/main" val="0"/>
@@ -5882,7 +5715,7 @@
           <w:noProof/>
         </w:rPr>
         <w:drawing>
-          <wp:inline distT="0" distB="0" distL="0" distR="0" wp14:anchorId="4FAFAAE9" wp14:editId="213C87FC">
+          <wp:inline distT="0" distB="0" distL="0" distR="0" wp14:anchorId="61346D4A" wp14:editId="335192CA">
             <wp:extent cx="4838700" cy="1391690"/>
             <wp:effectExtent l="0" t="0" r="0" b="0"/>
             <wp:docPr id="9" name="Picture 9"/>
@@ -5899,7 +5732,7 @@
                     </pic:cNvPicPr>
                   </pic:nvPicPr>
                   <pic:blipFill>
-                    <a:blip r:embed="rId38" cstate="print">
+                    <a:blip r:embed="rId32" cstate="print">
                       <a:extLst>
                         <a:ext uri="{28A0092B-C50C-407E-A947-70E740481C1C}">
                           <a14:useLocalDpi xmlns:a14="http://schemas.microsoft.com/office/drawing/2010/main" val="0"/>
@@ -5948,7 +5781,7 @@
           <w:noProof/>
         </w:rPr>
         <w:drawing>
-          <wp:inline distT="0" distB="0" distL="0" distR="0" wp14:anchorId="2A399222" wp14:editId="7DA7F60B">
+          <wp:inline distT="0" distB="0" distL="0" distR="0" wp14:anchorId="5B79203B" wp14:editId="50D650E6">
             <wp:extent cx="4823460" cy="1477226"/>
             <wp:effectExtent l="0" t="0" r="0" b="8890"/>
             <wp:docPr id="10" name="Picture 10"/>
@@ -5965,7 +5798,7 @@
                     </pic:cNvPicPr>
                   </pic:nvPicPr>
                   <pic:blipFill>
-                    <a:blip r:embed="rId39" cstate="print">
+                    <a:blip r:embed="rId33" cstate="print">
                       <a:extLst>
                         <a:ext uri="{28A0092B-C50C-407E-A947-70E740481C1C}">
                           <a14:useLocalDpi xmlns:a14="http://schemas.microsoft.com/office/drawing/2010/main" val="0"/>
@@ -5999,7 +5832,7 @@
     </w:p>
     <w:p>
       <w:pPr>
-        <w:pStyle w:val="berschrift3"/>
+        <w:pStyle w:val="Heading3"/>
       </w:pPr>
       <w:r>
         <w:t xml:space="preserve">User Stories </w:t>
@@ -6007,7 +5840,7 @@
     </w:p>
     <w:p>
       <w:pPr>
-        <w:pStyle w:val="Listenabsatz"/>
+        <w:pStyle w:val="ListParagraph"/>
         <w:numPr>
           <w:ilvl w:val="0"/>
           <w:numId w:val="15"/>
@@ -6033,7 +5866,7 @@
     </w:p>
     <w:p>
       <w:pPr>
-        <w:pStyle w:val="Listenabsatz"/>
+        <w:pStyle w:val="ListParagraph"/>
         <w:numPr>
           <w:ilvl w:val="0"/>
           <w:numId w:val="15"/>
@@ -6053,7 +5886,7 @@
     </w:p>
     <w:p>
       <w:pPr>
-        <w:pStyle w:val="Listenabsatz"/>
+        <w:pStyle w:val="ListParagraph"/>
         <w:numPr>
           <w:ilvl w:val="0"/>
           <w:numId w:val="15"/>
@@ -6073,7 +5906,7 @@
     </w:p>
     <w:p>
       <w:pPr>
-        <w:pStyle w:val="Listenabsatz"/>
+        <w:pStyle w:val="ListParagraph"/>
         <w:numPr>
           <w:ilvl w:val="0"/>
           <w:numId w:val="15"/>
@@ -6093,7 +5926,7 @@
     </w:p>
     <w:p>
       <w:pPr>
-        <w:pStyle w:val="Listenabsatz"/>
+        <w:pStyle w:val="ListParagraph"/>
         <w:numPr>
           <w:ilvl w:val="0"/>
           <w:numId w:val="15"/>
@@ -6119,7 +5952,7 @@
     </w:p>
     <w:p>
       <w:pPr>
-        <w:pStyle w:val="Listenabsatz"/>
+        <w:pStyle w:val="ListParagraph"/>
         <w:numPr>
           <w:ilvl w:val="0"/>
           <w:numId w:val="15"/>
@@ -6139,7 +5972,7 @@
     </w:p>
     <w:p>
       <w:pPr>
-        <w:pStyle w:val="Listenabsatz"/>
+        <w:pStyle w:val="ListParagraph"/>
         <w:numPr>
           <w:ilvl w:val="0"/>
           <w:numId w:val="15"/>
@@ -6168,7 +6001,7 @@
     </w:p>
     <w:p>
       <w:pPr>
-        <w:pStyle w:val="berschrift2"/>
+        <w:pStyle w:val="Heading2"/>
         <w:spacing w:line="240" w:lineRule="auto"/>
       </w:pPr>
       <w:r>
@@ -6186,7 +6019,7 @@
           <w:lang w:val="en-US"/>
         </w:rPr>
         <w:drawing>
-          <wp:anchor distT="0" distB="0" distL="114300" distR="114300" simplePos="0" relativeHeight="251704320" behindDoc="1" locked="0" layoutInCell="1" allowOverlap="1" wp14:anchorId="2F970014" wp14:editId="4EEAD150">
+          <wp:anchor distT="0" distB="0" distL="114300" distR="114300" simplePos="0" relativeHeight="251704320" behindDoc="1" locked="0" layoutInCell="1" allowOverlap="1">
             <wp:simplePos x="0" y="0"/>
             <wp:positionH relativeFrom="margin">
               <wp:posOffset>-193675</wp:posOffset>
@@ -6209,7 +6042,7 @@
                     <pic:cNvPicPr/>
                   </pic:nvPicPr>
                   <pic:blipFill>
-                    <a:blip r:embed="rId40">
+                    <a:blip r:embed="rId34">
                       <a:extLst>
                         <a:ext uri="{28A0092B-C50C-407E-A947-70E740481C1C}">
                           <a14:useLocalDpi xmlns:a14="http://schemas.microsoft.com/office/drawing/2010/main" val="0"/>
@@ -6357,7 +6190,7 @@
     </w:p>
     <w:p>
       <w:pPr>
-        <w:pStyle w:val="berschrift3"/>
+        <w:pStyle w:val="Heading3"/>
         <w:spacing w:line="240" w:lineRule="auto"/>
         <w:jc w:val="both"/>
       </w:pPr>
@@ -6376,7 +6209,7 @@
         <mc:AlternateContent>
           <mc:Choice Requires="wps">
             <w:drawing>
-              <wp:anchor distT="0" distB="0" distL="114300" distR="114300" simplePos="0" relativeHeight="251706368" behindDoc="0" locked="0" layoutInCell="1" allowOverlap="1" wp14:anchorId="216CBFEF" wp14:editId="640BED71">
+              <wp:anchor distT="0" distB="0" distL="114300" distR="114300" simplePos="0" relativeHeight="251706368" behindDoc="0" locked="0" layoutInCell="1" allowOverlap="1" wp14:anchorId="055CDCCC" wp14:editId="568F37F4">
                 <wp:simplePos x="0" y="0"/>
                 <wp:positionH relativeFrom="column">
                   <wp:posOffset>-118745</wp:posOffset>
@@ -6412,7 +6245,7 @@
                         <w:txbxContent>
                           <w:p>
                             <w:pPr>
-                              <w:pStyle w:val="Beschriftung"/>
+                              <w:pStyle w:val="Caption"/>
                               <w:jc w:val="center"/>
                               <w:rPr>
                                 <w:noProof/>
@@ -6422,28 +6255,19 @@
                               <w:t xml:space="preserve">Figure </w:t>
                             </w:r>
                             <w:r>
-                              <w:rPr>
-                                <w:noProof/>
-                              </w:rPr>
                               <w:fldChar w:fldCharType="begin"/>
                             </w:r>
                             <w:r>
-                              <w:rPr>
-                                <w:noProof/>
-                              </w:rPr>
                               <w:instrText xml:space="preserve"> SEQ Figure \* ARABIC </w:instrText>
                             </w:r>
                             <w:r>
-                              <w:rPr>
-                                <w:noProof/>
-                              </w:rPr>
                               <w:fldChar w:fldCharType="separate"/>
                             </w:r>
                             <w:r>
                               <w:rPr>
                                 <w:noProof/>
                               </w:rPr>
-                              <w:t>6</w:t>
+                              <w:t>8</w:t>
                             </w:r>
                             <w:r>
                               <w:rPr>
@@ -6477,12 +6301,12 @@
           </mc:Choice>
           <mc:Fallback>
             <w:pict>
-              <v:shape w14:anchorId="216CBFEF" id="Text Box 19" o:spid="_x0000_s1040" type="#_x0000_t202" style="position:absolute;left:0;text-align:left;margin-left:-9.35pt;margin-top:105.2pt;width:228.7pt;height:18.3pt;z-index:251706368;visibility:visible;mso-wrap-style:square;mso-width-percent:0;mso-height-percent:0;mso-wrap-distance-left:9pt;mso-wrap-distance-top:0;mso-wrap-distance-right:9pt;mso-wrap-distance-bottom:0;mso-position-horizontal:absolute;mso-position-horizontal-relative:text;mso-position-vertical:absolute;mso-position-vertical-relative:text;mso-width-percent:0;mso-height-percent:0;mso-width-relative:margin;mso-height-relative:margin;v-text-anchor:top" o:gfxdata="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" stroked="f">
+              <v:shape w14:anchorId="055CDCCC" id="Text Box 19" o:spid="_x0000_s1040" type="#_x0000_t202" style="position:absolute;left:0;text-align:left;margin-left:-9.35pt;margin-top:105.2pt;width:228.7pt;height:18.3pt;z-index:251706368;visibility:visible;mso-wrap-style:square;mso-width-percent:0;mso-height-percent:0;mso-wrap-distance-left:9pt;mso-wrap-distance-top:0;mso-wrap-distance-right:9pt;mso-wrap-distance-bottom:0;mso-position-horizontal:absolute;mso-position-horizontal-relative:text;mso-position-vertical:absolute;mso-position-vertical-relative:text;mso-width-percent:0;mso-height-percent:0;mso-width-relative:margin;mso-height-relative:margin;v-text-anchor:top" o:gfxdata="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" stroked="f">
                 <v:textbox inset="0,0,0,0">
                   <w:txbxContent>
                     <w:p>
                       <w:pPr>
-                        <w:pStyle w:val="Beschriftung"/>
+                        <w:pStyle w:val="Caption"/>
                         <w:jc w:val="center"/>
                         <w:rPr>
                           <w:noProof/>
@@ -6492,28 +6316,19 @@
                         <w:t xml:space="preserve">Figure </w:t>
                       </w:r>
                       <w:r>
-                        <w:rPr>
-                          <w:noProof/>
-                        </w:rPr>
                         <w:fldChar w:fldCharType="begin"/>
                       </w:r>
                       <w:r>
-                        <w:rPr>
-                          <w:noProof/>
-                        </w:rPr>
                         <w:instrText xml:space="preserve"> SEQ Figure \* ARABIC </w:instrText>
                       </w:r>
                       <w:r>
-                        <w:rPr>
-                          <w:noProof/>
-                        </w:rPr>
                         <w:fldChar w:fldCharType="separate"/>
                       </w:r>
                       <w:r>
                         <w:rPr>
                           <w:noProof/>
                         </w:rPr>
-                        <w:t>6</w:t>
+                        <w:t>8</w:t>
                       </w:r>
                       <w:r>
                         <w:rPr>
@@ -6539,7 +6354,7 @@
     </w:p>
     <w:p>
       <w:pPr>
-        <w:pStyle w:val="berschrift3"/>
+        <w:pStyle w:val="Heading3"/>
         <w:spacing w:line="240" w:lineRule="auto"/>
         <w:jc w:val="both"/>
         <w:rPr>
@@ -6581,7 +6396,7 @@
     </w:p>
     <w:p>
       <w:pPr>
-        <w:pStyle w:val="berschrift3"/>
+        <w:pStyle w:val="Heading3"/>
         <w:spacing w:line="240" w:lineRule="auto"/>
       </w:pPr>
       <w:r>
@@ -6692,7 +6507,7 @@
     </w:p>
     <w:p>
       <w:pPr>
-        <w:pStyle w:val="berschrift1"/>
+        <w:pStyle w:val="Heading1"/>
         <w:spacing w:line="240" w:lineRule="auto"/>
       </w:pPr>
       <w:r>
@@ -8976,16 +8791,16 @@
     <w:lsdException w:name="Hashtag" w:semiHidden="1" w:unhideWhenUsed="1"/>
     <w:lsdException w:name="Unresolved Mention" w:semiHidden="1" w:unhideWhenUsed="1"/>
   </w:latentStyles>
-  <w:style w:type="paragraph" w:default="1" w:styleId="Standard">
+  <w:style w:type="paragraph" w:default="1" w:styleId="Normal">
     <w:name w:val="Normal"/>
     <w:qFormat/>
     <w:rsid w:val="00B542B3"/>
   </w:style>
-  <w:style w:type="paragraph" w:styleId="berschrift1">
+  <w:style w:type="paragraph" w:styleId="Heading1">
     <w:name w:val="heading 1"/>
-    <w:basedOn w:val="Standard"/>
-    <w:next w:val="Standard"/>
-    <w:link w:val="berschrift1Zchn"/>
+    <w:basedOn w:val="Normal"/>
+    <w:next w:val="Normal"/>
+    <w:link w:val="Heading1Char"/>
     <w:uiPriority w:val="9"/>
     <w:qFormat/>
     <w:rsid w:val="00042B60"/>
@@ -9002,11 +8817,11 @@
       <w:szCs w:val="32"/>
     </w:rPr>
   </w:style>
-  <w:style w:type="paragraph" w:styleId="berschrift2">
+  <w:style w:type="paragraph" w:styleId="Heading2">
     <w:name w:val="heading 2"/>
-    <w:basedOn w:val="Standard"/>
-    <w:next w:val="Standard"/>
-    <w:link w:val="berschrift2Zchn"/>
+    <w:basedOn w:val="Normal"/>
+    <w:next w:val="Normal"/>
+    <w:link w:val="Heading2Char"/>
     <w:uiPriority w:val="9"/>
     <w:unhideWhenUsed/>
     <w:qFormat/>
@@ -9024,11 +8839,11 @@
       <w:szCs w:val="26"/>
     </w:rPr>
   </w:style>
-  <w:style w:type="paragraph" w:styleId="berschrift3">
+  <w:style w:type="paragraph" w:styleId="Heading3">
     <w:name w:val="heading 3"/>
-    <w:basedOn w:val="Standard"/>
-    <w:next w:val="Standard"/>
-    <w:link w:val="berschrift3Zchn"/>
+    <w:basedOn w:val="Normal"/>
+    <w:next w:val="Normal"/>
+    <w:link w:val="Heading3Char"/>
     <w:uiPriority w:val="9"/>
     <w:unhideWhenUsed/>
     <w:qFormat/>
@@ -9046,13 +8861,13 @@
       <w:szCs w:val="24"/>
     </w:rPr>
   </w:style>
-  <w:style w:type="character" w:default="1" w:styleId="Absatz-Standardschriftart">
+  <w:style w:type="character" w:default="1" w:styleId="DefaultParagraphFont">
     <w:name w:val="Default Paragraph Font"/>
     <w:uiPriority w:val="1"/>
     <w:semiHidden/>
     <w:unhideWhenUsed/>
   </w:style>
-  <w:style w:type="table" w:default="1" w:styleId="NormaleTabelle">
+  <w:style w:type="table" w:default="1" w:styleId="TableNormal">
     <w:name w:val="Normal Table"/>
     <w:uiPriority w:val="99"/>
     <w:semiHidden/>
@@ -9067,17 +8882,17 @@
       </w:tblCellMar>
     </w:tblPr>
   </w:style>
-  <w:style w:type="numbering" w:default="1" w:styleId="KeineListe">
+  <w:style w:type="numbering" w:default="1" w:styleId="NoList">
     <w:name w:val="No List"/>
     <w:uiPriority w:val="99"/>
     <w:semiHidden/>
     <w:unhideWhenUsed/>
   </w:style>
-  <w:style w:type="paragraph" w:styleId="Titel">
+  <w:style w:type="paragraph" w:styleId="Title">
     <w:name w:val="Title"/>
-    <w:basedOn w:val="Standard"/>
-    <w:next w:val="Standard"/>
-    <w:link w:val="TitelZchn"/>
+    <w:basedOn w:val="Normal"/>
+    <w:next w:val="Normal"/>
+    <w:link w:val="TitleChar"/>
     <w:uiPriority w:val="10"/>
     <w:qFormat/>
     <w:rsid w:val="00042B60"/>
@@ -9093,10 +8908,10 @@
       <w:szCs w:val="56"/>
     </w:rPr>
   </w:style>
-  <w:style w:type="character" w:customStyle="1" w:styleId="TitelZchn">
-    <w:name w:val="Titel Zchn"/>
-    <w:basedOn w:val="Absatz-Standardschriftart"/>
-    <w:link w:val="Titel"/>
+  <w:style w:type="character" w:customStyle="1" w:styleId="TitleChar">
+    <w:name w:val="Title Char"/>
+    <w:basedOn w:val="DefaultParagraphFont"/>
+    <w:link w:val="Title"/>
     <w:uiPriority w:val="10"/>
     <w:rsid w:val="00042B60"/>
     <w:rPr>
@@ -9107,10 +8922,10 @@
       <w:szCs w:val="56"/>
     </w:rPr>
   </w:style>
-  <w:style w:type="character" w:customStyle="1" w:styleId="berschrift1Zchn">
-    <w:name w:val="Überschrift 1 Zchn"/>
-    <w:basedOn w:val="Absatz-Standardschriftart"/>
-    <w:link w:val="berschrift1"/>
+  <w:style w:type="character" w:customStyle="1" w:styleId="Heading1Char">
+    <w:name w:val="Heading 1 Char"/>
+    <w:basedOn w:val="DefaultParagraphFont"/>
+    <w:link w:val="Heading1"/>
     <w:uiPriority w:val="9"/>
     <w:rsid w:val="00042B60"/>
     <w:rPr>
@@ -9120,9 +8935,9 @@
       <w:szCs w:val="32"/>
     </w:rPr>
   </w:style>
-  <w:style w:type="paragraph" w:styleId="Listenabsatz">
+  <w:style w:type="paragraph" w:styleId="ListParagraph">
     <w:name w:val="List Paragraph"/>
-    <w:basedOn w:val="Standard"/>
+    <w:basedOn w:val="Normal"/>
     <w:uiPriority w:val="1"/>
     <w:qFormat/>
     <w:rsid w:val="00B76A4E"/>
@@ -9131,10 +8946,10 @@
       <w:contextualSpacing/>
     </w:pPr>
   </w:style>
-  <w:style w:type="character" w:customStyle="1" w:styleId="berschrift2Zchn">
-    <w:name w:val="Überschrift 2 Zchn"/>
-    <w:basedOn w:val="Absatz-Standardschriftart"/>
-    <w:link w:val="berschrift2"/>
+  <w:style w:type="character" w:customStyle="1" w:styleId="Heading2Char">
+    <w:name w:val="Heading 2 Char"/>
+    <w:basedOn w:val="DefaultParagraphFont"/>
+    <w:link w:val="Heading2"/>
     <w:uiPriority w:val="9"/>
     <w:rsid w:val="00F93B18"/>
     <w:rPr>
@@ -9144,10 +8959,10 @@
       <w:szCs w:val="26"/>
     </w:rPr>
   </w:style>
-  <w:style w:type="character" w:customStyle="1" w:styleId="berschrift3Zchn">
-    <w:name w:val="Überschrift 3 Zchn"/>
-    <w:basedOn w:val="Absatz-Standardschriftart"/>
-    <w:link w:val="berschrift3"/>
+  <w:style w:type="character" w:customStyle="1" w:styleId="Heading3Char">
+    <w:name w:val="Heading 3 Char"/>
+    <w:basedOn w:val="DefaultParagraphFont"/>
+    <w:link w:val="Heading3"/>
     <w:uiPriority w:val="9"/>
     <w:rsid w:val="00F93B18"/>
     <w:rPr>
@@ -9157,10 +8972,10 @@
       <w:szCs w:val="24"/>
     </w:rPr>
   </w:style>
-  <w:style w:type="paragraph" w:styleId="Funotentext">
+  <w:style w:type="paragraph" w:styleId="FootnoteText">
     <w:name w:val="footnote text"/>
-    <w:basedOn w:val="Standard"/>
-    <w:link w:val="FunotentextZchn"/>
+    <w:basedOn w:val="Normal"/>
+    <w:link w:val="FootnoteTextChar"/>
     <w:uiPriority w:val="99"/>
     <w:semiHidden/>
     <w:unhideWhenUsed/>
@@ -9173,10 +8988,10 @@
       <w:szCs w:val="20"/>
     </w:rPr>
   </w:style>
-  <w:style w:type="character" w:customStyle="1" w:styleId="FunotentextZchn">
-    <w:name w:val="Fußnotentext Zchn"/>
-    <w:basedOn w:val="Absatz-Standardschriftart"/>
-    <w:link w:val="Funotentext"/>
+  <w:style w:type="character" w:customStyle="1" w:styleId="FootnoteTextChar">
+    <w:name w:val="Footnote Text Char"/>
+    <w:basedOn w:val="DefaultParagraphFont"/>
+    <w:link w:val="FootnoteText"/>
     <w:uiPriority w:val="99"/>
     <w:semiHidden/>
     <w:rsid w:val="00223734"/>
@@ -9185,9 +9000,9 @@
       <w:szCs w:val="20"/>
     </w:rPr>
   </w:style>
-  <w:style w:type="character" w:styleId="Funotenzeichen">
+  <w:style w:type="character" w:styleId="FootnoteReference">
     <w:name w:val="footnote reference"/>
-    <w:basedOn w:val="Absatz-Standardschriftart"/>
+    <w:basedOn w:val="DefaultParagraphFont"/>
     <w:uiPriority w:val="99"/>
     <w:semiHidden/>
     <w:unhideWhenUsed/>
@@ -9198,7 +9013,7 @@
   </w:style>
   <w:style w:type="character" w:styleId="Hyperlink">
     <w:name w:val="Hyperlink"/>
-    <w:basedOn w:val="Absatz-Standardschriftart"/>
+    <w:basedOn w:val="DefaultParagraphFont"/>
     <w:uiPriority w:val="99"/>
     <w:unhideWhenUsed/>
     <w:rsid w:val="005F0BFD"/>
@@ -9207,9 +9022,9 @@
       <w:u w:val="single"/>
     </w:rPr>
   </w:style>
-  <w:style w:type="character" w:styleId="NichtaufgelsteErwhnung">
+  <w:style w:type="character" w:styleId="UnresolvedMention">
     <w:name w:val="Unresolved Mention"/>
-    <w:basedOn w:val="Absatz-Standardschriftart"/>
+    <w:basedOn w:val="DefaultParagraphFont"/>
     <w:uiPriority w:val="99"/>
     <w:semiHidden/>
     <w:unhideWhenUsed/>
@@ -9219,10 +9034,10 @@
       <w:shd w:val="clear" w:color="auto" w:fill="E6E6E6"/>
     </w:rPr>
   </w:style>
-  <w:style w:type="paragraph" w:styleId="Beschriftung">
+  <w:style w:type="paragraph" w:styleId="Caption">
     <w:name w:val="caption"/>
-    <w:basedOn w:val="Standard"/>
-    <w:next w:val="Standard"/>
+    <w:basedOn w:val="Normal"/>
+    <w:next w:val="Normal"/>
     <w:uiPriority w:val="35"/>
     <w:unhideWhenUsed/>
     <w:qFormat/>
@@ -9238,7 +9053,7 @@
       <w:szCs w:val="18"/>
     </w:rPr>
   </w:style>
-  <w:style w:type="paragraph" w:styleId="KeinLeerraum">
+  <w:style w:type="paragraph" w:styleId="NoSpacing">
     <w:name w:val="No Spacing"/>
     <w:uiPriority w:val="1"/>
     <w:qFormat/>
@@ -9247,10 +9062,10 @@
       <w:spacing w:after="0" w:line="240" w:lineRule="auto"/>
     </w:pPr>
   </w:style>
-  <w:style w:type="paragraph" w:styleId="Textkrper">
+  <w:style w:type="paragraph" w:styleId="BodyText">
     <w:name w:val="Body Text"/>
-    <w:basedOn w:val="Standard"/>
-    <w:link w:val="TextkrperZchn"/>
+    <w:basedOn w:val="Normal"/>
+    <w:link w:val="BodyTextChar"/>
     <w:uiPriority w:val="1"/>
     <w:qFormat/>
     <w:rsid w:val="00AC100C"/>
@@ -9267,10 +9082,10 @@
       <w:lang w:eastAsia="en-AU" w:bidi="en-AU"/>
     </w:rPr>
   </w:style>
-  <w:style w:type="character" w:customStyle="1" w:styleId="TextkrperZchn">
-    <w:name w:val="Textkörper Zchn"/>
-    <w:basedOn w:val="Absatz-Standardschriftart"/>
-    <w:link w:val="Textkrper"/>
+  <w:style w:type="character" w:customStyle="1" w:styleId="BodyTextChar">
+    <w:name w:val="Body Text Char"/>
+    <w:basedOn w:val="DefaultParagraphFont"/>
+    <w:link w:val="BodyText"/>
     <w:uiPriority w:val="1"/>
     <w:rsid w:val="00AC100C"/>
     <w:rPr>
@@ -9282,7 +9097,7 @@
   </w:style>
   <w:style w:type="paragraph" w:customStyle="1" w:styleId="TableParagraph">
     <w:name w:val="Table Paragraph"/>
-    <w:basedOn w:val="Standard"/>
+    <w:basedOn w:val="Normal"/>
     <w:uiPriority w:val="1"/>
     <w:qFormat/>
     <w:rsid w:val="00AC100C"/>
@@ -9297,9 +9112,9 @@
       <w:lang w:eastAsia="en-AU" w:bidi="en-AU"/>
     </w:rPr>
   </w:style>
-  <w:style w:type="character" w:styleId="BesuchterLink">
+  <w:style w:type="character" w:styleId="FollowedHyperlink">
     <w:name w:val="FollowedHyperlink"/>
-    <w:basedOn w:val="Absatz-Standardschriftart"/>
+    <w:basedOn w:val="DefaultParagraphFont"/>
     <w:uiPriority w:val="99"/>
     <w:semiHidden/>
     <w:unhideWhenUsed/>
@@ -9311,131 +9126,13 @@
   </w:style>
   <w:style w:type="character" w:customStyle="1" w:styleId="5yl5">
     <w:name w:val="_5yl5"/>
-    <w:basedOn w:val="Absatz-Standardschriftart"/>
+    <w:basedOn w:val="DefaultParagraphFont"/>
     <w:rsid w:val="005249B3"/>
-  </w:style>
-  <w:style w:type="paragraph" w:styleId="Sprechblasentext">
-    <w:name w:val="Balloon Text"/>
-    <w:basedOn w:val="Standard"/>
-    <w:link w:val="SprechblasentextZchn"/>
-    <w:uiPriority w:val="99"/>
-    <w:semiHidden/>
-    <w:unhideWhenUsed/>
-    <w:rsid w:val="00D23105"/>
-    <w:pPr>
-      <w:spacing w:after="0" w:line="240" w:lineRule="auto"/>
-    </w:pPr>
-    <w:rPr>
-      <w:rFonts w:ascii="Segoe UI" w:hAnsi="Segoe UI" w:cs="Segoe UI"/>
-      <w:sz w:val="18"/>
-      <w:szCs w:val="18"/>
-    </w:rPr>
-  </w:style>
-  <w:style w:type="character" w:customStyle="1" w:styleId="SprechblasentextZchn">
-    <w:name w:val="Sprechblasentext Zchn"/>
-    <w:basedOn w:val="Absatz-Standardschriftart"/>
-    <w:link w:val="Sprechblasentext"/>
-    <w:uiPriority w:val="99"/>
-    <w:semiHidden/>
-    <w:rsid w:val="00D23105"/>
-    <w:rPr>
-      <w:rFonts w:ascii="Segoe UI" w:hAnsi="Segoe UI" w:cs="Segoe UI"/>
-      <w:sz w:val="18"/>
-      <w:szCs w:val="18"/>
-    </w:rPr>
   </w:style>
 </w:styles>
 </file>
 
 <file path=word/ink/ink1.xml><?xml version="1.0" encoding="utf-8"?>
-<inkml:ink xmlns:inkml="http://www.w3.org/2003/InkML">
-  <inkml:definitions>
-    <inkml:context xml:id="ctx0">
-      <inkml:inkSource xml:id="inkSrc0">
-        <inkml:traceFormat>
-          <inkml:channel name="X" type="integer" min="-2.14748E9" max="2.14748E9" units="cm"/>
-          <inkml:channel name="Y" type="integer" min="-2.14748E9" max="2.14748E9" units="cm"/>
-          <inkml:channel name="F" type="integer" max="32767" units="dev"/>
-        </inkml:traceFormat>
-        <inkml:channelProperties>
-          <inkml:channelProperty channel="X" name="resolution" value="1000" units="1/cm"/>
-          <inkml:channelProperty channel="Y" name="resolution" value="1000" units="1/cm"/>
-          <inkml:channelProperty channel="F" name="resolution" value="0" units="1/dev"/>
-        </inkml:channelProperties>
-      </inkml:inkSource>
-      <inkml:timestamp xml:id="ts0" timeString="2018-08-26T10:11:56.616"/>
-    </inkml:context>
-    <inkml:brush xml:id="br0">
-      <inkml:brushProperty name="width" value="0.05" units="cm"/>
-      <inkml:brushProperty name="height" value="0.05" units="cm"/>
-    </inkml:brush>
-  </inkml:definitions>
-  <inkml:trace contextRef="#ctx0" brushRef="#br0">0 410 9737,'2'-1'993,"-1"-1"-93,1 1-87,0-1-84,-1 1-78,1 0-74,0-1-69,-1 1-65,1 0-54,0 0-58,-1-1-53,1 1-47,1-1 35,-1-1-82,1 1-64,-1-1-48,11-13 2217,-8 10-1559,0 0-46,-1 1-161,-1 0-57,1 0-68,0 0-78,0 0-90,0 0-100,1 0-112,-1 1-121,8-9 162,0 0 55,0 1 47,-1-1 39,13-12 277,30-34 785,-37 41-920,-1 0-57,3-3-52,-9 10-169,0 0-42,22-22 31,-25 28 13,-7 5-65,0 0 0,0 0-1,0 0 1,0-1-1,0 1 1,0 0-1,0 0 1,0 0-1,0 0 1,0 0-1,0 0 1,0 0-1,1 0 1,-1 1-1,0-1 1,0 0-1,0 0 1,0 0-1,0 0 1,0 0-1,0 0 1,0 0-1,0 0 1,0 0-1,0 0 1,0 0-1,0 0 1,0 0-1,0 0 1,0 0-1,1 0 1,-1 0-1,0 0 1,0 0 0,0 0-1,0 0 1,0 1-1,0-1 1,0 0-1,0 0 1,0 0-1,0 0 1,0 0-1,0 0 0,-1 6 18,-3 16 41,-1 0-53,-4 13-71,8-28-333,0 0 86,0 0 79,0 0 72,0 1 68,0-1 59,0 0 53,0 1 47,0 1 66,0 0 46,0 6 196,-1 21 588,1-25-722,0 0-58,1 1-77,-1-1-108,1-6-45,0 1-36,0-1-37,0 1-41,-1-1-44,1 0-45,0 0-50,0 1-51,0-1-54,0 0-58,0 0-59,0-1-63,0 3-298,0-1-122,0-3 455,0 0-34,0 0-33,-1 0-35,1 0-36,0 0-36,0 0-37,0-1-38,0 1-40,0 0-38,0-1-42,0 1-40,0-16-4416,-3-2-5</inkml:trace>
-  <inkml:trace contextRef="#ctx0" brushRef="#br0" timeOffset="554.783">265 293 833,'18'-6'1342,"1"1"-354,67-17 3474,-55 15-2766,-27 6-1701,1 0-50,0 0-45,1 0-67,3 0-141,-7 1 221,0 0 0,0 0 0,0 0 0,0 1-1,0-1 1,1 1 87,2 1-138,-1 0 35,-3-1-39,-1-1-1,1 1 1,-1 0-1,1 0 1,-1 0 0,1-1-1,-1 1 1,1 0-1,-1 0 1,0 0 0,1 0-1,-1 0 1,0 0-1,0 0 1,0 0-1,0 0 1,0 0 0,0 0-1,0 0 1,0 0-1,0 0 1,0-1-1,-1 2 143,0 5-799,-1-1 36,0-1 49,1 0 64,1-5 633,-2 5-389,-1 0 43,1-1 44,-1 1 48,1-1 51,-1 0 55,0 0 56,0 1 60,0-1 67,0 0 79,0 1 81,0-1 88,0 1 89,1 0 94,0-1 98,1 1 102,0-3 1075,1-2-1163,0 0 54,0 0-161,0 0 46,0 0 50,0 0 45,1-1 162,0 0 432,2-2-182,0 1-61,0 0-61,-1-1-57,1 0-56,0 1-54,0-1-52,0 0-49,0 1-88,-1-1-39,1 1-38,0-1-36,0 1-35,0-1-32,2-2 257,0 2-226,-1-1-57,0 0-51,1 1-48,0-1-40,-1 1-35,6-4 64,-2 2-94,12-5 95,-8 5-15,-4 3-32,-1 1 58,1 0 70,-1 0 83,-4 1-330,-1 0-1,0 0 1,1 1-1,-1-1 1,0 0-1,1 1 1,-1 0-1,0-1 1,2 2-48,-2-1 55,0 0 0,0 0 0,-1 0 0,1 0 0,0 1 0,-1-1 0,1 0 0,-1 1 0,2 1-55,-2-1 79,1 0 0,-1 0 0,1 0-1,-1 1 1,0-1 0,0 1-1,0 1-78,0-1 99,0 1 0,0-1-1,-1 0 1,1 1-1,-1-1 1,0 1-99,0-1-164,0 0 76,0-1 64,0 1 54,0 2 106,0 6 323,0-7-362,0-1-55,0 0-58,0-1-46,0 1-54,-1-1-61,1 1-101,-1-1-94,1 1-106,-1-1-115,1 1-125,-1-2 308,1 0-35,-1 0-36,1 0-38,0 1-39,-1-1-40,1 0-1402,0-1-1109,1-1-2117,5-2-22</inkml:trace>
-  <inkml:trace contextRef="#ctx0" brushRef="#br0" timeOffset="817.613">889 280 4164,'0'0'2072,"1"-1"-566,-1 0 35,0 1-1309,1-1 41,-1 1 37,0 0 35,0-1 437,1 0 103,-1 0 388,1-3 2568,-1 3-3044,0 0-34,0 1-121,0-1-43,1 0-54,-1 1-60,0-1-61,0 1-81,0-1-88,0 0-98,0 1-106,0 0-114,0-1-124,0 1 45,0 0-34,0-1 754,0 0-110,-1 1-99,1-1-88,-1 1-76,1 0-63,-1-1-53,0 1-40,-1-1-26,2 1 25,-1 0 46,1 0 74,-1 0 298,-1-1-105,0 1-92,0 1-78,0-1-46,0 1-71,0 0-49,-1 0-24,1 0 36,-13 6-48,1 1-45,-29 18-261,17-9 125,22-14 170,-11 6-190,-6 6 212,4-1-66,15-11 67,-1 0 1,1 1 0,0-1-1,-1 1-1,2-3 5,1 0-1,-1 0 0,1-1 0,-1 1 0,1 0 1,0 0-1,-1 0 0,1 0 0,0 0 1,0 0-1,-1 0 0,1 0 0,0 0 1,0-1-1,0 1 0,0 0 0,1 0 1,-1 0-1,0 0 0,0 0 0,1 1-4,-1-1 7,1 0 0,0 0-1,-1-1 1,1 1-1,0 0 1,0 0-1,-1 0 1,1-1-1,0 1 1,0 0 0,0-1-1,0 1 1,0-1-1,0 1 1,0-1-1,0 0-6,3 2 19,0-1 0,0 0-1,1 0 1,-1-1 0,2 1-19,11-1 11,10-3-1,-9 0-68,-3-1-75,0 0-109,-3 0-67,1-1-114,-7 3 162,0-1-35,0 0-38,0 1-40,4-3-344,-6 2 311,1 0-32,0 1-35,0-1-36,-1 0-36,1 0-40,-1 0-38,1 0-42,-1 0-42,1 0-43,-1 0-45,0 0-47,0-1-46,0 1-49,3-3-1636,0-1 1,5-5 2573,8-16-5205</inkml:trace>
-  <inkml:trace contextRef="#ctx0" brushRef="#br0" timeOffset="1028.569">1025 8 8456,'-1'1'1119,"-1"0"-57,1 0-56,-1 0-54,1 1-52,-1-1-52,1 0-49,0 1-48,0-1-47,0 1-44,-1-1-44,1 1-41,0 0-40,0-1-40,0 1-36,0 0-35,-1 1 322,1 1-122,-1 0-111,1 0-99,-1-1-86,1 1-73,0 0-61,0-1-48,0-1-83,-4 14 362,0-1-68,1 1-61,0 0-55,0 0-51,1 0-43,-3 16 39,-1 7-99,-2 24-57,5-36 13,3-21-139,1 1 48,-3 14 33,3-13-19,-1 1-80,1-4 13,0-1-37,0 3-133,0-1-103,1 0-119,-1-2 197,0-1-36,0-1-51,1 0-118,-1 0-108,1 0-100,-1 0-90,1 0-82,0-1-71,0 0-62,1 1-716,0-1-99,-1-1 1472,0 0 1,-1-1 0,1 1 0,-1 0-1,1 0 1,-1 0 0,1 0 0,-1 0-1,1 0 1,-1-1 0,1 1 0,-1 0-1,1 0 1,-1-1 0,1 1-1,-1-1 357,11-8-5375</inkml:trace>
-  <inkml:trace contextRef="#ctx0" brushRef="#br0" timeOffset="1534.575">1174 286 7079,'3'0'1342,"0"-1"56,0 0 80,0 0 104,-1 0-458,-1 1 64,1-1 71,-1 0 78,0 0 551,-1 1-729,0 0-298,0 0-477,0 0-36,0 0 109,0 0-59,1 0-55,-1 0-52,0-1-48,0 1-42,0 0-40,0 0-35,1-1 34,-1 0-88,0 1-59,0-2-36,0 1 95,0 1 23,0 0 55,0-1 65,-1 1 78,-6 1-20,-3-1-101,0 1-116,5 0-76,0 1-34,-18 7-212,11-4 33,0 1-1,-1 0 1,2 1-1,-3 2 234,-8 10-327,14-11 177,2 2 78,6-9 72,0-1 0,-1 1 0,1-1 0,0 0-1,0 1 1,0-1 0,0 1 0,0-1 0,0 1 0,0-1 0,0 1 0,0-1 0,0 1 0,0-1 0,0 1 0,0-1 0,0 1 0,1 0 3,-1-1 0,0 0 0,1 1 0,-1-1 0,0 0 0,1 1 0,-1-1 0,0 0 0,1 1 0,-1-1 0,1 0 0,-1 0 0,1 1 0,-1-1 0,1 0 0,-1 0 0,1 0 0,-1 0 0,1 1 0,-1-1 0,1 0-3,11 1 44,1-2-63,1-1-57,-1-2-48,8-4-154,7-5-262,-12 3 197,-10 6 155,0 0-1,-1-1 0,0 1 1,0-1-1,2-3 189,1-3-232,-1 0 68,-6 7 385,-3 2 22,-2 3-13,2 1-32,-3 3 154,0 2-36,-2 8 217,2 2-113,3 0-93,3 0-70,4-1-51,-4-15-182,0 1-1,0 0 0,0-1 0,1 1 1,-1 0-1,0-1 0,1 0 0,-1 1 0,1-1 1,-1 0-1,1 0 0,-1 0 0,1 0 0,0 0 1,1 1-24,1-1 233,0 1-83,0-1-79,0 0-77,0-1-73,0 1-68,0-1-65,0 1-62,0-1-58,0 0-54,1 0-50,-1-1-47,0 1-43,1-1-39,3 0-670,0-1-58,1 0-79,-2 0-23,11-5-1922,-7 3 1350,-5 1 855,-1 1 62,23-13-4336</inkml:trace>
-  <inkml:trace contextRef="#ctx0" brushRef="#br0" timeOffset="1987.9">1444 0 6790,'-1'2'1296,"0"0"-77,0 0-74,1 0-71,-1 0-69,0 0-67,0-1-64,1 1-62,-1 0-59,1 0-57,-1 0-54,1 0-52,-1 0-49,1 1-48,-1-1-44,1 0-42,0 1 163,-1 0-92,1 1-81,0-1-71,0 1-15,-1 0-71,1 1-21,0 3 30,0 1 110,0-6-196,-1 1 39,-1 33 475,0-18-387,0 0-33,-1 0-37,0 0-38,0 0-41,-1-1-41,0 1-44,0 0-45,-1-1-49,-1 0-48,0 0-53,0 0-52,-1-1-56,-1 0-57,8-16 111,0-1-148,1-2-252,0 1 533,5-5-259,0-1 42,0 1 41,1-1 44,0 0 43,0 0 44,1 1 45,0 0 46,0 0 47,0 1 47,1 0 48,0 2 48,0 0 51,0 1 49,0 1 51,1 2 52,-8-1-274,0 1 0,0-1 0,-1 1 0,1-1 0,0 1 0,0-1 0,0 2-105,0-2 77,-1 1 0,0 0 0,0 0 0,0 0 0,0 0 0,0 0 0,0 0-1,1 1-76,4 10 505,-3 2-103,-4 1-92,-1 0-83,-2 0-75,-2-3-66,-3 5-21,-4 0-35,-1-1-51,-3-3-62,-2-3-77,16-9 97,-1 1 0,1-1 0,-1 0 1,-1 0 62,2-1-71,0 0 0,0 1 0,0-1-1,0-1 1,-2 1 71,2-1-78,0 1-1,0-1 0,0 0 0,0 0 0,0 0 0,0 0 79,-4-3-274,1 0 43,-2-5-93,7 8 262,0-1 0,0 0-1,0 1 1,0-1 0,0 0 0,1 0 0,-1 0-1,1 0 1,-1 0 0,1 0 0,-1 0 62,1-6-262,1 0-55,0 0-93,2 0-99,0 1-120,-1 3 263,0 0-37,1 0-41,-1 1-42,1-1-46,-1 1-47,1 0-51,0 0-52,0 0-55,1 0-58,1-1-666,0 1-1,1-1 1,0 1 0,2-1 1461,4-1-1904,-1 1 44,22-5-2865</inkml:trace>
-  <inkml:trace contextRef="#ctx0" brushRef="#br0" timeOffset="2408.723">1713 306 8808,'2'-1'441,"0"0"111,0 1 98,0-1 88,1 0 247,-1 0 91,1 0 307,2-2 810,-1 1 41,-2 0-777,0 0-292,0 1-64,-1-1-248,0 0-70,0 1-81,-1-1-92,0 1-364,0 0-47,-1 1 98,-6-2-83,0 2-49,1 0-43,-1 1-39,-7 4-11,0 2-95,7-2-54,-1 1 1,1 0 0,-5 4 76,0 2-14,5-5-49,1 1 1,0-1 0,-4 8 62,8-12-11,1-1 1,-1 0 0,1 1 0,0-1-1,0 1 1,0 0 0,0-1-1,0 1 1,1 0 0,-1-1-1,1 1 1,0 0 0,0 0-1,0-1 1,0 3 10,1-3-1,-1-1 1,0 0-1,1 0 0,-1 0 0,1 0 0,-1 0 1,1 0-1,-1 0 0,1 0 0,0 0 1,-1-1-1,1 1 0,0 0 0,0 0 0,0 0 1,0-1-1,0 1 0,-1 0 0,1-1 1,0 1-1,1-1 0,-1 0 0,0 1 0,0-1 1,0 0-1,0 1 0,0-1 0,0 0 1,0 0-1,0 0 0,1 0 1,2 0-8,-1 0 1,1 0-1,-1 0 1,3-1 7,12-4-74,-9 2 2,0-1 0,5-2 72,-4 1-122,-1-1 0,2-1 122,16-15-323,-3-2-60,-22 22 345,0 0 0,-1 0 0,1 0 1,-1 0-1,1-1 0,-1 1 0,0 0 1,0 0-1,0-1 0,0 1 0,-1-1 1,1 1-1,0-1 0,-1-1 38,0 4 0,0 0-1,0 0 0,0 0 1,0 0-1,0 0 1,0 0-1,0 0 1,0 0-1,0 0 1,0-1-1,0 1 1,0 0-1,0 0 0,0 0 1,0 0-1,0 0 1,0 0-1,0 0 1,0 0-1,0 0 1,0 0-1,0 0 1,0 0-1,0 0 0,0 0 1,0 0-1,0 0 1,0 0-1,0 0 1,0 0-1,-1 0 1,1 0-1,0-1 1,0 1-1,0 0 0,0 0 1,0 0-1,0 0 1,0 0-1,0 0 1,0 0-1,0 0 1,0 0-1,0 0 1,0 0-1,0 0 0,0 0 1,-1 0-1,1 1 1,-1-2 14,0 1-1,0 0 0,0 0 0,-1 0 1,1 0-1,0 1 0,0-1 0,0 0 0,0 0 1,0 1-1,0-1 0,-1 1 0,1-1 1,0 1-1,0-1 0,0 1-13,-2 1 48,1 0 1,0 0-1,-1 0 1,1 0-1,0 1 1,-1 1-49,-1 1 100,0 1 1,1 0-1,-1 0 1,1 0-1,1 1 0,-1-1-100,2-3 49,1 0 0,-1 0-1,0 0 1,1 0 0,0-1-1,-1 1 1,1 0 0,0 0-1,1 2-48,-1-3 19,0-1-1,1 0 1,-1 1 0,0-1-1,1 0 1,-1 0-1,1 0 1,0 0-1,-1 1 1,1-1 0,0 0-1,-1 0 1,1 0-1,0 0 1,0 0-1,0-1 1,0 1-1,0 0 1,0 0 0,0-1-1,1 1 1,-1 0-1,0-1-18,2 1 33,0 0 0,0 0 0,0 0 0,0-1 0,0 1 0,0-1 0,2 0-33,1 0 28,-1 0 0,1 0 0,-1-1 0,1 0-28,8-3 9,0 0-33,0-1-34,-2 0-36,-6 3 195,-1 0-39,0 0-39,0-1-36,0 1-37,0 0-35,0-1-34,0 1-33,5-4-247,0 1-118,0-1-112,0 0-102,1-1-269,0-1-121,0 0-107,0-1-91,1-1-364,0-2-86,1-2-433,6-8-1169,8-14-1743</inkml:trace>
-  <inkml:trace contextRef="#ctx0" brushRef="#br0" timeOffset="3187">2075 49 10634,'-4'0'1303,"1"0"-74,-1 0-74,1 0-70,0 1-69,0 0-66,0 0-64,0 0-63,0 0-59,1 1-58,-1 0-55,0 0-54,1 0-51,0 0-49,-1 1-47,1-1-45,-1 3 155,-1-1-100,1 1-91,0 0-83,1-2-120,0 1-38,-1 3 29,-1 1-106,1-2-77,-8 22 362,1 1-62,1 0-54,2 1-44,-4 18 31,-2 23 0,9-43-131,1-8-28,2-1-1,0 7-47,1-17-45,2 0-91,-1-9 125,-1 1 1,0-1-1,0 0 1,0 0-1,0 1 1,0-1-1,1 0 1,-1 0-1,0 1 1,0-1-1,0 0 1,1 0-1,-1 0 1,0 1-1,0-1 1,1 0-1,-1 0 1,0 0-1,0 0 1,1 0-1,-1 0 1,1 0 10,-1 0-21,1 0 1,-1 0-1,1 0 0,-1 0 1,1 0-1,-1 0 1,1 0-1,0-1 0,-1 1 1,1 0-1,-1 0 1,1-1-1,-1 1 0,1 0 1,-1-1-1,1 1 21,14-15-524,4-12-121,-9 12 309,0 1 53,7-10-103,-8 12 239,1 0 42,-1 1 49,2 1 58,0 1 64,0 1 74,-5 4-42,0 1 33,1 1 126,0 0 54,-1 1 115,-5 2-188,1-1-62,-1 0-52,0 1-43,0 0-12,1 2-15,-2-3 26,0 0-75,0 0 0,0 0 0,0 0-1,0 0 1,0 0 0,1 0 0,-1 0 0,0 0 0,0 0 0,0 0 0,0 0 0,0 0 0,0 0 0,0 0 0,0 0 0,0 0 0,0 0 0,0 1-1,0-1 1,0 0 0,0 0 0,0 0 0,0 0 0,0 0 0,0 0 0,0 0 0,0 0 0,0 0 0,0 0 0,0 0 0,0 0 0,0 0 0,0 0 0,0 0-1,0 0 1,0 1 0,0-1 0,0 0 0,0 0 0,0 0 0,0 0 0,0 0 0,0 0 0,0 0 0,0 0 0,0 0 0,0 0 0,0 0 0,0 0-1,0 0 1,0 0 0,0 0 0,0 0-5,-6 7 169,-2 0-70,-2 1-48,-7 2-56,-3 4-4,6-4 11,-7 8-39,16-14 26,1 0-1,0 1 1,0 0 0,1-1 0,-1 1 0,0 3 11,3-7-1,1 0-1,-1-1 1,1 1 0,-1 0-1,1 0 1,-1 0-1,1 0 1,0 0-1,0 0 1,0 0 0,-1 1-1,1-1 1,0 0-1,0 0 1,0 0 0,1 0-1,-1 0 1,0 0-1,0 0 2,1 0 1,-1-1 0,0 1-1,1 0 1,-1-1-1,1 1 1,-1-1-1,1 1 1,-1-1-1,1 1 1,0-1-1,-1 1 1,1-1-1,0 1 1,-1-1 0,1 0-1,0 1 1,-1-1-1,1 0 1,1 0-1,2 1 6,0 0 1,1-1 0,-1 0 0,0 0-1,1 0 1,-1 0 0,0-1 0,1 1-7,40-9 33,0-3-86,1-1-92,-2-2-98,-4 3-65,-8 2-16,-9 4-155,-1-2 1,10-4 478,-30 11 27,-3 0 119,1-1-51,0 0-48,0 1 12,-6 0 180,-1 1-65,3 0-80,-9 1 137,1 1-57,0 1-49,-1 0-42,-1 3-28,-1 1-38,9-3-28,-1 0 0,1 0 0,0 1-1,-5 4 12,9-7-1,0 0 0,0 0 0,1 0 0,-1 0 0,1 0 0,0 0 0,-1 0 0,0 3 1,2-5 1,0 1 0,0 0 1,-1-1-1,1 1 1,0 0-1,0-1 0,0 1 1,0 0-1,0-1 0,0 1 1,0 0-1,0-1 0,0 1 1,0 0-1,0-1 0,0 1 1,1 0-1,-1-1 0,0 1 1,0 0-1,1-1 1,-1 1-1,0-1 0,1 1 1,-1-1-1,1 1 0,-1 0 1,0-1-1,1 0 0,-1 1 1,1-1-1,0 1 0,-1-1 1,1 1-2,2 0 16,0 0 1,0 0-1,-1 0 1,1-1-1,0 1 1,0-1-1,0 1 1,0-1-1,0 0 1,0 0-1,0-1 1,0 1-1,0-1-16,8 0 43,-1-2-1,1 0 0,-1 0-42,21-9 68,-1-3-57,-23 10-34,0 0 0,6-5 23,-8 5-34,-1 0 0,1 1 0,3-7 34,1-3-75,-9 14 75,0-1 0,0 1 0,0-1 0,0 1 0,0 0 0,1-1 0,-1 1 0,0-1 0,0 1 0,0-1 0,0 1 0,0 0 0,0-1 0,0 1 0,-1-1 0,1 1 0,0-1 0,0 1 0,0 0 0,0-1 0,0 1 0,-1-1 3,1 1 0,0 0 0,0 0 1,0 0-1,0-1 0,-1 1 0,1 0 0,0 0 0,0 0 0,0 0 0,-1 0 0,1-1 0,0 1 0,0 0 0,-1 0 0,1 0 0,0 0 0,0 0 0,-1 0 0,1 0 1,0 0-1,0 0 0,-1 0 0,1 0 0,0 0 0,0 0 0,-1 0 0,1 0 0,0 0 0,0 0-3,-8 6 102,6-3-58,1-1 1,-1 1-1,1 0 1,-1 0 0,0 1-45,-1 7 36,1 0 44,2 2 59,3 5 119,5-2 2,-2-6-118,1-2-58,0 0-44,3 0-67,1 0-105,-5-4 19,0 0-35,0-1-36,0 0-41,0 0-42,0 0-45,1-1-48,-1 0-51,0 1-53,0-2-56,0 1-58,0 0-62,12 1-747,-1 0 34,1-1 34,0-1 33,0-1 34,0 0 34,0-1 34,0 0 35,68-10-4147</inkml:trace>
-</inkml:ink>
-</file>
-
-<file path=word/ink/ink2.xml><?xml version="1.0" encoding="utf-8"?>
-<inkml:ink xmlns:inkml="http://www.w3.org/2003/InkML">
-  <inkml:definitions>
-    <inkml:context xml:id="ctx0">
-      <inkml:inkSource xml:id="inkSrc0">
-        <inkml:traceFormat>
-          <inkml:channel name="X" type="integer" min="-2.14748E9" max="2.14748E9" units="cm"/>
-          <inkml:channel name="Y" type="integer" min="-2.14748E9" max="2.14748E9" units="cm"/>
-          <inkml:channel name="F" type="integer" max="32767" units="dev"/>
-        </inkml:traceFormat>
-        <inkml:channelProperties>
-          <inkml:channelProperty channel="X" name="resolution" value="1000" units="1/cm"/>
-          <inkml:channelProperty channel="Y" name="resolution" value="1000" units="1/cm"/>
-          <inkml:channelProperty channel="F" name="resolution" value="0" units="1/dev"/>
-        </inkml:channelProperties>
-      </inkml:inkSource>
-      <inkml:timestamp xml:id="ts0" timeString="2018-08-26T10:11:55.798"/>
-    </inkml:context>
-    <inkml:brush xml:id="br0">
-      <inkml:brushProperty name="width" value="0.05" units="cm"/>
-      <inkml:brushProperty name="height" value="0.05" units="cm"/>
-    </inkml:brush>
-  </inkml:definitions>
-  <inkml:trace contextRef="#ctx0" brushRef="#br0">9 0 5926,'-8'3'-161</inkml:trace>
-</inkml:ink>
-</file>
-
-<file path=word/ink/ink3.xml><?xml version="1.0" encoding="utf-8"?>
-<inkml:ink xmlns:inkml="http://www.w3.org/2003/InkML">
-  <inkml:definitions>
-    <inkml:context xml:id="ctx0">
-      <inkml:inkSource xml:id="inkSrc0">
-        <inkml:traceFormat>
-          <inkml:channel name="X" type="integer" min="-2.14748E9" max="2.14748E9" units="cm"/>
-          <inkml:channel name="Y" type="integer" min="-2.14748E9" max="2.14748E9" units="cm"/>
-          <inkml:channel name="F" type="integer" max="32767" units="dev"/>
-        </inkml:traceFormat>
-        <inkml:channelProperties>
-          <inkml:channelProperty channel="X" name="resolution" value="1000" units="1/cm"/>
-          <inkml:channelProperty channel="Y" name="resolution" value="1000" units="1/cm"/>
-          <inkml:channelProperty channel="F" name="resolution" value="0" units="1/dev"/>
-        </inkml:channelProperties>
-      </inkml:inkSource>
-      <inkml:timestamp xml:id="ts0" timeString="2018-08-26T10:11:55.238"/>
-    </inkml:context>
-    <inkml:brush xml:id="br0">
-      <inkml:brushProperty name="width" value="0.05" units="cm"/>
-      <inkml:brushProperty name="height" value="0.05" units="cm"/>
-    </inkml:brush>
-  </inkml:definitions>
-  <inkml:trace contextRef="#ctx0" brushRef="#br0">406 1 9865,'-2'0'491,"-1"1"-42,0 0-41,0 0-40,0 0-39,0 0-37,1 0-36,-1 0-35,-3 1 121,1 0-126,-1 1-115,1-1-105,-2 1-128,1 0-121,0 1-105,-1-1-87,0 1-183,-1 1-73,-14 8-1553,13-8 1409,4-2 462,1 0 34,-1-1 42,1 1 48,-1-1 53,1 1 62,-2 0 12,1 0 93,0-1 78,0 1 62,1-1 61,-1 1 59,0 0 57,1-1 53,-1 1 53,1 0 50,0 0 48,-1 0 45,1 1 44,0-1 42,1 1 39,-1-1 38,0 1 34,1 0 34,0 1 217,1-1 102,0 1 211,0 6 1816,3-7-2043,-1-1-290,1 0-50,1 0-60,-1 0-72,1-1-219,-1 0-46,1-1-50,-1 1-55,1 0-59,1-1-63,-1 1-67,0 0-71,4 1 364,1 0-47,0 0-41,-1-1-41,2 0-35,-1 1-33,7 1 40,-2-1-101,-1 0-45,-3 0-46,-1-1-1,0 1 1,4 3 26,5 5-45,-7-1 60,-2-1 44,-2 3 55,-4-10-102,-1 0 0,1 0 0,0 0 1,-1 0-1,0 1 0,0-1 0,0 0 0,0 0 0,0 1 0,0-1 0,0 0-12,-1 1 22,0 0 0,1-1-1,-1 1 1,0 0-1,-1-1 1,1 1 0,0-1-1,-1 0 1,1 1-1,-1-1 1,0 0-1,-1 2-21,-1-1 37,0 1-1,0-1 0,-1 0 0,1 0 0,-1 0 0,-3 1-36,3-1 20,0-1-1,-1 0 0,-2 0-19,-10 2 0,5-2 22,0-1 1,-1 0-1,1-1 0,-7-1-22,-3-1-34,0-1-74,1 0-100,10 1 58,1 0-34,7 1 107,-1 1-152,0-1-66,0 0-75,0-1-85,0 1-94,0 0-102,0 0-112,0-1-121,3 1 393,-1 1-33,1-1-35,0 0-36,-1 0-37,1 0-38,-1 1-40,1-1-40,0 0-42,-1 0-42,1 0-45,0 0-45,0 0-46,-1 1-48,1-1-48,0 0-49,-5-2-4325</inkml:trace>
-</inkml:ink>
-</file>
-
-<file path=word/ink/ink4.xml><?xml version="1.0" encoding="utf-8"?>
 <inkml:ink xmlns:inkml="http://www.w3.org/2003/InkML">
   <inkml:definitions>
     <inkml:context xml:id="ctx0">
@@ -9764,7 +9461,7 @@
 </file>
 
 <file path=customXml/itemProps1.xml><?xml version="1.0" encoding="utf-8"?>
-<ds:datastoreItem xmlns:ds="http://schemas.openxmlformats.org/officeDocument/2006/customXml" ds:itemID="{8B53696D-9EAF-4B7C-8016-7069D118C4C8}">
+<ds:datastoreItem xmlns:ds="http://schemas.openxmlformats.org/officeDocument/2006/customXml" ds:itemID="{43327CEE-AEDB-41DF-ACE9-5F8A8A1F8B7C}">
   <ds:schemaRefs>
     <ds:schemaRef ds:uri="http://schemas.openxmlformats.org/officeDocument/2006/bibliography"/>
   </ds:schemaRefs>

</xml_diff>